<commit_message>
Changes to plots and adding block analysis
</commit_message>
<xml_diff>
--- a/writing/Introduction_v1.docx
+++ b/writing/Introduction_v1.docx
@@ -1,6 +1,6 @@
 
 <file path=word/document.xml><?xml version="1.0" encoding="utf-8"?>
-<w:document xmlns:wpc="http://schemas.microsoft.com/office/word/2010/wordprocessingCanvas" xmlns:cx="http://schemas.microsoft.com/office/drawing/2014/chartex" xmlns:cx1="http://schemas.microsoft.com/office/drawing/2015/9/8/chartex" xmlns:cx2="http://schemas.microsoft.com/office/drawing/2015/10/21/chartex" xmlns:cx3="http://schemas.microsoft.com/office/drawing/2016/5/9/chartex" xmlns:cx4="http://schemas.microsoft.com/office/drawing/2016/5/10/chartex" xmlns:cx5="http://schemas.microsoft.com/office/drawing/2016/5/11/chartex" xmlns:cx6="http://schemas.microsoft.com/office/drawing/2016/5/12/chartex" xmlns:cx7="http://schemas.microsoft.com/office/drawing/2016/5/13/chartex" xmlns:cx8="http://schemas.microsoft.com/office/drawing/2016/5/14/chartex" xmlns:mc="http://schemas.openxmlformats.org/markup-compatibility/2006" xmlns:aink="http://schemas.microsoft.com/office/drawing/2016/ink" xmlns:am3d="http://schemas.microsoft.com/office/drawing/2017/model3d" xmlns:o="urn:schemas-microsoft-com:office:office" xmlns:r="http://schemas.openxmlformats.org/officeDocument/2006/relationships" xmlns:m="http://schemas.openxmlformats.org/officeDocument/2006/math" xmlns:v="urn:schemas-microsoft-com:vml" xmlns:wp14="http://schemas.microsoft.com/office/word/2010/wordprocessingDrawing" xmlns:wp="http://schemas.openxmlformats.org/drawingml/2006/wordprocessingDrawing" xmlns:w10="urn:schemas-microsoft-com:office:word" xmlns:w="http://schemas.openxmlformats.org/wordprocessingml/2006/main" xmlns:w14="http://schemas.microsoft.com/office/word/2010/wordml" xmlns:w15="http://schemas.microsoft.com/office/word/2012/wordml" xmlns:w16cex="http://schemas.microsoft.com/office/word/2018/wordml/cex" xmlns:w16cid="http://schemas.microsoft.com/office/word/2016/wordml/cid" xmlns:w16="http://schemas.microsoft.com/office/word/2018/wordml" xmlns:w16sdtdh="http://schemas.microsoft.com/office/word/2020/wordml/sdtdatahash" xmlns:w16se="http://schemas.microsoft.com/office/word/2015/wordml/symex" xmlns:wpg="http://schemas.microsoft.com/office/word/2010/wordprocessingGroup" xmlns:wpi="http://schemas.microsoft.com/office/word/2010/wordprocessingInk" xmlns:wne="http://schemas.microsoft.com/office/word/2006/wordml" xmlns:wps="http://schemas.microsoft.com/office/word/2010/wordprocessingShape" mc:Ignorable="w14 w15 w16se w16cid w16 w16cex w16sdtdh wp14">
+<w:document xmlns:wpc="http://schemas.microsoft.com/office/word/2010/wordprocessingCanvas" xmlns:cx="http://schemas.microsoft.com/office/drawing/2014/chartex" xmlns:cx1="http://schemas.microsoft.com/office/drawing/2015/9/8/chartex" xmlns:cx2="http://schemas.microsoft.com/office/drawing/2015/10/21/chartex" xmlns:cx3="http://schemas.microsoft.com/office/drawing/2016/5/9/chartex" xmlns:cx4="http://schemas.microsoft.com/office/drawing/2016/5/10/chartex" xmlns:cx5="http://schemas.microsoft.com/office/drawing/2016/5/11/chartex" xmlns:cx6="http://schemas.microsoft.com/office/drawing/2016/5/12/chartex" xmlns:cx7="http://schemas.microsoft.com/office/drawing/2016/5/13/chartex" xmlns:cx8="http://schemas.microsoft.com/office/drawing/2016/5/14/chartex" xmlns:mc="http://schemas.openxmlformats.org/markup-compatibility/2006" xmlns:aink="http://schemas.microsoft.com/office/drawing/2016/ink" xmlns:am3d="http://schemas.microsoft.com/office/drawing/2017/model3d" xmlns:o="urn:schemas-microsoft-com:office:office" xmlns:oel="http://schemas.microsoft.com/office/2019/extlst" xmlns:r="http://schemas.openxmlformats.org/officeDocument/2006/relationships" xmlns:m="http://schemas.openxmlformats.org/officeDocument/2006/math" xmlns:v="urn:schemas-microsoft-com:vml" xmlns:wp14="http://schemas.microsoft.com/office/word/2010/wordprocessingDrawing" xmlns:wp="http://schemas.openxmlformats.org/drawingml/2006/wordprocessingDrawing" xmlns:w10="urn:schemas-microsoft-com:office:word" xmlns:w="http://schemas.openxmlformats.org/wordprocessingml/2006/main" xmlns:w14="http://schemas.microsoft.com/office/word/2010/wordml" xmlns:w15="http://schemas.microsoft.com/office/word/2012/wordml" xmlns:w16cex="http://schemas.microsoft.com/office/word/2018/wordml/cex" xmlns:w16cid="http://schemas.microsoft.com/office/word/2016/wordml/cid" xmlns:w16="http://schemas.microsoft.com/office/word/2018/wordml" xmlns:w16sdtdh="http://schemas.microsoft.com/office/word/2020/wordml/sdtdatahash" xmlns:w16se="http://schemas.microsoft.com/office/word/2015/wordml/symex" xmlns:wpg="http://schemas.microsoft.com/office/word/2010/wordprocessingGroup" xmlns:wpi="http://schemas.microsoft.com/office/word/2010/wordprocessingInk" xmlns:wne="http://schemas.microsoft.com/office/word/2006/wordml" xmlns:wps="http://schemas.microsoft.com/office/word/2010/wordprocessingShape" mc:Ignorable="w14 w15 w16se w16cid w16 w16cex w16sdtdh wp14">
   <w:body>
     <w:p>
       <w:pPr>
@@ -61,23 +61,15 @@
           <w:sz w:val="24"/>
           <w:szCs w:val="24"/>
         </w:rPr>
-        <w:t xml:space="preserve">temperature and precipitation regimes </w:t>
-      </w:r>
-      <w:r>
-        <w:rPr>
-          <w:rFonts w:ascii="Times New Roman" w:hAnsi="Times New Roman" w:cs="Times New Roman"/>
-          <w:sz w:val="24"/>
-          <w:szCs w:val="24"/>
-        </w:rPr>
-        <w:t>and the</w:t>
-      </w:r>
-      <w:r>
-        <w:rPr>
-          <w:rFonts w:ascii="Times New Roman" w:hAnsi="Times New Roman" w:cs="Times New Roman"/>
-          <w:sz w:val="24"/>
-          <w:szCs w:val="24"/>
-        </w:rPr>
-        <w:t xml:space="preserve"> severity </w:t>
+        <w:t xml:space="preserve">temperature and precipitation regimes and the severity </w:t>
+      </w:r>
+      <w:r>
+        <w:rPr>
+          <w:rFonts w:ascii="Times New Roman" w:hAnsi="Times New Roman" w:cs="Times New Roman"/>
+          <w:sz w:val="24"/>
+          <w:szCs w:val="24"/>
+        </w:rPr>
+        <w:t xml:space="preserve">of </w:t>
       </w:r>
       <w:r>
         <w:rPr>
@@ -143,55 +135,6 @@
           <w:szCs w:val="24"/>
         </w:rPr>
         <w:t xml:space="preserve">The conditions across a species range are heterogeneous and likely have different selective pressures that act on the individuals of a population. This divergent selection can result in differing trait optima in two populations, which is known as local adaptation </w:t>
-      </w:r>
-      <w:r>
-        <w:rPr>
-          <w:rFonts w:ascii="Times New Roman" w:hAnsi="Times New Roman" w:cs="Times New Roman"/>
-          <w:sz w:val="24"/>
-          <w:szCs w:val="24"/>
-        </w:rPr>
-        <w:fldChar w:fldCharType="begin"/>
-      </w:r>
-      <w:r>
-        <w:rPr>
-          <w:rFonts w:ascii="Times New Roman" w:hAnsi="Times New Roman" w:cs="Times New Roman"/>
-          <w:sz w:val="24"/>
-          <w:szCs w:val="24"/>
-        </w:rPr>
-        <w:instrText xml:space="preserve"> ADDIN EN.CITE &lt;EndNote&gt;&lt;Cite&gt;&lt;Author&gt;Kawecki&lt;/Author&gt;&lt;Year&gt;2004&lt;/Year&gt;&lt;IDText&gt;Conceptual issues in local adaptation&lt;/IDText&gt;&lt;DisplayText&gt;(Kawecki &amp;amp; Ebert, 2004)&lt;/DisplayText&gt;&lt;record&gt;&lt;keywords&gt;&lt;keyword&gt;gene flow&lt;/keyword&gt;&lt;keyword&gt;natural selection&lt;/keyword&gt;&lt;keyword&gt;population differentiation&lt;/keyword&gt;&lt;keyword&gt;Adaptive deme formation&lt;/keyword&gt;&lt;keyword&gt;coevolution&lt;/keyword&gt;&lt;keyword&gt;heterogeneous environments&lt;/keyword&gt;&lt;keyword&gt;review&lt;/keyword&gt;&lt;keyword&gt;metapopulations&lt;/keyword&gt;&lt;keyword&gt;adaptive evolution&lt;/keyword&gt;&lt;keyword&gt;reciprocal transplant&lt;/keyword&gt;&lt;/keywords&gt;&lt;isbn&gt;1461-0248&lt;/isbn&gt;&lt;titles&gt;&lt;title&gt;Conceptual issues in local adaptation&lt;/title&gt;&lt;secondary-title&gt;Ecology letters&lt;/secondary-title&gt;&lt;/titles&gt;&lt;pages&gt;1225-1241&lt;/pages&gt;&lt;number&gt;12&lt;/number&gt;&lt;contributors&gt;&lt;authors&gt;&lt;author&gt;Kawecki, Tadeusz J.&lt;/author&gt;&lt;author&gt;Ebert, Dieter&lt;/author&gt;&lt;/authors&gt;&lt;/contributors&gt;&lt;added-date format="utc"&gt;1602245457&lt;/added-date&gt;&lt;pub-location&gt;Oxford, UK&lt;/pub-location&gt;&lt;ref-type name="Journal Article"&gt;17&lt;/ref-type&gt;&lt;dates&gt;&lt;year&gt;2004&lt;/year&gt;&lt;/dates&gt;&lt;rec-number&gt;28&lt;/rec-number&gt;&lt;publisher&gt;Wiley&lt;/publisher&gt;&lt;last-updated-date format="utc"&gt;1602245457&lt;/last-updated-date&gt;&lt;electronic-resource-num&gt;10.1111/j.1461-0248.2004.00684.x&lt;/electronic-resource-num&gt;&lt;volume&gt;7&lt;/volume&gt;&lt;/record&gt;&lt;/Cite&gt;&lt;/EndNote&gt;</w:instrText>
-      </w:r>
-      <w:r>
-        <w:rPr>
-          <w:rFonts w:ascii="Times New Roman" w:hAnsi="Times New Roman" w:cs="Times New Roman"/>
-          <w:sz w:val="24"/>
-          <w:szCs w:val="24"/>
-        </w:rPr>
-        <w:fldChar w:fldCharType="separate"/>
-      </w:r>
-      <w:r>
-        <w:rPr>
-          <w:rFonts w:ascii="Times New Roman" w:hAnsi="Times New Roman" w:cs="Times New Roman"/>
-          <w:noProof/>
-          <w:sz w:val="24"/>
-          <w:szCs w:val="24"/>
-        </w:rPr>
-        <w:t>(Kawecki &amp; Ebert, 2004)</w:t>
-      </w:r>
-      <w:r>
-        <w:rPr>
-          <w:rFonts w:ascii="Times New Roman" w:hAnsi="Times New Roman" w:cs="Times New Roman"/>
-          <w:sz w:val="24"/>
-          <w:szCs w:val="24"/>
-        </w:rPr>
-        <w:fldChar w:fldCharType="end"/>
-      </w:r>
-      <w:r>
-        <w:rPr>
-          <w:rFonts w:ascii="Times New Roman" w:hAnsi="Times New Roman" w:cs="Times New Roman"/>
-          <w:sz w:val="24"/>
-          <w:szCs w:val="24"/>
-        </w:rPr>
-        <w:t xml:space="preserve">. For local adaptation to occur, there must be heritable variation in the population and a fitness advantage to the phenotype of certain alleles over others. Because of this, genetic variation is a constraint to local adaption. Geneflow, genetic drift, and opposing natural selection due to temporal changes in local conditions also have the potential to slow or hinder local adaptation </w:t>
       </w:r>
       <w:r>
         <w:rPr>
@@ -821,6 +764,13 @@
           <w:sz w:val="24"/>
           <w:szCs w:val="24"/>
         </w:rPr>
+      </w:r>
+      <w:r>
+        <w:rPr>
+          <w:rFonts w:ascii="Times New Roman" w:hAnsi="Times New Roman" w:cs="Times New Roman"/>
+          <w:sz w:val="24"/>
+          <w:szCs w:val="24"/>
+        </w:rPr>
         <w:fldChar w:fldCharType="separate"/>
       </w:r>
       <w:r>
@@ -1261,7 +1211,47 @@
           <w:sz w:val="24"/>
           <w:szCs w:val="24"/>
         </w:rPr>
-        <w:t>Along with fungi and algae, plants have a life cycle that alters between haploid and diploid stages</w:t>
+        <w:t>Plants have</w:t>
+      </w:r>
+      <w:r>
+        <w:rPr>
+          <w:rFonts w:ascii="Times New Roman" w:hAnsi="Times New Roman" w:cs="Times New Roman"/>
+          <w:sz w:val="24"/>
+          <w:szCs w:val="24"/>
+        </w:rPr>
+        <w:t xml:space="preserve"> life cycle</w:t>
+      </w:r>
+      <w:r>
+        <w:rPr>
+          <w:rFonts w:ascii="Times New Roman" w:hAnsi="Times New Roman" w:cs="Times New Roman"/>
+          <w:sz w:val="24"/>
+          <w:szCs w:val="24"/>
+        </w:rPr>
+        <w:t>s</w:t>
+      </w:r>
+      <w:r>
+        <w:rPr>
+          <w:rFonts w:ascii="Times New Roman" w:hAnsi="Times New Roman" w:cs="Times New Roman"/>
+          <w:sz w:val="24"/>
+          <w:szCs w:val="24"/>
+        </w:rPr>
+        <w:t xml:space="preserve"> that </w:t>
+      </w:r>
+      <w:r>
+        <w:rPr>
+          <w:rFonts w:ascii="Times New Roman" w:hAnsi="Times New Roman" w:cs="Times New Roman"/>
+          <w:sz w:val="24"/>
+          <w:szCs w:val="24"/>
+        </w:rPr>
+        <w:t>alternate</w:t>
+      </w:r>
+      <w:r>
+        <w:rPr>
+          <w:rFonts w:ascii="Times New Roman" w:hAnsi="Times New Roman" w:cs="Times New Roman"/>
+          <w:sz w:val="24"/>
+          <w:szCs w:val="24"/>
+        </w:rPr>
+        <w:t xml:space="preserve"> between haploid and diploid stages</w:t>
       </w:r>
       <w:r>
         <w:rPr>
@@ -1318,73 +1308,23 @@
           <w:sz w:val="24"/>
           <w:szCs w:val="24"/>
         </w:rPr>
-        <w:t xml:space="preserve">. The diploid stage, also referred to as the sporphyte, produces the genetically unique haploid gamete, also known as the gametophyte. Early plants have a dominant gametophyte stage, but later evolving plants, such as angiosperms and gymnosperms, have a </w:t>
-      </w:r>
-      <w:r>
-        <w:rPr>
-          <w:rFonts w:ascii="Times New Roman" w:hAnsi="Times New Roman" w:cs="Times New Roman"/>
-          <w:sz w:val="24"/>
-          <w:szCs w:val="24"/>
-        </w:rPr>
-        <w:lastRenderedPageBreak/>
-        <w:t>dominant sporophyte stage</w:t>
-      </w:r>
-      <w:r>
-        <w:rPr>
-          <w:rFonts w:ascii="Times New Roman" w:hAnsi="Times New Roman" w:cs="Times New Roman"/>
-          <w:sz w:val="24"/>
-          <w:szCs w:val="24"/>
-        </w:rPr>
-        <w:t xml:space="preserve"> </w:t>
-      </w:r>
-      <w:r>
-        <w:rPr>
-          <w:rFonts w:ascii="Times New Roman" w:hAnsi="Times New Roman" w:cs="Times New Roman"/>
-          <w:sz w:val="24"/>
-          <w:szCs w:val="24"/>
-        </w:rPr>
-        <w:fldChar w:fldCharType="begin"/>
-      </w:r>
-      <w:r>
-        <w:rPr>
-          <w:rFonts w:ascii="Times New Roman" w:hAnsi="Times New Roman" w:cs="Times New Roman"/>
-          <w:sz w:val="24"/>
-          <w:szCs w:val="24"/>
-        </w:rPr>
-        <w:instrText xml:space="preserve"> ADDIN EN.CITE &lt;EndNote&gt;&lt;Cite&gt;&lt;Author&gt;Bowman&lt;/Author&gt;&lt;Year&gt;2016&lt;/Year&gt;&lt;IDText&gt;Evolution in the Cycles of Life&lt;/IDText&gt;&lt;DisplayText&gt;(Bowman et al., 2016)&lt;/DisplayText&gt;&lt;record&gt;&lt;keywords&gt;&lt;keyword&gt;alternation of generations&lt;/keyword&gt;&lt;keyword&gt;apogamy&lt;/keyword&gt;&lt;keyword&gt;apospory&lt;/keyword&gt;&lt;keyword&gt;Biological Evolution&lt;/keyword&gt;&lt;keyword&gt;Bryophyta - genetics&lt;/keyword&gt;&lt;keyword&gt;Chlorophyta - genetics&lt;/keyword&gt;&lt;keyword&gt;Diploidy&lt;/keyword&gt;&lt;keyword&gt;Eukaryota&lt;/keyword&gt;&lt;keyword&gt;Fungi - genetics&lt;/keyword&gt;&lt;keyword&gt;Gene expression&lt;/keyword&gt;&lt;keyword&gt;Genetic aspects&lt;/keyword&gt;&lt;keyword&gt;Haploidy&lt;/keyword&gt;&lt;keyword&gt;Homeodomain Proteins - genetics&lt;/keyword&gt;&lt;keyword&gt;land plant evolution&lt;/keyword&gt;&lt;keyword&gt;Life cycles (Biology)&lt;/keyword&gt;&lt;keyword&gt;Magnoliopsida - genetics&lt;/keyword&gt;&lt;keyword&gt;multicellularity&lt;/keyword&gt;&lt;keyword&gt;Observations&lt;/keyword&gt;&lt;keyword&gt;Phaeophyta - genetics&lt;/keyword&gt;&lt;keyword&gt;Phylogeny&lt;/keyword&gt;&lt;keyword&gt;Plants - genetics&lt;/keyword&gt;&lt;keyword&gt;Rhodophyta - genetics&lt;/keyword&gt;&lt;keyword&gt;TALE homeodomain&lt;/keyword&gt;&lt;/keywords&gt;&lt;isbn&gt;0066-4197&lt;/isbn&gt;&lt;titles&gt;&lt;title&gt;Evolution in the Cycles of Life&lt;/title&gt;&lt;secondary-title&gt;Annual review of genetics&lt;/secondary-title&gt;&lt;/titles&gt;&lt;pages&gt;133-154&lt;/pages&gt;&lt;number&gt;1&lt;/number&gt;&lt;contributors&gt;&lt;authors&gt;&lt;author&gt;Bowman, John L.&lt;/author&gt;&lt;author&gt;Sakakibara, Keiko&lt;/author&gt;&lt;author&gt;Furumizu, Chihiro&lt;/author&gt;&lt;author&gt;Dierschke, Tom&lt;/author&gt;&lt;/authors&gt;&lt;/contributors&gt;&lt;added-date format="utc"&gt;1637327234&lt;/added-date&gt;&lt;pub-location&gt;United States&lt;/pub-location&gt;&lt;ref-type name="Journal Article"&gt;17&lt;/ref-type&gt;&lt;dates&gt;&lt;year&gt;2016&lt;/year&gt;&lt;/dates&gt;&lt;rec-number&gt;181&lt;/rec-number&gt;&lt;publisher&gt;Annual Reviews&lt;/publisher&gt;&lt;last-updated-date format="utc"&gt;1637327252&lt;/last-updated-date&gt;&lt;electronic-resource-num&gt;10.1146/annurev-genet-120215-035227&lt;/electronic-resource-num&gt;&lt;volume&gt;50&lt;/volume&gt;&lt;/record&gt;&lt;/Cite&gt;&lt;/EndNote&gt;</w:instrText>
-      </w:r>
-      <w:r>
-        <w:rPr>
-          <w:rFonts w:ascii="Times New Roman" w:hAnsi="Times New Roman" w:cs="Times New Roman"/>
-          <w:sz w:val="24"/>
-          <w:szCs w:val="24"/>
-        </w:rPr>
-        <w:fldChar w:fldCharType="separate"/>
-      </w:r>
-      <w:r>
-        <w:rPr>
-          <w:rFonts w:ascii="Times New Roman" w:hAnsi="Times New Roman" w:cs="Times New Roman"/>
-          <w:noProof/>
-          <w:sz w:val="24"/>
-          <w:szCs w:val="24"/>
-        </w:rPr>
-        <w:t>(Bowman et al., 2016)</w:t>
-      </w:r>
-      <w:r>
-        <w:rPr>
-          <w:rFonts w:ascii="Times New Roman" w:hAnsi="Times New Roman" w:cs="Times New Roman"/>
-          <w:sz w:val="24"/>
-          <w:szCs w:val="24"/>
-        </w:rPr>
-        <w:fldChar w:fldCharType="end"/>
-      </w:r>
-      <w:r>
-        <w:rPr>
-          <w:rFonts w:ascii="Times New Roman" w:hAnsi="Times New Roman" w:cs="Times New Roman"/>
-          <w:sz w:val="24"/>
-          <w:szCs w:val="24"/>
-        </w:rPr>
-        <w:t xml:space="preserve">. This means that most of the plant’s life occurs in the sporophyte stage with a short period in the haploid stage during sexual reproduction. From here on out, I will be referring to angiosperms in this literature review as processes of selection may differ for others. Many have found that natural selection can act both on the sporophyte and gametophyte stages and that the processes of selection are independent of one another </w:t>
+        <w:t xml:space="preserve">. The diploid stage, also referred to as the sporphyte, produces the genetically unique haploid gamete, also known as the gametophyte. </w:t>
+      </w:r>
+      <w:r>
+        <w:rPr>
+          <w:rFonts w:ascii="Times New Roman" w:hAnsi="Times New Roman" w:cs="Times New Roman"/>
+          <w:sz w:val="24"/>
+          <w:szCs w:val="24"/>
+        </w:rPr>
+        <w:t>For angiosperms,</w:t>
+      </w:r>
+      <w:r>
+        <w:rPr>
+          <w:rFonts w:ascii="Times New Roman" w:hAnsi="Times New Roman" w:cs="Times New Roman"/>
+          <w:sz w:val="24"/>
+          <w:szCs w:val="24"/>
+        </w:rPr>
+        <w:t xml:space="preserve"> most of the plant’s life occurs in the sporophyte stage with a short period in the haploid stage during sexual reproduction. Many have found that natural selection can act both on the sporophyte and gametophyte stages and that the processes of selection are independent of one another </w:t>
       </w:r>
       <w:r>
         <w:rPr>
@@ -1582,6 +1522,7 @@
           <w:sz w:val="24"/>
           <w:szCs w:val="24"/>
         </w:rPr>
+        <w:lastRenderedPageBreak/>
         <w:t xml:space="preserve">In the sporophytic stage, selection can act through variation in the </w:t>
       </w:r>
       <w:r>
@@ -2112,418 +2053,6 @@
         </w:rPr>
         <w:t xml:space="preserve">pollen tube growth rate, pollen tube maximum length, and pollen viability. </w:t>
       </w:r>
-      <w:r>
-        <w:rPr>
-          <w:rFonts w:ascii="Times New Roman" w:hAnsi="Times New Roman" w:cs="Times New Roman"/>
-          <w:sz w:val="24"/>
-          <w:szCs w:val="24"/>
-        </w:rPr>
-        <w:t xml:space="preserve">While pollen characteristics are important for competition, female choice can also play a role. The conditions of the style can be favorable for some pollen grains and not others, which has been termed stylar discrimination </w:t>
-      </w:r>
-      <w:r>
-        <w:rPr>
-          <w:rFonts w:ascii="Times New Roman" w:hAnsi="Times New Roman" w:cs="Times New Roman"/>
-          <w:sz w:val="24"/>
-          <w:szCs w:val="24"/>
-        </w:rPr>
-        <w:fldChar w:fldCharType="begin">
-          <w:fldData xml:space="preserve">PEVuZE5vdGU+PENpdGU+PEF1dGhvcj5DcnV6YW48L0F1dGhvcj48WWVhcj4yMDE2PC9ZZWFyPjxJ
-RFRleHQ+UG9zdHBvbGxpbmF0aW9uIGRpc2NyaW1pbmF0aW9uIGJldHdlZW4gc2VsZiBhbmQgb3V0
-Y3Jvc3MgcG9sbGVuIGNvdmFyaWVzIHdpdGggdGhlIG1hdGluZyBzeXN0ZW0gb2YgYSBzZWxmLWNv
-bXBhdGlibGUgZmxvd2VyaW5nIHBsYW50PC9JRFRleHQ+PERpc3BsYXlUZXh0PihDcnV6YW4gJmFt
-cDsgQmFycmV0dCwgMjAxNjsgSGFyZGVyIGV0IGFsLiwgMjAxNik8L0Rpc3BsYXlUZXh0PjxyZWNv
-cmQ+PGtleXdvcmRzPjxrZXl3b3JkPm1peGVkIG1hdGluZzwva2V5d29yZD48a2V5d29yZD5yZXBy
-b2R1Y3RpdmUgYXNzdXJhbmNlPC9rZXl3b3JkPjxrZXl3b3JkPlBvbnRlZGVyaWFjZWFlPC9rZXl3
-b3JkPjxrZXl3b3JkPnBvbGxlbuKAkHR1YmUgYXR0cml0aW9uPC9rZXl3b3JkPjxrZXl3b3JkPkVp
-Y2hob3JuaWEgcGFuaWN1bGF0YTwva2V5d29yZD48a2V5d29yZD5zZXh1YWwgaW50ZXJmZXJlbmNl
-PC9rZXl3b3JkPjxrZXl3b3JkPmNyeXB0aWMgc2VsZuKAkGluY29tcGF0aWJpbGl0eTwva2V5d29y
-ZD48a2V5d29yZD5wb2xsZW4gY29tcGV0aXRpb248L2tleXdvcmQ+PGtleXdvcmQ+dHJpc3R5bHk8
-L2tleXdvcmQ+PGtleXdvcmQ+aGV0ZXJvc3R5bHk8L2tleXdvcmQ+PGtleXdvcmQ+RWljaGhvcm5p
-YSAtIHBoeXNpb2xvZ3k8L2tleXdvcmQ+PGtleXdvcmQ+U2VsZi1GZXJ0aWxpemF0aW9uIC0gcGh5
-c2lvbG9neTwva2V5d29yZD48a2V5d29yZD5Qb2xsZW4gLSBwaHlzaW9sb2d5PC9rZXl3b3JkPjxr
-ZXl3b3JkPkNyb3NzZXMsIEdlbmV0aWM8L2tleXdvcmQ+PGtleXdvcmQ+UG9sbGluYXRpb24gLSBw
-aHlzaW9sb2d5PC9rZXl3b3JkPjxrZXl3b3JkPldhdGVyIGh5YWNpbnRoPC9rZXl3b3JkPjxrZXl3
-b3JkPlJlcHJvZHVjdGlvbjwva2V5d29yZD48a2V5d29yZD5SZXNlYXJjaDwva2V5d29yZD48a2V5
-d29yZD5QbGFudHM8L2tleXdvcmQ+PGtleXdvcmQ+UG9sbGluYXRpb248L2tleXdvcmQ+PC9rZXl3
-b3Jkcz48aXNibj4wMDAyLTkxMjI8L2lzYm4+PHRpdGxlcz48dGl0bGU+UG9zdHBvbGxpbmF0aW9u
-IGRpc2NyaW1pbmF0aW9uIGJldHdlZW4gc2VsZiBhbmQgb3V0Y3Jvc3MgcG9sbGVuIGNvdmFyaWVz
-IHdpdGggdGhlIG1hdGluZyBzeXN0ZW0gb2YgYSBzZWxmLWNvbXBhdGlibGUgZmxvd2VyaW5nIHBs
-YW50PC90aXRsZT48c2Vjb25kYXJ5LXRpdGxlPkFtZXJpY2FuIGpvdXJuYWwgb2YgYm90YW55PC9z
-ZWNvbmRhcnktdGl0bGU+PC90aXRsZXM+PHBhZ2VzPjU2OC01NzY8L3BhZ2VzPjxudW1iZXI+Mzwv
-bnVtYmVyPjxjb250cmlidXRvcnM+PGF1dGhvcnM+PGF1dGhvcj5DcnV6YW4sIE1pdGNoZWxsIEIu
-PC9hdXRob3I+PGF1dGhvcj5CYXJyZXR0LCBTcGVuY2VyIEMuIEguPC9hdXRob3I+PC9hdXRob3Jz
-PjwvY29udHJpYnV0b3JzPjxhZGRlZC1kYXRlIGZvcm1hdD0idXRjIj4xNjAyMTY1MzIyPC9hZGRl
-ZC1kYXRlPjxwdWItbG9jYXRpb24+VW5pdGVkIFN0YXRlczwvcHViLWxvY2F0aW9uPjxyZWYtdHlw
-ZSBuYW1lPSJKb3VybmFsIEFydGljbGUiPjE3PC9yZWYtdHlwZT48ZGF0ZXM+PHllYXI+MjAxNjwv
-eWVhcj48L2RhdGVzPjxyZWMtbnVtYmVyPjIzPC9yZWMtbnVtYmVyPjxwdWJsaXNoZXI+V2lsZXk8
-L3B1Ymxpc2hlcj48bGFzdC11cGRhdGVkLWRhdGUgZm9ybWF0PSJ1dGMiPjE2MDIxNjUzMjI8L2xh
-c3QtdXBkYXRlZC1kYXRlPjxlbGVjdHJvbmljLXJlc291cmNlLW51bT4xMC4zNzMyL2FqYi4xNTAw
-MTM5PC9lbGVjdHJvbmljLXJlc291cmNlLW51bT48dm9sdW1lPjEwMzwvdm9sdW1lPjwvcmVjb3Jk
-PjwvQ2l0ZT48Q2l0ZT48QXV0aG9yPkhhcmRlcjwvQXV0aG9yPjxZZWFyPjIwMTY8L1llYXI+PElE
-VGV4dD5EaXZlcnNlIGVjb2xvZ2ljYWwgcmVsYXRpb25zIG9mIG1hbGUgZ2FtZXRvcGh5dGUgcG9w
-dWxhdGlvbnMgaW4gc3R5bGFyIGVudmlyb25tZW50czwvSURUZXh0PjxyZWNvcmQ+PGtleXdvcmRz
-PjxrZXl3b3JkPmNvbXBldGl0aW9uPC9rZXl3b3JkPjxrZXl3b3JkPmZhY2lsaXRhdGlvbjwva2V5
-d29yZD48a2V5d29yZD5wb2xsZW4gcXVhbGl0eTwva2V5d29yZD48a2V5d29yZD5wb2xsZW4gdHVi
-ZTwva2V5d29yZD48a2V5d29yZD5wb3B1bGF0aW9uIGVjb2xvZ3k8L2tleXdvcmQ+PGtleXdvcmQ+
-bWFsZSBnYW1ldG9waHl0ZTwva2V5d29yZD48a2V5d29yZD5wcm9nYW1pYzwva2V5d29yZD48a2V5
-d29yZD5SZWdyZXNzaW9uIEFuYWx5c2lzPC9rZXl3b3JkPjxrZXl3b3JkPlNwZWNpZXMgU3BlY2lm
-aWNpdHk8L2tleXdvcmQ+PGtleXdvcmQ+TW9kZWxzLCBCaW9sb2dpY2FsPC9rZXl3b3JkPjxrZXl3
-b3JkPkVjb3N5c3RlbTwva2V5d29yZD48a2V5d29yZD5Ob25saW5lYXIgRHluYW1pY3M8L2tleXdv
-cmQ+PGtleXdvcmQ+UG9sbGVuIC0gcGh5c2lvbG9neTwva2V5d29yZD48a2V5d29yZD5Qb2xsZW4g
-VHViZSAtIGdyb3d0aCAmYW1wOyBkZXZlbG9wbWVudDwva2V5d29yZD48a2V5d29yZD5SZXNlYXJj
-aDwva2V5d29yZD48a2V5d29yZD5HYW1ldG9waHl0ZTwva2V5d29yZD48a2V5d29yZD5BbmFseXNp
-czwva2V5d29yZD48a2V5d29yZD5HZXJtaW5hdGlvbjwva2V5d29yZD48a2V5d29yZD5Bbmdpb3Nw
-ZXJtczwva2V5d29yZD48a2V5d29yZD5Qb3B1bGF0aW9uIGJpb2xvZ3k8L2tleXdvcmQ+PGtleXdv
-cmQ+SW5kZXggTWVkaWN1czwva2V5d29yZD48L2tleXdvcmRzPjxpc2JuPjAwMDItOTEyMjwvaXNi
-bj48dGl0bGVzPjx0aXRsZT5EaXZlcnNlIGVjb2xvZ2ljYWwgcmVsYXRpb25zIG9mIG1hbGUgZ2Ft
-ZXRvcGh5dGUgcG9wdWxhdGlvbnMgaW4gc3R5bGFyIGVudmlyb25tZW50czwvdGl0bGU+PHNlY29u
-ZGFyeS10aXRsZT5BbWVyaWNhbiBqb3VybmFsIG9mIGJvdGFueTwvc2Vjb25kYXJ5LXRpdGxlPjwv
-dGl0bGVzPjxwYWdlcz40ODQtNDk3PC9wYWdlcz48bnVtYmVyPjM8L251bWJlcj48Y29udHJpYnV0
-b3JzPjxhdXRob3JzPjxhdXRob3I+SGFyZGVyLCBMYXdyZW5jZSBELjwvYXV0aG9yPjxhdXRob3I+
-QWl6ZW4sIE1hcmNlbG8gQS48L2F1dGhvcj48YXV0aG9yPlJpY2hhcmRzLCBTaGFuZSBBLjwvYXV0
-aG9yPjxhdXRob3I+Sm9zZXBoLCBNaWNoYWVsIEEuPC9hdXRob3I+PGF1dGhvcj5CdXNjaCwgSmVy
-ZW1pYWggVy48L2F1dGhvcj48L2F1dGhvcnM+PC9jb250cmlidXRvcnM+PGFkZGVkLWRhdGUgZm9y
-bWF0PSJ1dGMiPjE2MDM3MjQyMTk8L2FkZGVkLWRhdGU+PHB1Yi1sb2NhdGlvbj5Vbml0ZWQgU3Rh
-dGVzPC9wdWItbG9jYXRpb24+PHJlZi10eXBlIG5hbWU9IkpvdXJuYWwgQXJ0aWNsZSI+MTc8L3Jl
-Zi10eXBlPjxkYXRlcz48eWVhcj4yMDE2PC95ZWFyPjwvZGF0ZXM+PHJlYy1udW1iZXI+MzI8L3Jl
-Yy1udW1iZXI+PHB1Ymxpc2hlcj5Cb3RhbmljYWwgU29jaWV0eSBvZiBBbWVyaWNhPC9wdWJsaXNo
-ZXI+PGxhc3QtdXBkYXRlZC1kYXRlIGZvcm1hdD0idXRjIj4xNjAzNzI0MjE5PC9sYXN0LXVwZGF0
-ZWQtZGF0ZT48ZWxlY3Ryb25pYy1yZXNvdXJjZS1udW0+MTAuMzczMi9hamIuMTUwMDI2OTwvZWxl
-Y3Ryb25pYy1yZXNvdXJjZS1udW0+PHZvbHVtZT4xMDM8L3ZvbHVtZT48L3JlY29yZD48L0NpdGU+
-PC9FbmROb3RlPgB=
-</w:fldData>
-        </w:fldChar>
-      </w:r>
-      <w:r>
-        <w:rPr>
-          <w:rFonts w:ascii="Times New Roman" w:hAnsi="Times New Roman" w:cs="Times New Roman"/>
-          <w:sz w:val="24"/>
-          <w:szCs w:val="24"/>
-        </w:rPr>
-        <w:instrText xml:space="preserve"> ADDIN EN.CITE </w:instrText>
-      </w:r>
-      <w:r>
-        <w:rPr>
-          <w:rFonts w:ascii="Times New Roman" w:hAnsi="Times New Roman" w:cs="Times New Roman"/>
-          <w:sz w:val="24"/>
-          <w:szCs w:val="24"/>
-        </w:rPr>
-        <w:fldChar w:fldCharType="begin">
-          <w:fldData xml:space="preserve">PEVuZE5vdGU+PENpdGU+PEF1dGhvcj5DcnV6YW48L0F1dGhvcj48WWVhcj4yMDE2PC9ZZWFyPjxJ
-RFRleHQ+UG9zdHBvbGxpbmF0aW9uIGRpc2NyaW1pbmF0aW9uIGJldHdlZW4gc2VsZiBhbmQgb3V0
-Y3Jvc3MgcG9sbGVuIGNvdmFyaWVzIHdpdGggdGhlIG1hdGluZyBzeXN0ZW0gb2YgYSBzZWxmLWNv
-bXBhdGlibGUgZmxvd2VyaW5nIHBsYW50PC9JRFRleHQ+PERpc3BsYXlUZXh0PihDcnV6YW4gJmFt
-cDsgQmFycmV0dCwgMjAxNjsgSGFyZGVyIGV0IGFsLiwgMjAxNik8L0Rpc3BsYXlUZXh0PjxyZWNv
-cmQ+PGtleXdvcmRzPjxrZXl3b3JkPm1peGVkIG1hdGluZzwva2V5d29yZD48a2V5d29yZD5yZXBy
-b2R1Y3RpdmUgYXNzdXJhbmNlPC9rZXl3b3JkPjxrZXl3b3JkPlBvbnRlZGVyaWFjZWFlPC9rZXl3
-b3JkPjxrZXl3b3JkPnBvbGxlbuKAkHR1YmUgYXR0cml0aW9uPC9rZXl3b3JkPjxrZXl3b3JkPkVp
-Y2hob3JuaWEgcGFuaWN1bGF0YTwva2V5d29yZD48a2V5d29yZD5zZXh1YWwgaW50ZXJmZXJlbmNl
-PC9rZXl3b3JkPjxrZXl3b3JkPmNyeXB0aWMgc2VsZuKAkGluY29tcGF0aWJpbGl0eTwva2V5d29y
-ZD48a2V5d29yZD5wb2xsZW4gY29tcGV0aXRpb248L2tleXdvcmQ+PGtleXdvcmQ+dHJpc3R5bHk8
-L2tleXdvcmQ+PGtleXdvcmQ+aGV0ZXJvc3R5bHk8L2tleXdvcmQ+PGtleXdvcmQ+RWljaGhvcm5p
-YSAtIHBoeXNpb2xvZ3k8L2tleXdvcmQ+PGtleXdvcmQ+U2VsZi1GZXJ0aWxpemF0aW9uIC0gcGh5
-c2lvbG9neTwva2V5d29yZD48a2V5d29yZD5Qb2xsZW4gLSBwaHlzaW9sb2d5PC9rZXl3b3JkPjxr
-ZXl3b3JkPkNyb3NzZXMsIEdlbmV0aWM8L2tleXdvcmQ+PGtleXdvcmQ+UG9sbGluYXRpb24gLSBw
-aHlzaW9sb2d5PC9rZXl3b3JkPjxrZXl3b3JkPldhdGVyIGh5YWNpbnRoPC9rZXl3b3JkPjxrZXl3
-b3JkPlJlcHJvZHVjdGlvbjwva2V5d29yZD48a2V5d29yZD5SZXNlYXJjaDwva2V5d29yZD48a2V5
-d29yZD5QbGFudHM8L2tleXdvcmQ+PGtleXdvcmQ+UG9sbGluYXRpb248L2tleXdvcmQ+PC9rZXl3
-b3Jkcz48aXNibj4wMDAyLTkxMjI8L2lzYm4+PHRpdGxlcz48dGl0bGU+UG9zdHBvbGxpbmF0aW9u
-IGRpc2NyaW1pbmF0aW9uIGJldHdlZW4gc2VsZiBhbmQgb3V0Y3Jvc3MgcG9sbGVuIGNvdmFyaWVz
-IHdpdGggdGhlIG1hdGluZyBzeXN0ZW0gb2YgYSBzZWxmLWNvbXBhdGlibGUgZmxvd2VyaW5nIHBs
-YW50PC90aXRsZT48c2Vjb25kYXJ5LXRpdGxlPkFtZXJpY2FuIGpvdXJuYWwgb2YgYm90YW55PC9z
-ZWNvbmRhcnktdGl0bGU+PC90aXRsZXM+PHBhZ2VzPjU2OC01NzY8L3BhZ2VzPjxudW1iZXI+Mzwv
-bnVtYmVyPjxjb250cmlidXRvcnM+PGF1dGhvcnM+PGF1dGhvcj5DcnV6YW4sIE1pdGNoZWxsIEIu
-PC9hdXRob3I+PGF1dGhvcj5CYXJyZXR0LCBTcGVuY2VyIEMuIEguPC9hdXRob3I+PC9hdXRob3Jz
-PjwvY29udHJpYnV0b3JzPjxhZGRlZC1kYXRlIGZvcm1hdD0idXRjIj4xNjAyMTY1MzIyPC9hZGRl
-ZC1kYXRlPjxwdWItbG9jYXRpb24+VW5pdGVkIFN0YXRlczwvcHViLWxvY2F0aW9uPjxyZWYtdHlw
-ZSBuYW1lPSJKb3VybmFsIEFydGljbGUiPjE3PC9yZWYtdHlwZT48ZGF0ZXM+PHllYXI+MjAxNjwv
-eWVhcj48L2RhdGVzPjxyZWMtbnVtYmVyPjIzPC9yZWMtbnVtYmVyPjxwdWJsaXNoZXI+V2lsZXk8
-L3B1Ymxpc2hlcj48bGFzdC11cGRhdGVkLWRhdGUgZm9ybWF0PSJ1dGMiPjE2MDIxNjUzMjI8L2xh
-c3QtdXBkYXRlZC1kYXRlPjxlbGVjdHJvbmljLXJlc291cmNlLW51bT4xMC4zNzMyL2FqYi4xNTAw
-MTM5PC9lbGVjdHJvbmljLXJlc291cmNlLW51bT48dm9sdW1lPjEwMzwvdm9sdW1lPjwvcmVjb3Jk
-PjwvQ2l0ZT48Q2l0ZT48QXV0aG9yPkhhcmRlcjwvQXV0aG9yPjxZZWFyPjIwMTY8L1llYXI+PElE
-VGV4dD5EaXZlcnNlIGVjb2xvZ2ljYWwgcmVsYXRpb25zIG9mIG1hbGUgZ2FtZXRvcGh5dGUgcG9w
-dWxhdGlvbnMgaW4gc3R5bGFyIGVudmlyb25tZW50czwvSURUZXh0PjxyZWNvcmQ+PGtleXdvcmRz
-PjxrZXl3b3JkPmNvbXBldGl0aW9uPC9rZXl3b3JkPjxrZXl3b3JkPmZhY2lsaXRhdGlvbjwva2V5
-d29yZD48a2V5d29yZD5wb2xsZW4gcXVhbGl0eTwva2V5d29yZD48a2V5d29yZD5wb2xsZW4gdHVi
-ZTwva2V5d29yZD48a2V5d29yZD5wb3B1bGF0aW9uIGVjb2xvZ3k8L2tleXdvcmQ+PGtleXdvcmQ+
-bWFsZSBnYW1ldG9waHl0ZTwva2V5d29yZD48a2V5d29yZD5wcm9nYW1pYzwva2V5d29yZD48a2V5
-d29yZD5SZWdyZXNzaW9uIEFuYWx5c2lzPC9rZXl3b3JkPjxrZXl3b3JkPlNwZWNpZXMgU3BlY2lm
-aWNpdHk8L2tleXdvcmQ+PGtleXdvcmQ+TW9kZWxzLCBCaW9sb2dpY2FsPC9rZXl3b3JkPjxrZXl3
-b3JkPkVjb3N5c3RlbTwva2V5d29yZD48a2V5d29yZD5Ob25saW5lYXIgRHluYW1pY3M8L2tleXdv
-cmQ+PGtleXdvcmQ+UG9sbGVuIC0gcGh5c2lvbG9neTwva2V5d29yZD48a2V5d29yZD5Qb2xsZW4g
-VHViZSAtIGdyb3d0aCAmYW1wOyBkZXZlbG9wbWVudDwva2V5d29yZD48a2V5d29yZD5SZXNlYXJj
-aDwva2V5d29yZD48a2V5d29yZD5HYW1ldG9waHl0ZTwva2V5d29yZD48a2V5d29yZD5BbmFseXNp
-czwva2V5d29yZD48a2V5d29yZD5HZXJtaW5hdGlvbjwva2V5d29yZD48a2V5d29yZD5Bbmdpb3Nw
-ZXJtczwva2V5d29yZD48a2V5d29yZD5Qb3B1bGF0aW9uIGJpb2xvZ3k8L2tleXdvcmQ+PGtleXdv
-cmQ+SW5kZXggTWVkaWN1czwva2V5d29yZD48L2tleXdvcmRzPjxpc2JuPjAwMDItOTEyMjwvaXNi
-bj48dGl0bGVzPjx0aXRsZT5EaXZlcnNlIGVjb2xvZ2ljYWwgcmVsYXRpb25zIG9mIG1hbGUgZ2Ft
-ZXRvcGh5dGUgcG9wdWxhdGlvbnMgaW4gc3R5bGFyIGVudmlyb25tZW50czwvdGl0bGU+PHNlY29u
-ZGFyeS10aXRsZT5BbWVyaWNhbiBqb3VybmFsIG9mIGJvdGFueTwvc2Vjb25kYXJ5LXRpdGxlPjwv
-dGl0bGVzPjxwYWdlcz40ODQtNDk3PC9wYWdlcz48bnVtYmVyPjM8L251bWJlcj48Y29udHJpYnV0
-b3JzPjxhdXRob3JzPjxhdXRob3I+SGFyZGVyLCBMYXdyZW5jZSBELjwvYXV0aG9yPjxhdXRob3I+
-QWl6ZW4sIE1hcmNlbG8gQS48L2F1dGhvcj48YXV0aG9yPlJpY2hhcmRzLCBTaGFuZSBBLjwvYXV0
-aG9yPjxhdXRob3I+Sm9zZXBoLCBNaWNoYWVsIEEuPC9hdXRob3I+PGF1dGhvcj5CdXNjaCwgSmVy
-ZW1pYWggVy48L2F1dGhvcj48L2F1dGhvcnM+PC9jb250cmlidXRvcnM+PGFkZGVkLWRhdGUgZm9y
-bWF0PSJ1dGMiPjE2MDM3MjQyMTk8L2FkZGVkLWRhdGU+PHB1Yi1sb2NhdGlvbj5Vbml0ZWQgU3Rh
-dGVzPC9wdWItbG9jYXRpb24+PHJlZi10eXBlIG5hbWU9IkpvdXJuYWwgQXJ0aWNsZSI+MTc8L3Jl
-Zi10eXBlPjxkYXRlcz48eWVhcj4yMDE2PC95ZWFyPjwvZGF0ZXM+PHJlYy1udW1iZXI+MzI8L3Jl
-Yy1udW1iZXI+PHB1Ymxpc2hlcj5Cb3RhbmljYWwgU29jaWV0eSBvZiBBbWVyaWNhPC9wdWJsaXNo
-ZXI+PGxhc3QtdXBkYXRlZC1kYXRlIGZvcm1hdD0idXRjIj4xNjAzNzI0MjE5PC9sYXN0LXVwZGF0
-ZWQtZGF0ZT48ZWxlY3Ryb25pYy1yZXNvdXJjZS1udW0+MTAuMzczMi9hamIuMTUwMDI2OTwvZWxl
-Y3Ryb25pYy1yZXNvdXJjZS1udW0+PHZvbHVtZT4xMDM8L3ZvbHVtZT48L3JlY29yZD48L0NpdGU+
-PC9FbmROb3RlPgB=
-</w:fldData>
-        </w:fldChar>
-      </w:r>
-      <w:r>
-        <w:rPr>
-          <w:rFonts w:ascii="Times New Roman" w:hAnsi="Times New Roman" w:cs="Times New Roman"/>
-          <w:sz w:val="24"/>
-          <w:szCs w:val="24"/>
-        </w:rPr>
-        <w:instrText xml:space="preserve"> ADDIN EN.CITE.DATA </w:instrText>
-      </w:r>
-      <w:r>
-        <w:rPr>
-          <w:rFonts w:ascii="Times New Roman" w:hAnsi="Times New Roman" w:cs="Times New Roman"/>
-          <w:sz w:val="24"/>
-          <w:szCs w:val="24"/>
-        </w:rPr>
-      </w:r>
-      <w:r>
-        <w:rPr>
-          <w:rFonts w:ascii="Times New Roman" w:hAnsi="Times New Roman" w:cs="Times New Roman"/>
-          <w:sz w:val="24"/>
-          <w:szCs w:val="24"/>
-        </w:rPr>
-        <w:fldChar w:fldCharType="end"/>
-      </w:r>
-      <w:r>
-        <w:rPr>
-          <w:rFonts w:ascii="Times New Roman" w:hAnsi="Times New Roman" w:cs="Times New Roman"/>
-          <w:sz w:val="24"/>
-          <w:szCs w:val="24"/>
-        </w:rPr>
-      </w:r>
-      <w:r>
-        <w:rPr>
-          <w:rFonts w:ascii="Times New Roman" w:hAnsi="Times New Roman" w:cs="Times New Roman"/>
-          <w:sz w:val="24"/>
-          <w:szCs w:val="24"/>
-        </w:rPr>
-        <w:fldChar w:fldCharType="separate"/>
-      </w:r>
-      <w:r>
-        <w:rPr>
-          <w:rFonts w:ascii="Times New Roman" w:hAnsi="Times New Roman" w:cs="Times New Roman"/>
-          <w:noProof/>
-          <w:sz w:val="24"/>
-          <w:szCs w:val="24"/>
-        </w:rPr>
-        <w:t>(Cruzan &amp; Barrett, 2016; Harder et al., 2016)</w:t>
-      </w:r>
-      <w:r>
-        <w:rPr>
-          <w:rFonts w:ascii="Times New Roman" w:hAnsi="Times New Roman" w:cs="Times New Roman"/>
-          <w:sz w:val="24"/>
-          <w:szCs w:val="24"/>
-        </w:rPr>
-        <w:fldChar w:fldCharType="end"/>
-      </w:r>
-      <w:r>
-        <w:rPr>
-          <w:rFonts w:ascii="Times New Roman" w:hAnsi="Times New Roman" w:cs="Times New Roman"/>
-          <w:sz w:val="24"/>
-          <w:szCs w:val="24"/>
-        </w:rPr>
-        <w:t xml:space="preserve">. </w:t>
-      </w:r>
-      <w:r>
-        <w:rPr>
-          <w:rFonts w:ascii="Times New Roman" w:hAnsi="Times New Roman" w:cs="Times New Roman"/>
-          <w:sz w:val="24"/>
-          <w:szCs w:val="24"/>
-        </w:rPr>
-        <w:t>Most research on gametophytic selection has been in pollen, due to ease of access and high competition between pollen grains. However, there is also competition between ovules for maternal resources and traits linked to fitness include ovule viability and ovule abortion rate</w:t>
-      </w:r>
-      <w:r>
-        <w:rPr>
-          <w:rFonts w:ascii="Times New Roman" w:hAnsi="Times New Roman" w:cs="Times New Roman"/>
-          <w:sz w:val="24"/>
-          <w:szCs w:val="24"/>
-        </w:rPr>
-        <w:t xml:space="preserve">, though there are few studies that include the female gametophyte </w:t>
-      </w:r>
-      <w:r>
-        <w:rPr>
-          <w:rFonts w:ascii="Times New Roman" w:hAnsi="Times New Roman" w:cs="Times New Roman"/>
-          <w:sz w:val="24"/>
-          <w:szCs w:val="24"/>
-        </w:rPr>
-        <w:fldChar w:fldCharType="begin">
-          <w:fldData xml:space="preserve">PEVuZE5vdGU+PENpdGU+PEF1dGhvcj5CYWNoZWxpZXI8L0F1dGhvcj48WWVhcj4yMDExPC9ZZWFy
-PjxJRFRleHQ+RmVtYWxlIGdhbWV0ZSBjb21wZXRpdGlvbiBpbiBhbiBhbmNpZW50IGFuZ2lvc3Bl
-cm0gbGluZWFnZTwvSURUZXh0PjxEaXNwbGF5VGV4dD4oQmFjaGVsaWVyICZhbXA7IEZyaWVkbWFu
-LCAyMDExKTwvRGlzcGxheVRleHQ+PHJlY29yZD48a2V5d29yZHM+PGtleXdvcmQ+QW5naW9zcGVy
-bXM8L2tleXdvcmQ+PGtleXdvcmQ+QmlvbG9naWNhbCBFdm9sdXRpb248L2tleXdvcmQ+PGtleXdv
-cmQ+QmlvbG9naWNhbCBTY2llbmNlczwva2V5d29yZD48a2V5d29yZD5Db21wZXRpdGlvbiAoQmlv
-bG9neSk8L2tleXdvcmQ+PGtleXdvcmQ+RGFyd2luPC9rZXl3b3JkPjxrZXl3b3JkPkV2b2x1dGlv
-bjwva2V5d29yZD48a2V5d29yZD5ldm9sdXRpb24gb2YgZmxvd2VyaW5nIHBsYW50czwva2V5d29y
-ZD48a2V5d29yZD5GZW1hbGUgYW5pbWFsczwva2V5d29yZD48a2V5d29yZD5GZXJ0aWxpemF0aW9u
-PC9rZXl3b3JkPjxrZXl3b3JkPkZlcnRpbGl6YXRpb24gLSBwaHlzaW9sb2d5PC9rZXl3b3JkPjxr
-ZXl3b3JkPkZsb3dlcmluZyBwbGFudHM8L2tleXdvcmQ+PGtleXdvcmQ+R2FtZXRvcGh5dGVzPC9r
-ZXl3b3JkPjxrZXl3b3JkPkdlbmV0aWMgYXNwZWN0czwva2V5d29yZD48a2V5d29yZD5HZXJtIGNl
-bGxzPC9rZXl3b3JkPjxrZXl3b3JkPkhpc3RvcnksIEFuY2llbnQ8L2tleXdvcmQ+PGtleXdvcmQ+
-TWFnbm9saW9wc2lkYSAtIGNsYXNzaWZpY2F0aW9uPC9rZXl3b3JkPjxrZXl3b3JkPk1hZ25vbGlv
-cHNpZGEgLSBnZW5ldGljczwva2V5d29yZD48a2V5d29yZD5NYWdub2xpb3BzaWRhIC0gZ3Jvd3Ro
-ICZhbXA7IGRldmVsb3BtZW50PC9rZXl3b3JkPjxrZXl3b3JkPk1hZ25vbGlvcHNpZGEgLSBwaHlz
-aW9sb2d5PC9rZXl3b3JkPjxrZXl3b3JkPk1hdGluZyBiZWhhdmlvcjwva2V5d29yZD48a2V5d29y
-ZD5PdnVsZSAtIGdyb3d0aCAmYW1wOyBkZXZlbG9wbWVudDwva2V5d29yZD48a2V5d29yZD5PdnVs
-ZSAtIHBoeXNpb2xvZ3k8L2tleXdvcmQ+PGtleXdvcmQ+T3Z1bGVzPC9rZXl3b3JkPjxrZXl3b3Jk
-PlBoeXNpb2xvZ2ljYWwgYXNwZWN0czwva2V5d29yZD48a2V5d29yZD5QbGFudHM8L2tleXdvcmQ+
-PGtleXdvcmQ+UG9sbGVuIC0gZ3Jvd3RoICZhbXA7IGRldmVsb3BtZW50PC9rZXl3b3JkPjxrZXl3
-b3JkPlBvbGxlbiAtIHBoeXNpb2xvZ3k8L2tleXdvcmQ+PGtleXdvcmQ+UG9sbGVuIFR1YmUgLSBn
-cm93dGggJmFtcDsgZGV2ZWxvcG1lbnQ8L2tleXdvcmQ+PGtleXdvcmQ+UG9sbGVuIHR1YmVzPC9r
-ZXl3b3JkPjxrZXl3b3JkPnJlcHJvZHVjdGlvbjwva2V5d29yZD48a2V5d29yZD5SZXNlYXJjaDwv
-a2V5d29yZD48L2tleXdvcmRzPjxpc2JuPjAwMjctODQyNDwvaXNibj48dGl0bGVzPjx0aXRsZT5G
-ZW1hbGUgZ2FtZXRlIGNvbXBldGl0aW9uIGluIGFuIGFuY2llbnQgYW5naW9zcGVybSBsaW5lYWdl
-PC90aXRsZT48c2Vjb25kYXJ5LXRpdGxlPlByb2NlZWRpbmdzIG9mIHRoZSBOYXRpb25hbCBBY2Fk
-ZW15IG9mIFNjaWVuY2VzIC0gUE5BUzwvc2Vjb25kYXJ5LXRpdGxlPjwvdGl0bGVzPjxwYWdlcz4x
-MjM2MC0xMjM2NTwvcGFnZXM+PG51bWJlcj4zMDwvbnVtYmVyPjxjb250cmlidXRvcnM+PGF1dGhv
-cnM+PGF1dGhvcj5CYWNoZWxpZXIsIEp1bGllbiBCLjwvYXV0aG9yPjxhdXRob3I+RnJpZWRtYW4s
-IFdpbGxpYW0gRS48L2F1dGhvcj48L2F1dGhvcnM+PC9jb250cmlidXRvcnM+PGFkZGVkLWRhdGUg
-Zm9ybWF0PSJ1dGMiPjE2MzczMzU4MTU8L2FkZGVkLWRhdGU+PHB1Yi1sb2NhdGlvbj5Vbml0ZWQg
-U3RhdGVzPC9wdWItbG9jYXRpb24+PHJlZi10eXBlIG5hbWU9IkpvdXJuYWwgQXJ0aWNsZSI+MTc8
-L3JlZi10eXBlPjxkYXRlcz48eWVhcj4yMDExPC95ZWFyPjwvZGF0ZXM+PHJlYy1udW1iZXI+MTgz
-PC9yZWMtbnVtYmVyPjxwdWJsaXNoZXI+TmF0aW9uYWwgQWNhZGVteSBvZiBTY2llbmNlczwvcHVi
-bGlzaGVyPjxsYXN0LXVwZGF0ZWQtZGF0ZSBmb3JtYXQ9InV0YyI+MTYzNzMzNTgzMDwvbGFzdC11
-cGRhdGVkLWRhdGU+PGVsZWN0cm9uaWMtcmVzb3VyY2UtbnVtPjEwLjEwNzMvcG5hcy4xMTA0Njk3
-MTA4PC9lbGVjdHJvbmljLXJlc291cmNlLW51bT48dm9sdW1lPjEwODwvdm9sdW1lPjwvcmVjb3Jk
-PjwvQ2l0ZT48L0VuZE5vdGU+
-</w:fldData>
-        </w:fldChar>
-      </w:r>
-      <w:r>
-        <w:rPr>
-          <w:rFonts w:ascii="Times New Roman" w:hAnsi="Times New Roman" w:cs="Times New Roman"/>
-          <w:sz w:val="24"/>
-          <w:szCs w:val="24"/>
-        </w:rPr>
-        <w:instrText xml:space="preserve"> ADDIN EN.CITE </w:instrText>
-      </w:r>
-      <w:r>
-        <w:rPr>
-          <w:rFonts w:ascii="Times New Roman" w:hAnsi="Times New Roman" w:cs="Times New Roman"/>
-          <w:sz w:val="24"/>
-          <w:szCs w:val="24"/>
-        </w:rPr>
-        <w:fldChar w:fldCharType="begin">
-          <w:fldData xml:space="preserve">PEVuZE5vdGU+PENpdGU+PEF1dGhvcj5CYWNoZWxpZXI8L0F1dGhvcj48WWVhcj4yMDExPC9ZZWFy
-PjxJRFRleHQ+RmVtYWxlIGdhbWV0ZSBjb21wZXRpdGlvbiBpbiBhbiBhbmNpZW50IGFuZ2lvc3Bl
-cm0gbGluZWFnZTwvSURUZXh0PjxEaXNwbGF5VGV4dD4oQmFjaGVsaWVyICZhbXA7IEZyaWVkbWFu
-LCAyMDExKTwvRGlzcGxheVRleHQ+PHJlY29yZD48a2V5d29yZHM+PGtleXdvcmQ+QW5naW9zcGVy
-bXM8L2tleXdvcmQ+PGtleXdvcmQ+QmlvbG9naWNhbCBFdm9sdXRpb248L2tleXdvcmQ+PGtleXdv
-cmQ+QmlvbG9naWNhbCBTY2llbmNlczwva2V5d29yZD48a2V5d29yZD5Db21wZXRpdGlvbiAoQmlv
-bG9neSk8L2tleXdvcmQ+PGtleXdvcmQ+RGFyd2luPC9rZXl3b3JkPjxrZXl3b3JkPkV2b2x1dGlv
-bjwva2V5d29yZD48a2V5d29yZD5ldm9sdXRpb24gb2YgZmxvd2VyaW5nIHBsYW50czwva2V5d29y
-ZD48a2V5d29yZD5GZW1hbGUgYW5pbWFsczwva2V5d29yZD48a2V5d29yZD5GZXJ0aWxpemF0aW9u
-PC9rZXl3b3JkPjxrZXl3b3JkPkZlcnRpbGl6YXRpb24gLSBwaHlzaW9sb2d5PC9rZXl3b3JkPjxr
-ZXl3b3JkPkZsb3dlcmluZyBwbGFudHM8L2tleXdvcmQ+PGtleXdvcmQ+R2FtZXRvcGh5dGVzPC9r
-ZXl3b3JkPjxrZXl3b3JkPkdlbmV0aWMgYXNwZWN0czwva2V5d29yZD48a2V5d29yZD5HZXJtIGNl
-bGxzPC9rZXl3b3JkPjxrZXl3b3JkPkhpc3RvcnksIEFuY2llbnQ8L2tleXdvcmQ+PGtleXdvcmQ+
-TWFnbm9saW9wc2lkYSAtIGNsYXNzaWZpY2F0aW9uPC9rZXl3b3JkPjxrZXl3b3JkPk1hZ25vbGlv
-cHNpZGEgLSBnZW5ldGljczwva2V5d29yZD48a2V5d29yZD5NYWdub2xpb3BzaWRhIC0gZ3Jvd3Ro
-ICZhbXA7IGRldmVsb3BtZW50PC9rZXl3b3JkPjxrZXl3b3JkPk1hZ25vbGlvcHNpZGEgLSBwaHlz
-aW9sb2d5PC9rZXl3b3JkPjxrZXl3b3JkPk1hdGluZyBiZWhhdmlvcjwva2V5d29yZD48a2V5d29y
-ZD5PdnVsZSAtIGdyb3d0aCAmYW1wOyBkZXZlbG9wbWVudDwva2V5d29yZD48a2V5d29yZD5PdnVs
-ZSAtIHBoeXNpb2xvZ3k8L2tleXdvcmQ+PGtleXdvcmQ+T3Z1bGVzPC9rZXl3b3JkPjxrZXl3b3Jk
-PlBoeXNpb2xvZ2ljYWwgYXNwZWN0czwva2V5d29yZD48a2V5d29yZD5QbGFudHM8L2tleXdvcmQ+
-PGtleXdvcmQ+UG9sbGVuIC0gZ3Jvd3RoICZhbXA7IGRldmVsb3BtZW50PC9rZXl3b3JkPjxrZXl3
-b3JkPlBvbGxlbiAtIHBoeXNpb2xvZ3k8L2tleXdvcmQ+PGtleXdvcmQ+UG9sbGVuIFR1YmUgLSBn
-cm93dGggJmFtcDsgZGV2ZWxvcG1lbnQ8L2tleXdvcmQ+PGtleXdvcmQ+UG9sbGVuIHR1YmVzPC9r
-ZXl3b3JkPjxrZXl3b3JkPnJlcHJvZHVjdGlvbjwva2V5d29yZD48a2V5d29yZD5SZXNlYXJjaDwv
-a2V5d29yZD48L2tleXdvcmRzPjxpc2JuPjAwMjctODQyNDwvaXNibj48dGl0bGVzPjx0aXRsZT5G
-ZW1hbGUgZ2FtZXRlIGNvbXBldGl0aW9uIGluIGFuIGFuY2llbnQgYW5naW9zcGVybSBsaW5lYWdl
-PC90aXRsZT48c2Vjb25kYXJ5LXRpdGxlPlByb2NlZWRpbmdzIG9mIHRoZSBOYXRpb25hbCBBY2Fk
-ZW15IG9mIFNjaWVuY2VzIC0gUE5BUzwvc2Vjb25kYXJ5LXRpdGxlPjwvdGl0bGVzPjxwYWdlcz4x
-MjM2MC0xMjM2NTwvcGFnZXM+PG51bWJlcj4zMDwvbnVtYmVyPjxjb250cmlidXRvcnM+PGF1dGhv
-cnM+PGF1dGhvcj5CYWNoZWxpZXIsIEp1bGllbiBCLjwvYXV0aG9yPjxhdXRob3I+RnJpZWRtYW4s
-IFdpbGxpYW0gRS48L2F1dGhvcj48L2F1dGhvcnM+PC9jb250cmlidXRvcnM+PGFkZGVkLWRhdGUg
-Zm9ybWF0PSJ1dGMiPjE2MzczMzU4MTU8L2FkZGVkLWRhdGU+PHB1Yi1sb2NhdGlvbj5Vbml0ZWQg
-U3RhdGVzPC9wdWItbG9jYXRpb24+PHJlZi10eXBlIG5hbWU9IkpvdXJuYWwgQXJ0aWNsZSI+MTc8
-L3JlZi10eXBlPjxkYXRlcz48eWVhcj4yMDExPC95ZWFyPjwvZGF0ZXM+PHJlYy1udW1iZXI+MTgz
-PC9yZWMtbnVtYmVyPjxwdWJsaXNoZXI+TmF0aW9uYWwgQWNhZGVteSBvZiBTY2llbmNlczwvcHVi
-bGlzaGVyPjxsYXN0LXVwZGF0ZWQtZGF0ZSBmb3JtYXQ9InV0YyI+MTYzNzMzNTgzMDwvbGFzdC11
-cGRhdGVkLWRhdGU+PGVsZWN0cm9uaWMtcmVzb3VyY2UtbnVtPjEwLjEwNzMvcG5hcy4xMTA0Njk3
-MTA4PC9lbGVjdHJvbmljLXJlc291cmNlLW51bT48dm9sdW1lPjEwODwvdm9sdW1lPjwvcmVjb3Jk
-PjwvQ2l0ZT48L0VuZE5vdGU+
-</w:fldData>
-        </w:fldChar>
-      </w:r>
-      <w:r>
-        <w:rPr>
-          <w:rFonts w:ascii="Times New Roman" w:hAnsi="Times New Roman" w:cs="Times New Roman"/>
-          <w:sz w:val="24"/>
-          <w:szCs w:val="24"/>
-        </w:rPr>
-        <w:instrText xml:space="preserve"> ADDIN EN.CITE.DATA </w:instrText>
-      </w:r>
-      <w:r>
-        <w:rPr>
-          <w:rFonts w:ascii="Times New Roman" w:hAnsi="Times New Roman" w:cs="Times New Roman"/>
-          <w:sz w:val="24"/>
-          <w:szCs w:val="24"/>
-        </w:rPr>
-      </w:r>
-      <w:r>
-        <w:rPr>
-          <w:rFonts w:ascii="Times New Roman" w:hAnsi="Times New Roman" w:cs="Times New Roman"/>
-          <w:sz w:val="24"/>
-          <w:szCs w:val="24"/>
-        </w:rPr>
-        <w:fldChar w:fldCharType="end"/>
-      </w:r>
-      <w:r>
-        <w:rPr>
-          <w:rFonts w:ascii="Times New Roman" w:hAnsi="Times New Roman" w:cs="Times New Roman"/>
-          <w:sz w:val="24"/>
-          <w:szCs w:val="24"/>
-        </w:rPr>
-      </w:r>
-      <w:r>
-        <w:rPr>
-          <w:rFonts w:ascii="Times New Roman" w:hAnsi="Times New Roman" w:cs="Times New Roman"/>
-          <w:sz w:val="24"/>
-          <w:szCs w:val="24"/>
-        </w:rPr>
-        <w:fldChar w:fldCharType="separate"/>
-      </w:r>
-      <w:r>
-        <w:rPr>
-          <w:rFonts w:ascii="Times New Roman" w:hAnsi="Times New Roman" w:cs="Times New Roman"/>
-          <w:noProof/>
-          <w:sz w:val="24"/>
-          <w:szCs w:val="24"/>
-        </w:rPr>
-        <w:t>(Bachelier &amp; Friedman, 2011)</w:t>
-      </w:r>
-      <w:r>
-        <w:rPr>
-          <w:rFonts w:ascii="Times New Roman" w:hAnsi="Times New Roman" w:cs="Times New Roman"/>
-          <w:sz w:val="24"/>
-          <w:szCs w:val="24"/>
-        </w:rPr>
-        <w:fldChar w:fldCharType="end"/>
-      </w:r>
-      <w:r>
-        <w:rPr>
-          <w:rFonts w:ascii="Times New Roman" w:hAnsi="Times New Roman" w:cs="Times New Roman"/>
-          <w:sz w:val="24"/>
-          <w:szCs w:val="24"/>
-        </w:rPr>
-        <w:t xml:space="preserve">. </w:t>
-      </w:r>
     </w:p>
     <w:p>
       <w:pPr>
@@ -2612,16 +2141,7 @@
           <w:sz w:val="24"/>
           <w:szCs w:val="24"/>
         </w:rPr>
-        <w:t xml:space="preserve">several cultivated tomatoes and wild accessions for temperature tolerance in the gametophyte. The cultivated tomatoes were either selectively breed for tolerance to high </w:t>
-      </w:r>
-      <w:r>
-        <w:rPr>
-          <w:rFonts w:ascii="Times New Roman" w:hAnsi="Times New Roman" w:cs="Times New Roman"/>
-          <w:sz w:val="24"/>
-          <w:szCs w:val="24"/>
-        </w:rPr>
-        <w:lastRenderedPageBreak/>
-        <w:t xml:space="preserve">temperatures or overall hardiness. The wild accessions originated from low altitude populations in South America that grew in warm climates. There was considerable variation among the cultivated varieties and among the wild varieties for number of pollen grains per flower and pollen viability. The wild varieties had comparable values with cultivated varieties for both traits. These findings suggests that local adaptation through natural selection has led to populations with temperature tolerance to heat stress in pollen at these sites in South America. </w:t>
+        <w:t xml:space="preserve">several cultivated tomatoes and wild accessions for temperature tolerance in the gametophyte. The cultivated tomatoes were either selectively breed for tolerance to high temperatures or overall hardiness. The wild accessions originated from low altitude populations in South America that grew in warm climates. There was considerable variation among the cultivated varieties and among the wild varieties for number of pollen grains per flower and pollen viability. The wild varieties had comparable values with cultivated varieties for both traits. These findings suggests that local adaptation through natural selection has led to populations with temperature tolerance to heat stress in pollen at these sites in South America. </w:t>
       </w:r>
       <w:r>
         <w:rPr>
@@ -2889,7 +2409,16 @@
           <w:sz w:val="24"/>
           <w:szCs w:val="24"/>
         </w:rPr>
-        <w:t>, was more successful in fertilization and had a higher germination percentage than the cultivated variety in cold conditions. The authors concluded that there had been local adaptation to cold in the gametophytic stage at the high-altitude locations. Several studies have found differences in temperature tolerance in pollen among cultivated varieties and genotypes for pollen tube growth rate, pollen germination, and fertilization success</w:t>
+        <w:t xml:space="preserve">, was more successful in fertilization and had a higher germination percentage than the cultivated variety in cold conditions. The authors concluded that there had been local adaptation to cold in the gametophytic stage at the high-altitude locations. Several studies have found differences in temperature tolerance in pollen among cultivated varieties and </w:t>
+      </w:r>
+      <w:r>
+        <w:rPr>
+          <w:rFonts w:ascii="Times New Roman" w:hAnsi="Times New Roman" w:cs="Times New Roman"/>
+          <w:sz w:val="24"/>
+          <w:szCs w:val="24"/>
+        </w:rPr>
+        <w:lastRenderedPageBreak/>
+        <w:t>genotypes for pollen tube growth rate, pollen germination, and fertilization success</w:t>
       </w:r>
       <w:r>
         <w:rPr>
@@ -3397,252 +2926,37 @@
         </w:rPr>
         <w:t xml:space="preserve">. </w:t>
       </w:r>
-      <w:commentRangeStart w:id="1"/>
-      <w:r>
-        <w:rPr>
-          <w:rFonts w:ascii="Times New Roman" w:hAnsi="Times New Roman" w:cs="Times New Roman"/>
-          <w:sz w:val="24"/>
-          <w:szCs w:val="24"/>
-        </w:rPr>
-        <w:t>Though there are no studies that I know of, where gene expression of proteins mediating temperature tolerance have been studied in the gametophyte and sporophyte, there is evidence of similar temperature tolerance in genotypes at the gametophyte and sporophyte stages</w:t>
-      </w:r>
-      <w:r>
-        <w:rPr>
-          <w:rFonts w:ascii="Times New Roman" w:hAnsi="Times New Roman" w:cs="Times New Roman"/>
-          <w:sz w:val="24"/>
-          <w:szCs w:val="24"/>
-        </w:rPr>
-        <w:t xml:space="preserve"> </w:t>
-      </w:r>
-      <w:commentRangeEnd w:id="1"/>
-      <w:r>
-        <w:rPr>
-          <w:rStyle w:val="CommentReference"/>
-        </w:rPr>
-        <w:commentReference w:id="1"/>
-      </w:r>
-      <w:r>
-        <w:rPr>
-          <w:rFonts w:ascii="Times New Roman" w:hAnsi="Times New Roman" w:cs="Times New Roman"/>
-          <w:sz w:val="24"/>
-          <w:szCs w:val="24"/>
-        </w:rPr>
-        <w:fldChar w:fldCharType="begin">
-          <w:fldData xml:space="preserve">PEVuZE5vdGU+PENpdGU+PEF1dGhvcj5IZWRobHk8L0F1dGhvcj48WWVhcj4yMDA1PC9ZZWFyPjxJ
-RFRleHQ+SW5mbHVlbmNlIG9mIGdlbm90eXBlLXRlbXBlcmF0dXJlIGludGVyYWN0aW9uIG9uIHBv
-bGxlbiBwZXJmb3JtYW5jZTogVmFyaWF0aW9uIGluIHBvbGxlbiBwZXJmb3JtYW5jZTwvSURUZXh0
-PjxEaXNwbGF5VGV4dD4oSGVkaGx5IGV0IGFsLiwgMjAwNTsgUG91ZHlhbCBldCBhbC4sIDIwMTkp
-PC9EaXNwbGF5VGV4dD48cmVjb3JkPjxpc2JuPjEwMTAtMDYxWDwvaXNibj48dGl0bGVzPjx0aXRs
-ZT5JbmZsdWVuY2Ugb2YgZ2Vub3R5cGUtdGVtcGVyYXR1cmUgaW50ZXJhY3Rpb24gb24gcG9sbGVu
-IHBlcmZvcm1hbmNlOiBWYXJpYXRpb24gaW4gcG9sbGVuIHBlcmZvcm1hbmNlPC90aXRsZT48c2Vj
-b25kYXJ5LXRpdGxlPkpvdXJuYWwgb2YgZXZvbHV0aW9uYXJ5IGJpb2xvZ3k8L3NlY29uZGFyeS10
-aXRsZT48L3RpdGxlcz48cGFnZXM+MTQ5NC0xNTAyPC9wYWdlcz48bnVtYmVyPjY8L251bWJlcj48
-Y29udHJpYnV0b3JzPjxhdXRob3JzPjxhdXRob3I+SGVkaGx5LCBBLjwvYXV0aG9yPjxhdXRob3I+
-SG9ybWF6YSwgSi4gSS48L2F1dGhvcj48YXV0aG9yPkhlcnJlcm8sIE0uPC9hdXRob3I+PC9hdXRo
-b3JzPjwvY29udHJpYnV0b3JzPjxhZGRlZC1kYXRlIGZvcm1hdD0idXRjIj4xNjM3MDgzODU1PC9h
-ZGRlZC1kYXRlPjxyZWYtdHlwZSBuYW1lPSJKb3VybmFsIEFydGljbGUiPjE3PC9yZWYtdHlwZT48
-ZGF0ZXM+PHllYXI+MjAwNTwveWVhcj48L2RhdGVzPjxyZWMtbnVtYmVyPjE2MzwvcmVjLW51bWJl
-cj48bGFzdC11cGRhdGVkLWRhdGUgZm9ybWF0PSJ1dGMiPjE2MzcwODM4Njg8L2xhc3QtdXBkYXRl
-ZC1kYXRlPjxlbGVjdHJvbmljLXJlc291cmNlLW51bT4xMC4xMTExL2ouMTQyMC05MTAxLjIwMDUu
-MDA5MzkueDwvZWxlY3Ryb25pYy1yZXNvdXJjZS1udW0+PHZvbHVtZT4xODwvdm9sdW1lPjwvcmVj
-b3JkPjwvQ2l0ZT48Q2l0ZT48QXV0aG9yPlBvdWR5YWw8L0F1dGhvcj48WWVhcj4yMDE5PC9ZZWFy
-PjxJRFRleHQ+UGhlbm90eXBpbmcgZnJvbSBsYWIgdG8gZmllbGQgLSB0b21hdG8gbGluZXMgc2Ny
-ZWVuZWQgZm9yIGhlYXQgc3RyZXNzIHVzaW5nIEYtdi9GLW0gbWFpbnRhaW4gaGlnaCBmcnVpdCB5
-aWVsZCBkdXJpbmcgdGhlcm1hbCBzdHJlc3MgaW4gdGhlIGZpZWxkPC9JRFRleHQ+PHJlY29yZD48
-a2V5d29yZHM+PGtleXdvcmQ+YWdyb25vbWljIHRyYWl0czwva2V5d29yZD48a2V5d29yZD5jaGxv
-cm9waHlsbCBmbHVvcmVzY2VuY2U8L2tleXdvcmQ+PGtleXdvcmQ+ZHJ5IHdlaWdodDwva2V5d29y
-ZD48a2V5d29yZD5oZWF0IGluanVyeTwva2V5d29yZD48a2V5d29yZD48L2tleXdvcmQ+PGtleXdv
-cmQ+bGVhZiB0ZW1wZXJhdHVyZTwva2V5d29yZD48a2V5d29yZD5waHlzaW9sb2dpY2FsIG1hcmtl
-cnMuPC9rZXl3b3JkPjxrZXl3b3JkPmNobG9yb3BoeWxsIGZsdW9yZXNjZW5jZTwva2V5d29yZD48
-a2V5d29yZD5waG90b3N5bnRoZXRpYyBhY3Rpdml0eTwva2V5d29yZD48a2V5d29yZD56ZWEtbWF5
-czwva2V5d29yZD48a2V5d29yZD50b2xlcmFuY2U8L2tleXdvcmQ+PGtleXdvcmQ+PC9rZXl3b3Jk
-PjxrZXl3b3JkPnRlbXBlcmF0dXJlPC9rZXl3b3JkPjxrZXl3b3JkPmxlYXZlczwva2V5d29yZD48
-a2V5d29yZD53aGVhdDwva2V5d29yZD48a2V5d29yZD5wYXJhbWV0ZXJzPC9rZXl3b3JkPjxrZXl3
-b3JkPnRyYWl0czwva2V5d29yZD48a2V5d29yZD50aGVybW9zdGFiaWxpdHk8L2tleXdvcmQ+PGtl
-eXdvcmQ+UGxhbnQgU2NpZW5jZXM8L2tleXdvcmQ+PC9rZXl3b3Jkcz48dXJscz48cmVsYXRlZC11
-cmxzPjx1cmw+Jmx0O0dvIHRvIElTSSZndDs6Ly9XT1M6MDAwNDUyNjU1MjAwMDA0PC91cmw+PC9y
-ZWxhdGVkLXVybHM+PC91cmxzPjxpc2JuPjE0NDUtNDQwODwvaXNibj48d29yay10eXBlPkFydGlj
-bGU8L3dvcmstdHlwZT48dGl0bGVzPjx0aXRsZT5QaGVub3R5cGluZyBmcm9tIGxhYiB0byBmaWVs
-ZCAtIHRvbWF0byBsaW5lcyBzY3JlZW5lZCBmb3IgaGVhdCBzdHJlc3MgdXNpbmcgRi12L0YtbSBt
-YWludGFpbiBoaWdoIGZydWl0IHlpZWxkIGR1cmluZyB0aGVybWFsIHN0cmVzcyBpbiB0aGUgZmll
-bGQ8L3RpdGxlPjxzZWNvbmRhcnktdGl0bGU+RnVuY3Rpb25hbCBQbGFudCBCaW9sb2d5PC9zZWNv
-bmRhcnktdGl0bGU+PGFsdC10aXRsZT5GdW5jdC4gUGxhbnQgQmlvbC48L2FsdC10aXRsZT48L3Rp
-dGxlcz48cGFnZXM+NDQtNTU8L3BhZ2VzPjxudW1iZXI+MTwvbnVtYmVyPjxjb250cmlidXRvcnM+
-PGF1dGhvcnM+PGF1dGhvcj5Qb3VkeWFsLCBELjwvYXV0aG9yPjxhdXRob3I+Um9zZW5xdmlzdCwg
-RS48L2F1dGhvcj48YXV0aG9yPk90dG9zZW4sIEMuIE8uPC9hdXRob3I+PC9hdXRob3JzPjwvY29u
-dHJpYnV0b3JzPjxsYW5ndWFnZT5FbmdsaXNoPC9sYW5ndWFnZT48YWRkZWQtZGF0ZSBmb3JtYXQ9
-InV0YyI+MTU5OTYyNzk0OTwvYWRkZWQtZGF0ZT48cmVmLXR5cGUgbmFtZT0iSm91cm5hbCBBcnRp
-Y2xlIj4xNzwvcmVmLXR5cGU+PGF1dGgtYWRkcmVzcz5bUG91ZHlhbCwgRGFtb2Rhcl0gU0VBTiBT
-ZWVkIFNlcnYgQ3RyIEx0ZCwgUmVzIEZvciBEZXYgRGVwdCwgQ2hhbmRyYWdpcmkgNywgS2F0aG1h
-bmR1LCBOZXBhbC4gW1Jvc2VucXZpc3QsIEV2YV0gVW5pdiBDb3BlbmhhZ2VuLCBEZXB0IFBsYW50
-ICZhbXA7IEVudmlyb25tIFNjaSwgSG9qYmFra2VnYXJkIEFsbGUgOSwgREstMjYzMCBUYWFzdHJ1
-cCwgRGVubWFyay4gW090dG9zZW4sIENhcmwtT3R0b10gQWFyaHVzIFVuaXYsIERlcHQgRm9vZCBT
-Y2ksIEtpcnN0aW5lYmplcmd2ZWogMTAsIERLLTU3OTIgQXJzbGV2LCBEZW5tYXJrLiYjeEQ7UG91
-ZHlhbCwgRCAoY29ycmVzcG9uZGluZyBhdXRob3IpLCBTRUFOIFNlZWQgU2VydiBDdHIgTHRkLCBS
-ZXMgRm9yIERldiBEZXB0LCBDaGFuZHJhZ2lyaSA3LCBLYXRobWFuZHUsIE5lcGFsLiYjeEQ7ZGFt
-b2RhcnBvdWR5YWxAZ21haWwuY29tPC9hdXRoLWFkZHJlc3M+PGRhdGVzPjx5ZWFyPjIwMTk8L3ll
-YXI+PC9kYXRlcz48cmVjLW51bWJlcj4zODA8L3JlYy1udW1iZXI+PGxhc3QtdXBkYXRlZC1kYXRl
-IGZvcm1hdD0idXRjIj4xNjMzNzIzMjY4PC9sYXN0LXVwZGF0ZWQtZGF0ZT48YWNjZXNzaW9uLW51
-bT5XT1M6MDAwNDUyNjU1MjAwMDA0PC9hY2Nlc3Npb24tbnVtPjxlbGVjdHJvbmljLXJlc291cmNl
-LW51bT4xMC4xMDcxL2ZwMTczMTc8L2VsZWN0cm9uaWMtcmVzb3VyY2UtbnVtPjx2b2x1bWU+NDY8
-L3ZvbHVtZT48L3JlY29yZD48L0NpdGU+PC9FbmROb3RlPgB=
-</w:fldData>
-        </w:fldChar>
-      </w:r>
-      <w:r>
-        <w:rPr>
-          <w:rFonts w:ascii="Times New Roman" w:hAnsi="Times New Roman" w:cs="Times New Roman"/>
-          <w:sz w:val="24"/>
-          <w:szCs w:val="24"/>
-        </w:rPr>
-        <w:instrText xml:space="preserve"> ADDIN EN.CITE </w:instrText>
-      </w:r>
-      <w:r>
-        <w:rPr>
-          <w:rFonts w:ascii="Times New Roman" w:hAnsi="Times New Roman" w:cs="Times New Roman"/>
-          <w:sz w:val="24"/>
-          <w:szCs w:val="24"/>
-        </w:rPr>
-        <w:fldChar w:fldCharType="begin">
-          <w:fldData xml:space="preserve">PEVuZE5vdGU+PENpdGU+PEF1dGhvcj5IZWRobHk8L0F1dGhvcj48WWVhcj4yMDA1PC9ZZWFyPjxJ
-RFRleHQ+SW5mbHVlbmNlIG9mIGdlbm90eXBlLXRlbXBlcmF0dXJlIGludGVyYWN0aW9uIG9uIHBv
-bGxlbiBwZXJmb3JtYW5jZTogVmFyaWF0aW9uIGluIHBvbGxlbiBwZXJmb3JtYW5jZTwvSURUZXh0
-PjxEaXNwbGF5VGV4dD4oSGVkaGx5IGV0IGFsLiwgMjAwNTsgUG91ZHlhbCBldCBhbC4sIDIwMTkp
-PC9EaXNwbGF5VGV4dD48cmVjb3JkPjxpc2JuPjEwMTAtMDYxWDwvaXNibj48dGl0bGVzPjx0aXRs
-ZT5JbmZsdWVuY2Ugb2YgZ2Vub3R5cGUtdGVtcGVyYXR1cmUgaW50ZXJhY3Rpb24gb24gcG9sbGVu
-IHBlcmZvcm1hbmNlOiBWYXJpYXRpb24gaW4gcG9sbGVuIHBlcmZvcm1hbmNlPC90aXRsZT48c2Vj
-b25kYXJ5LXRpdGxlPkpvdXJuYWwgb2YgZXZvbHV0aW9uYXJ5IGJpb2xvZ3k8L3NlY29uZGFyeS10
-aXRsZT48L3RpdGxlcz48cGFnZXM+MTQ5NC0xNTAyPC9wYWdlcz48bnVtYmVyPjY8L251bWJlcj48
-Y29udHJpYnV0b3JzPjxhdXRob3JzPjxhdXRob3I+SGVkaGx5LCBBLjwvYXV0aG9yPjxhdXRob3I+
-SG9ybWF6YSwgSi4gSS48L2F1dGhvcj48YXV0aG9yPkhlcnJlcm8sIE0uPC9hdXRob3I+PC9hdXRo
-b3JzPjwvY29udHJpYnV0b3JzPjxhZGRlZC1kYXRlIGZvcm1hdD0idXRjIj4xNjM3MDgzODU1PC9h
-ZGRlZC1kYXRlPjxyZWYtdHlwZSBuYW1lPSJKb3VybmFsIEFydGljbGUiPjE3PC9yZWYtdHlwZT48
-ZGF0ZXM+PHllYXI+MjAwNTwveWVhcj48L2RhdGVzPjxyZWMtbnVtYmVyPjE2MzwvcmVjLW51bWJl
-cj48bGFzdC11cGRhdGVkLWRhdGUgZm9ybWF0PSJ1dGMiPjE2MzcwODM4Njg8L2xhc3QtdXBkYXRl
-ZC1kYXRlPjxlbGVjdHJvbmljLXJlc291cmNlLW51bT4xMC4xMTExL2ouMTQyMC05MTAxLjIwMDUu
-MDA5MzkueDwvZWxlY3Ryb25pYy1yZXNvdXJjZS1udW0+PHZvbHVtZT4xODwvdm9sdW1lPjwvcmVj
-b3JkPjwvQ2l0ZT48Q2l0ZT48QXV0aG9yPlBvdWR5YWw8L0F1dGhvcj48WWVhcj4yMDE5PC9ZZWFy
-PjxJRFRleHQ+UGhlbm90eXBpbmcgZnJvbSBsYWIgdG8gZmllbGQgLSB0b21hdG8gbGluZXMgc2Ny
-ZWVuZWQgZm9yIGhlYXQgc3RyZXNzIHVzaW5nIEYtdi9GLW0gbWFpbnRhaW4gaGlnaCBmcnVpdCB5
-aWVsZCBkdXJpbmcgdGhlcm1hbCBzdHJlc3MgaW4gdGhlIGZpZWxkPC9JRFRleHQ+PHJlY29yZD48
-a2V5d29yZHM+PGtleXdvcmQ+YWdyb25vbWljIHRyYWl0czwva2V5d29yZD48a2V5d29yZD5jaGxv
-cm9waHlsbCBmbHVvcmVzY2VuY2U8L2tleXdvcmQ+PGtleXdvcmQ+ZHJ5IHdlaWdodDwva2V5d29y
-ZD48a2V5d29yZD5oZWF0IGluanVyeTwva2V5d29yZD48a2V5d29yZD48L2tleXdvcmQ+PGtleXdv
-cmQ+bGVhZiB0ZW1wZXJhdHVyZTwva2V5d29yZD48a2V5d29yZD5waHlzaW9sb2dpY2FsIG1hcmtl
-cnMuPC9rZXl3b3JkPjxrZXl3b3JkPmNobG9yb3BoeWxsIGZsdW9yZXNjZW5jZTwva2V5d29yZD48
-a2V5d29yZD5waG90b3N5bnRoZXRpYyBhY3Rpdml0eTwva2V5d29yZD48a2V5d29yZD56ZWEtbWF5
-czwva2V5d29yZD48a2V5d29yZD50b2xlcmFuY2U8L2tleXdvcmQ+PGtleXdvcmQ+PC9rZXl3b3Jk
-PjxrZXl3b3JkPnRlbXBlcmF0dXJlPC9rZXl3b3JkPjxrZXl3b3JkPmxlYXZlczwva2V5d29yZD48
-a2V5d29yZD53aGVhdDwva2V5d29yZD48a2V5d29yZD5wYXJhbWV0ZXJzPC9rZXl3b3JkPjxrZXl3
-b3JkPnRyYWl0czwva2V5d29yZD48a2V5d29yZD50aGVybW9zdGFiaWxpdHk8L2tleXdvcmQ+PGtl
-eXdvcmQ+UGxhbnQgU2NpZW5jZXM8L2tleXdvcmQ+PC9rZXl3b3Jkcz48dXJscz48cmVsYXRlZC11
-cmxzPjx1cmw+Jmx0O0dvIHRvIElTSSZndDs6Ly9XT1M6MDAwNDUyNjU1MjAwMDA0PC91cmw+PC9y
-ZWxhdGVkLXVybHM+PC91cmxzPjxpc2JuPjE0NDUtNDQwODwvaXNibj48d29yay10eXBlPkFydGlj
-bGU8L3dvcmstdHlwZT48dGl0bGVzPjx0aXRsZT5QaGVub3R5cGluZyBmcm9tIGxhYiB0byBmaWVs
-ZCAtIHRvbWF0byBsaW5lcyBzY3JlZW5lZCBmb3IgaGVhdCBzdHJlc3MgdXNpbmcgRi12L0YtbSBt
-YWludGFpbiBoaWdoIGZydWl0IHlpZWxkIGR1cmluZyB0aGVybWFsIHN0cmVzcyBpbiB0aGUgZmll
-bGQ8L3RpdGxlPjxzZWNvbmRhcnktdGl0bGU+RnVuY3Rpb25hbCBQbGFudCBCaW9sb2d5PC9zZWNv
-bmRhcnktdGl0bGU+PGFsdC10aXRsZT5GdW5jdC4gUGxhbnQgQmlvbC48L2FsdC10aXRsZT48L3Rp
-dGxlcz48cGFnZXM+NDQtNTU8L3BhZ2VzPjxudW1iZXI+MTwvbnVtYmVyPjxjb250cmlidXRvcnM+
-PGF1dGhvcnM+PGF1dGhvcj5Qb3VkeWFsLCBELjwvYXV0aG9yPjxhdXRob3I+Um9zZW5xdmlzdCwg
-RS48L2F1dGhvcj48YXV0aG9yPk90dG9zZW4sIEMuIE8uPC9hdXRob3I+PC9hdXRob3JzPjwvY29u
-dHJpYnV0b3JzPjxsYW5ndWFnZT5FbmdsaXNoPC9sYW5ndWFnZT48YWRkZWQtZGF0ZSBmb3JtYXQ9
-InV0YyI+MTU5OTYyNzk0OTwvYWRkZWQtZGF0ZT48cmVmLXR5cGUgbmFtZT0iSm91cm5hbCBBcnRp
-Y2xlIj4xNzwvcmVmLXR5cGU+PGF1dGgtYWRkcmVzcz5bUG91ZHlhbCwgRGFtb2Rhcl0gU0VBTiBT
-ZWVkIFNlcnYgQ3RyIEx0ZCwgUmVzIEZvciBEZXYgRGVwdCwgQ2hhbmRyYWdpcmkgNywgS2F0aG1h
-bmR1LCBOZXBhbC4gW1Jvc2VucXZpc3QsIEV2YV0gVW5pdiBDb3BlbmhhZ2VuLCBEZXB0IFBsYW50
-ICZhbXA7IEVudmlyb25tIFNjaSwgSG9qYmFra2VnYXJkIEFsbGUgOSwgREstMjYzMCBUYWFzdHJ1
-cCwgRGVubWFyay4gW090dG9zZW4sIENhcmwtT3R0b10gQWFyaHVzIFVuaXYsIERlcHQgRm9vZCBT
-Y2ksIEtpcnN0aW5lYmplcmd2ZWogMTAsIERLLTU3OTIgQXJzbGV2LCBEZW5tYXJrLiYjeEQ7UG91
-ZHlhbCwgRCAoY29ycmVzcG9uZGluZyBhdXRob3IpLCBTRUFOIFNlZWQgU2VydiBDdHIgTHRkLCBS
-ZXMgRm9yIERldiBEZXB0LCBDaGFuZHJhZ2lyaSA3LCBLYXRobWFuZHUsIE5lcGFsLiYjeEQ7ZGFt
-b2RhcnBvdWR5YWxAZ21haWwuY29tPC9hdXRoLWFkZHJlc3M+PGRhdGVzPjx5ZWFyPjIwMTk8L3ll
-YXI+PC9kYXRlcz48cmVjLW51bWJlcj4zODA8L3JlYy1udW1iZXI+PGxhc3QtdXBkYXRlZC1kYXRl
-IGZvcm1hdD0idXRjIj4xNjMzNzIzMjY4PC9sYXN0LXVwZGF0ZWQtZGF0ZT48YWNjZXNzaW9uLW51
-bT5XT1M6MDAwNDUyNjU1MjAwMDA0PC9hY2Nlc3Npb24tbnVtPjxlbGVjdHJvbmljLXJlc291cmNl
-LW51bT4xMC4xMDcxL2ZwMTczMTc8L2VsZWN0cm9uaWMtcmVzb3VyY2UtbnVtPjx2b2x1bWU+NDY8
-L3ZvbHVtZT48L3JlY29yZD48L0NpdGU+PC9FbmROb3RlPgB=
-</w:fldData>
-        </w:fldChar>
-      </w:r>
-      <w:r>
-        <w:rPr>
-          <w:rFonts w:ascii="Times New Roman" w:hAnsi="Times New Roman" w:cs="Times New Roman"/>
-          <w:sz w:val="24"/>
-          <w:szCs w:val="24"/>
-        </w:rPr>
-        <w:instrText xml:space="preserve"> ADDIN EN.CITE.DATA </w:instrText>
-      </w:r>
-      <w:r>
-        <w:rPr>
-          <w:rFonts w:ascii="Times New Roman" w:hAnsi="Times New Roman" w:cs="Times New Roman"/>
-          <w:sz w:val="24"/>
-          <w:szCs w:val="24"/>
-        </w:rPr>
-      </w:r>
-      <w:r>
-        <w:rPr>
-          <w:rFonts w:ascii="Times New Roman" w:hAnsi="Times New Roman" w:cs="Times New Roman"/>
-          <w:sz w:val="24"/>
-          <w:szCs w:val="24"/>
-        </w:rPr>
-        <w:fldChar w:fldCharType="end"/>
-      </w:r>
-      <w:r>
-        <w:rPr>
-          <w:rFonts w:ascii="Times New Roman" w:hAnsi="Times New Roman" w:cs="Times New Roman"/>
-          <w:sz w:val="24"/>
-          <w:szCs w:val="24"/>
-        </w:rPr>
-      </w:r>
-      <w:r>
-        <w:rPr>
-          <w:rFonts w:ascii="Times New Roman" w:hAnsi="Times New Roman" w:cs="Times New Roman"/>
-          <w:sz w:val="24"/>
-          <w:szCs w:val="24"/>
-        </w:rPr>
-        <w:fldChar w:fldCharType="separate"/>
-      </w:r>
-      <w:r>
-        <w:rPr>
-          <w:rFonts w:ascii="Times New Roman" w:hAnsi="Times New Roman" w:cs="Times New Roman"/>
-          <w:noProof/>
-          <w:sz w:val="24"/>
-          <w:szCs w:val="24"/>
-        </w:rPr>
-        <w:t>(Hedhly et al., 2005; Poudyal et al., 2019)</w:t>
-      </w:r>
-      <w:r>
-        <w:rPr>
-          <w:rFonts w:ascii="Times New Roman" w:hAnsi="Times New Roman" w:cs="Times New Roman"/>
-          <w:sz w:val="24"/>
-          <w:szCs w:val="24"/>
-        </w:rPr>
-        <w:fldChar w:fldCharType="end"/>
-      </w:r>
-      <w:r>
-        <w:rPr>
-          <w:rFonts w:ascii="Times New Roman" w:hAnsi="Times New Roman" w:cs="Times New Roman"/>
-          <w:sz w:val="24"/>
-          <w:szCs w:val="24"/>
-        </w:rPr>
-        <w:t xml:space="preserve">. </w:t>
-      </w:r>
-      <w:r>
-        <w:rPr>
-          <w:rFonts w:ascii="Times New Roman" w:hAnsi="Times New Roman" w:cs="Times New Roman"/>
-          <w:sz w:val="24"/>
-          <w:szCs w:val="24"/>
-        </w:rPr>
-        <w:t>Without exploring the molecular underpinnings of temperature tolerance in the two life stages, we cannot conclude that selection in one life stage is indeed involved in temperature tolerance of the other life stage. For example</w:t>
-      </w:r>
-      <w:r>
-        <w:rPr>
-          <w:rFonts w:ascii="Times New Roman" w:hAnsi="Times New Roman" w:cs="Times New Roman"/>
-          <w:sz w:val="24"/>
-          <w:szCs w:val="24"/>
-        </w:rPr>
-        <w:t xml:space="preserve">, Dominguez et al. </w:t>
+      <w:r>
+        <w:rPr>
+          <w:rFonts w:ascii="Times New Roman" w:hAnsi="Times New Roman" w:cs="Times New Roman"/>
+          <w:sz w:val="24"/>
+          <w:szCs w:val="24"/>
+        </w:rPr>
+        <w:t>However</w:t>
+      </w:r>
+      <w:r>
+        <w:rPr>
+          <w:rFonts w:ascii="Times New Roman" w:hAnsi="Times New Roman" w:cs="Times New Roman"/>
+          <w:sz w:val="24"/>
+          <w:szCs w:val="24"/>
+        </w:rPr>
+        <w:t xml:space="preserve">, </w:t>
+      </w:r>
+      <w:r>
+        <w:rPr>
+          <w:rFonts w:ascii="Times New Roman" w:hAnsi="Times New Roman" w:cs="Times New Roman"/>
+          <w:sz w:val="24"/>
+          <w:szCs w:val="24"/>
+        </w:rPr>
+        <w:t xml:space="preserve">not all studies have had the same results and </w:t>
+      </w:r>
+      <w:r>
+        <w:rPr>
+          <w:rFonts w:ascii="Times New Roman" w:hAnsi="Times New Roman" w:cs="Times New Roman"/>
+          <w:sz w:val="24"/>
+          <w:szCs w:val="24"/>
+        </w:rPr>
+        <w:t xml:space="preserve">Dominguez et al. </w:t>
       </w:r>
       <w:r>
         <w:rPr>
@@ -3953,24 +3267,39 @@
           <w:sz w:val="24"/>
           <w:szCs w:val="24"/>
         </w:rPr>
-        <w:t>. However, there are evolutionary implications for wild populations. If traits of temperature tolerance occur in the gametophyte and sporophyte, selective pressures could lead to the adaptation of traits that are more favorable in the local temperature regime for both life stages. Furthermore, if gene expression for these traits is similar in the two stages, selection on the gametophyte and sporophyte may increase rates of evolution to temperature tolerance</w:t>
-      </w:r>
-      <w:r>
-        <w:rPr>
-          <w:rFonts w:ascii="Times New Roman" w:hAnsi="Times New Roman" w:cs="Times New Roman"/>
-          <w:sz w:val="24"/>
-          <w:szCs w:val="24"/>
-        </w:rPr>
-        <w:t xml:space="preserve"> To expand the inference space beyond crop species, we must incorporate wild species. Likewise, to fully </w:t>
-      </w:r>
-      <w:r>
-        <w:rPr>
-          <w:rFonts w:ascii="Times New Roman" w:hAnsi="Times New Roman" w:cs="Times New Roman"/>
-          <w:sz w:val="24"/>
-          <w:szCs w:val="24"/>
-        </w:rPr>
-        <w:lastRenderedPageBreak/>
-        <w:t>understand how wild species will respond to climate change, we must understand all ways in which climate conditions could affect species local adaptation and persistence. This again, can only be accomplished by expanding the systems we study.</w:t>
+        <w:t xml:space="preserve">. However, there are evolutionary implications for wild populations. If traits of temperature tolerance occur in the gametophyte and sporophyte, selective pressures could lead to the adaptation of traits that are more favorable in the local temperature regime for both life stages. Furthermore, if gene expression for these traits is similar in the two stages, selection on the gametophyte and sporophyte may increase rates of evolution </w:t>
+      </w:r>
+      <w:r>
+        <w:rPr>
+          <w:rFonts w:ascii="Times New Roman" w:hAnsi="Times New Roman" w:cs="Times New Roman"/>
+          <w:sz w:val="24"/>
+          <w:szCs w:val="24"/>
+        </w:rPr>
+        <w:t>for</w:t>
+      </w:r>
+      <w:r>
+        <w:rPr>
+          <w:rFonts w:ascii="Times New Roman" w:hAnsi="Times New Roman" w:cs="Times New Roman"/>
+          <w:sz w:val="24"/>
+          <w:szCs w:val="24"/>
+        </w:rPr>
+        <w:t xml:space="preserve"> temperature toleranc</w:t>
+      </w:r>
+      <w:r>
+        <w:rPr>
+          <w:rFonts w:ascii="Times New Roman" w:hAnsi="Times New Roman" w:cs="Times New Roman"/>
+          <w:sz w:val="24"/>
+          <w:szCs w:val="24"/>
+        </w:rPr>
+        <w:t>e, which is becoming increasingly important as the climate rapidly changes.</w:t>
+      </w:r>
+      <w:r>
+        <w:rPr>
+          <w:rFonts w:ascii="Times New Roman" w:hAnsi="Times New Roman" w:cs="Times New Roman"/>
+          <w:sz w:val="24"/>
+          <w:szCs w:val="24"/>
+        </w:rPr>
+        <w:t xml:space="preserve"> To expand the inference space beyond crop species, we must incorporate wild species. Likewise, to fully understand how wild species will respond to climate change, we must understand all ways in which climate conditions could affect species local adaptation and persistence. </w:t>
       </w:r>
     </w:p>
     <w:p>
@@ -4269,7 +3598,16 @@
           <w:sz w:val="24"/>
           <w:szCs w:val="24"/>
         </w:rPr>
-        <w:t xml:space="preserve"> to a ribulose sugar. The cycle continues and eventually produces fructose that is converted to glucose and is either used by the plant for energy or stored and used for growth.</w:t>
+        <w:t xml:space="preserve"> to a ribulose sugar. The cycle continues and </w:t>
+      </w:r>
+      <w:r>
+        <w:rPr>
+          <w:rFonts w:ascii="Times New Roman" w:hAnsi="Times New Roman" w:cs="Times New Roman"/>
+          <w:sz w:val="24"/>
+          <w:szCs w:val="24"/>
+        </w:rPr>
+        <w:lastRenderedPageBreak/>
+        <w:t>eventually produces fructose that is converted to glucose and is either used by the plant for energy or stored and used for growth.</w:t>
       </w:r>
     </w:p>
     <w:p>
@@ -5727,16 +5065,7 @@
           <w:sz w:val="24"/>
           <w:szCs w:val="24"/>
         </w:rPr>
-        <w:t xml:space="preserve">. Zhu et al. (2018) found that photosynthetic heat tolerance was generally higher in species adapted to hot environments in a study with 62 species from 5 distinct biomes </w:t>
-      </w:r>
-      <w:r>
-        <w:rPr>
-          <w:rFonts w:ascii="Times New Roman" w:hAnsi="Times New Roman" w:cs="Times New Roman"/>
-          <w:sz w:val="24"/>
-          <w:szCs w:val="24"/>
-        </w:rPr>
-        <w:lastRenderedPageBreak/>
-        <w:t>in Australia. However, they also found that photosynthetic rate varied seasonally and that there was flexibility in this physiological trait.</w:t>
+        <w:t>. Zhu et al. (2018) found that photosynthetic heat tolerance was generally higher in species adapted to hot environments in a study with 62 species from 5 distinct biomes in Australia. However, they also found that photosynthetic rate varied seasonally and that there was flexibility in this physiological trait.</w:t>
       </w:r>
     </w:p>
     <w:p>
@@ -5750,7 +5079,7 @@
           <w:szCs w:val="24"/>
         </w:rPr>
       </w:pPr>
-      <w:commentRangeStart w:id="2"/>
+      <w:commentRangeStart w:id="1"/>
       <w:r>
         <w:rPr>
           <w:rFonts w:ascii="Times New Roman" w:hAnsi="Times New Roman" w:cs="Times New Roman"/>
@@ -5761,12 +5090,12 @@
         </w:rPr>
         <w:t>Gametophytic Tolerance</w:t>
       </w:r>
-      <w:commentRangeEnd w:id="2"/>
+      <w:commentRangeEnd w:id="1"/>
       <w:r>
         <w:rPr>
           <w:rStyle w:val="CommentReference"/>
         </w:rPr>
-        <w:commentReference w:id="2"/>
+        <w:commentReference w:id="1"/>
       </w:r>
     </w:p>
     <w:p>
@@ -6629,645 +5958,7 @@
           <w:sz w:val="24"/>
           <w:szCs w:val="24"/>
         </w:rPr>
-        <w:t>. The female gametophyte is more difficult to study due to increased protection via the ovary and more conspicuous tolerance traits. Temperature can affect the female gametophyte through ovule formation, viability, and abortion rates.</w:t>
-      </w:r>
-    </w:p>
-    <w:p>
-      <w:pPr>
-        <w:spacing w:before="240" w:after="0"/>
-        <w:rPr>
-          <w:rFonts w:ascii="Times New Roman" w:hAnsi="Times New Roman" w:cs="Times New Roman"/>
-          <w:i/>
-          <w:iCs/>
-          <w:sz w:val="24"/>
-          <w:szCs w:val="24"/>
-        </w:rPr>
-      </w:pPr>
-      <w:r>
-        <w:rPr>
-          <w:rFonts w:ascii="Times New Roman" w:hAnsi="Times New Roman" w:cs="Times New Roman"/>
-          <w:i/>
-          <w:iCs/>
-          <w:sz w:val="24"/>
-          <w:szCs w:val="24"/>
-        </w:rPr>
-        <w:t xml:space="preserve">Mechanisms of tolerance: </w:t>
-      </w:r>
-      <w:r>
-        <w:rPr>
-          <w:rFonts w:ascii="Times New Roman" w:hAnsi="Times New Roman" w:cs="Times New Roman"/>
-          <w:i/>
-          <w:iCs/>
-          <w:sz w:val="24"/>
-          <w:szCs w:val="24"/>
-        </w:rPr>
-        <w:t>Heat Shock Proteins</w:t>
-      </w:r>
-    </w:p>
-    <w:p>
-      <w:pPr>
-        <w:spacing w:after="0"/>
-        <w:ind w:firstLine="360"/>
-        <w:rPr>
-          <w:rFonts w:ascii="Times New Roman" w:hAnsi="Times New Roman" w:cs="Times New Roman"/>
-          <w:sz w:val="24"/>
-          <w:szCs w:val="24"/>
-        </w:rPr>
-      </w:pPr>
-      <w:commentRangeStart w:id="3"/>
-      <w:r>
-        <w:rPr>
-          <w:rFonts w:ascii="Times New Roman" w:hAnsi="Times New Roman" w:cs="Times New Roman"/>
-          <w:sz w:val="24"/>
-          <w:szCs w:val="24"/>
-        </w:rPr>
-        <w:t>Now that we know that there is variation in temperature tolerance among individuals</w:t>
-      </w:r>
-      <w:r>
-        <w:rPr>
-          <w:rFonts w:ascii="Times New Roman" w:hAnsi="Times New Roman" w:cs="Times New Roman"/>
-          <w:sz w:val="24"/>
-          <w:szCs w:val="24"/>
-        </w:rPr>
-        <w:t xml:space="preserve"> in their ability to cope</w:t>
-      </w:r>
-      <w:r>
-        <w:rPr>
-          <w:rFonts w:ascii="Times New Roman" w:hAnsi="Times New Roman" w:cs="Times New Roman"/>
-          <w:sz w:val="24"/>
-          <w:szCs w:val="24"/>
-        </w:rPr>
-        <w:t xml:space="preserve">, how do some plants or populations withstand and survive in extreme temperatures? What are the </w:t>
-      </w:r>
-      <w:r>
-        <w:rPr>
-          <w:rFonts w:ascii="Times New Roman" w:hAnsi="Times New Roman" w:cs="Times New Roman"/>
-          <w:sz w:val="24"/>
-          <w:szCs w:val="24"/>
-        </w:rPr>
-        <w:t xml:space="preserve">molecular </w:t>
-      </w:r>
-      <w:r>
-        <w:rPr>
-          <w:rFonts w:ascii="Times New Roman" w:hAnsi="Times New Roman" w:cs="Times New Roman"/>
-          <w:sz w:val="24"/>
-          <w:szCs w:val="24"/>
-        </w:rPr>
-        <w:t xml:space="preserve">mechanisms that mitigate temperature tolerance? </w:t>
-      </w:r>
-      <w:commentRangeEnd w:id="3"/>
-      <w:r>
-        <w:rPr>
-          <w:rStyle w:val="CommentReference"/>
-        </w:rPr>
-        <w:commentReference w:id="3"/>
-      </w:r>
-      <w:r>
-        <w:rPr>
-          <w:rFonts w:ascii="Times New Roman" w:hAnsi="Times New Roman" w:cs="Times New Roman"/>
-          <w:sz w:val="24"/>
-          <w:szCs w:val="24"/>
-        </w:rPr>
-        <w:t>While there are some morphological and physiological adaptations</w:t>
-      </w:r>
-      <w:r>
-        <w:rPr>
-          <w:rFonts w:ascii="Times New Roman" w:hAnsi="Times New Roman" w:cs="Times New Roman"/>
-          <w:sz w:val="24"/>
-          <w:szCs w:val="24"/>
-        </w:rPr>
-        <w:t xml:space="preserve"> at the organismal level that </w:t>
-      </w:r>
-      <w:r>
-        <w:rPr>
-          <w:rFonts w:ascii="Times New Roman" w:hAnsi="Times New Roman" w:cs="Times New Roman"/>
-          <w:sz w:val="24"/>
-          <w:szCs w:val="24"/>
-        </w:rPr>
-        <w:t xml:space="preserve">minimize exposure or damage to extreme temperatures, plants still require preventative measure to reduce molecular damage. The mechanism that animals and plants use to reduce molecular damage is the production of heat shock proteins. Heat shock proteins are molecular chaperones that help proteins retain correct quaternary structure and promote folding of partially denatured proteins when exposed to stressful conditions </w:t>
-      </w:r>
-      <w:r>
-        <w:rPr>
-          <w:rFonts w:ascii="Times New Roman" w:hAnsi="Times New Roman" w:cs="Times New Roman"/>
-          <w:sz w:val="24"/>
-          <w:szCs w:val="24"/>
-        </w:rPr>
-        <w:fldChar w:fldCharType="begin"/>
-      </w:r>
-      <w:r>
-        <w:rPr>
-          <w:rFonts w:ascii="Times New Roman" w:hAnsi="Times New Roman" w:cs="Times New Roman"/>
-          <w:sz w:val="24"/>
-          <w:szCs w:val="24"/>
-        </w:rPr>
-        <w:instrText xml:space="preserve"> ADDIN EN.CITE &lt;EndNote&gt;&lt;Cite&gt;&lt;Author&gt;Knight&lt;/Author&gt;&lt;Year&gt;2001&lt;/Year&gt;&lt;IDText&gt;Correlated evolution of chloroplast heat shock protein expression in closely related plant species&lt;/IDText&gt;&lt;DisplayText&gt;(Knight &amp;amp; Ackerly, 2001)&lt;/DisplayText&gt;&lt;record&gt;&lt;dates&gt;&lt;pub-dates&gt;&lt;date&gt;2001-03-01&lt;/date&gt;&lt;/pub-dates&gt;&lt;year&gt;2001&lt;/year&gt;&lt;/dates&gt;&lt;urls&gt;&lt;related-urls&gt;&lt;url&gt;https://digitalcommons.calpoly.edu/cgi/viewcontent.cgi?article=1104&amp;amp;context=bio_fac&lt;/url&gt;&lt;/related-urls&gt;&lt;/urls&gt;&lt;isbn&gt;0002-9122&lt;/isbn&gt;&lt;titles&gt;&lt;title&gt;Correlated evolution of chloroplast heat shock protein expression in closely related plant species&lt;/title&gt;&lt;secondary-title&gt;American Journal of Botany&lt;/secondary-title&gt;&lt;/titles&gt;&lt;pages&gt;411-418&lt;/pages&gt;&lt;number&gt;3&lt;/number&gt;&lt;access-date&gt;2021-11-04T23:36:06&lt;/access-date&gt;&lt;contributors&gt;&lt;authors&gt;&lt;author&gt;Knight, Charles A.&lt;/author&gt;&lt;author&gt;Ackerly, David D.&lt;/author&gt;&lt;/authors&gt;&lt;/contributors&gt;&lt;added-date format="utc"&gt;1636069012&lt;/added-date&gt;&lt;ref-type name="Journal Article"&gt;17&lt;/ref-type&gt;&lt;rec-number&gt;130&lt;/rec-number&gt;&lt;publisher&gt;Wiley&lt;/publisher&gt;&lt;last-updated-date format="utc"&gt;1636069012&lt;/last-updated-date&gt;&lt;electronic-resource-num&gt;10.2307/2657105&lt;/electronic-resource-num&gt;&lt;volume&gt;88&lt;/volume&gt;&lt;/record&gt;&lt;/Cite&gt;&lt;/EndNote&gt;</w:instrText>
-      </w:r>
-      <w:r>
-        <w:rPr>
-          <w:rFonts w:ascii="Times New Roman" w:hAnsi="Times New Roman" w:cs="Times New Roman"/>
-          <w:sz w:val="24"/>
-          <w:szCs w:val="24"/>
-        </w:rPr>
-        <w:fldChar w:fldCharType="separate"/>
-      </w:r>
-      <w:r>
-        <w:rPr>
-          <w:rFonts w:ascii="Times New Roman" w:hAnsi="Times New Roman" w:cs="Times New Roman"/>
-          <w:noProof/>
-          <w:sz w:val="24"/>
-          <w:szCs w:val="24"/>
-        </w:rPr>
-        <w:t>(Knight &amp; Ackerly, 2001)</w:t>
-      </w:r>
-      <w:r>
-        <w:rPr>
-          <w:rFonts w:ascii="Times New Roman" w:hAnsi="Times New Roman" w:cs="Times New Roman"/>
-          <w:sz w:val="24"/>
-          <w:szCs w:val="24"/>
-        </w:rPr>
-        <w:fldChar w:fldCharType="end"/>
-      </w:r>
-      <w:r>
-        <w:rPr>
-          <w:rFonts w:ascii="Times New Roman" w:hAnsi="Times New Roman" w:cs="Times New Roman"/>
-          <w:sz w:val="24"/>
-          <w:szCs w:val="24"/>
-        </w:rPr>
-        <w:t xml:space="preserve">. As the name suggests, heat shock proteins are crucial for tolerance to stressful thermal conditions, both hot and cold. </w:t>
-      </w:r>
-    </w:p>
-    <w:p>
-      <w:pPr>
-        <w:spacing w:after="0"/>
-        <w:ind w:firstLine="360"/>
-        <w:rPr>
-          <w:rFonts w:ascii="Times New Roman" w:hAnsi="Times New Roman" w:cs="Times New Roman"/>
-          <w:sz w:val="24"/>
-          <w:szCs w:val="24"/>
-        </w:rPr>
-      </w:pPr>
-      <w:r>
-        <w:rPr>
-          <w:rFonts w:ascii="Times New Roman" w:hAnsi="Times New Roman" w:cs="Times New Roman"/>
-          <w:sz w:val="24"/>
-          <w:szCs w:val="24"/>
-        </w:rPr>
-        <w:t xml:space="preserve">Countless studies spanning species across the plant kingdom have found that heat shock proteins increase in expression when conditions become stressful and that more tolerant plants have higher expression of heat shock proteins than less tolerant plants </w:t>
-      </w:r>
-      <w:r>
-        <w:rPr>
-          <w:rFonts w:ascii="Times New Roman" w:hAnsi="Times New Roman" w:cs="Times New Roman"/>
-          <w:sz w:val="24"/>
-          <w:szCs w:val="24"/>
-        </w:rPr>
-        <w:fldChar w:fldCharType="begin">
-          <w:fldData xml:space="preserve">PEVuZE5vdGU+PENpdGU+PEF1dGhvcj5GcmFuazwvQXV0aG9yPjxZZWFyPjIwMDk8L1llYXI+PElE
-VGV4dD5UcmFuc2NyaXB0aW9uYWwgcHJvZmlsaW5nIG9mIG1hdHVyaW5nIHRvbWF0byAoU29sYW51
-bSBseWNvcGVyc2ljdW0gTC4pIG1pY3Jvc3BvcmVzIHJldmVhbHMgdGhlIGludm9sdmVtZW50IG9m
-IGhlYXQgc2hvY2sgcHJvdGVpbnMsIFJPUyBzY2F2ZW5nZXJzLCBob3Jtb25lcywgYW5kIHN1Z2Fy
-cyBpbiB0aGUgaGVhdCBzdHJlc3MgcmVzcG9uc2U8L0lEVGV4dD48RGlzcGxheVRleHQ+KEZyYW5r
-IGV0IGFsLiwgMjAwOTsgR29zd2FtaSBldCBhbC4sIDIwMTA7IEtuaWdodCAmYW1wOyBBY2tlcmx5
-LCAyMDAxOyBMaW4gZXQgYWwuLCAyMDE4OyBMaXUgZXQgYWwuLCAyMDE2OyBOdXJtaW5za3kgZXQg
-YWwuLCAyMDE4OyBSaG9hZHMgZXQgYWwuLCAyMDA1KTwvRGlzcGxheVRleHQ+PHJlY29yZD48ZGF0
-ZXM+PHB1Yi1kYXRlcz48ZGF0ZT5TZXA8L2RhdGU+PC9wdWItZGF0ZXM+PHllYXI+MjAwOTwveWVh
-cj48L2RhdGVzPjx1cmxzPjxyZWxhdGVkLXVybHM+PHVybD4mbHQ7R28gdG8gSVNJJmd0OzovL1dP
-UzowMDAyNjk2MDk4MDAwMjM8L3VybD48L3JlbGF0ZWQtdXJscz48L3VybHM+PGlzYm4+MDAyMi0w
-OTU3PC9pc2JuPjx0aXRsZXM+PHRpdGxlPlRyYW5zY3JpcHRpb25hbCBwcm9maWxpbmcgb2YgbWF0
-dXJpbmcgdG9tYXRvIChTb2xhbnVtIGx5Y29wZXJzaWN1bSBMLikgbWljcm9zcG9yZXMgcmV2ZWFs
-cyB0aGUgaW52b2x2ZW1lbnQgb2YgaGVhdCBzaG9jayBwcm90ZWlucywgUk9TIHNjYXZlbmdlcnMs
-IGhvcm1vbmVzLCBhbmQgc3VnYXJzIGluIHRoZSBoZWF0IHN0cmVzcyByZXNwb25zZTwvdGl0bGU+
-PHNlY29uZGFyeS10aXRsZT5Kb3VybmFsIG9mIEV4cGVyaW1lbnRhbCBCb3Rhbnk8L3NlY29uZGFy
-eS10aXRsZT48L3RpdGxlcz48cGFnZXM+Mzg5MS0zOTA4PC9wYWdlcz48bnVtYmVyPjEzPC9udW1i
-ZXI+PGNvbnRyaWJ1dG9ycz48YXV0aG9ycz48YXV0aG9yPkZyYW5rLCBHLjwvYXV0aG9yPjxhdXRo
-b3I+UHJlc3NtYW4sIEUuPC9hdXRob3I+PGF1dGhvcj5PcGhpciwgUi48L2F1dGhvcj48YXV0aG9y
-PkFsdGhhbiwgTC48L2F1dGhvcj48YXV0aG9yPlNoYWtlZCwgUi48L2F1dGhvcj48YXV0aG9yPkZy
-ZWVkbWFuLCBNLjwvYXV0aG9yPjxhdXRob3I+U2hlbiwgUy48L2F1dGhvcj48YXV0aG9yPkZpcm9u
-LCBOLjwvYXV0aG9yPjwvYXV0aG9ycz48L2NvbnRyaWJ1dG9ycz48YWRkZWQtZGF0ZSBmb3JtYXQ9
-InV0YyI+MTYwODAwNDI5MzwvYWRkZWQtZGF0ZT48cmVmLXR5cGUgbmFtZT0iSm91cm5hbCBBcnRp
-Y2xlIj4xNzwvcmVmLXR5cGU+PHJlYy1udW1iZXI+NjExPC9yZWMtbnVtYmVyPjxsYXN0LXVwZGF0
-ZWQtZGF0ZSBmb3JtYXQ9InV0YyI+MTYzMzcyMzI2ODwvbGFzdC11cGRhdGVkLWRhdGU+PGFjY2Vz
-c2lvbi1udW0+V09TOjAwMDI2OTYwOTgwMDAyMzwvYWNjZXNzaW9uLW51bT48ZWxlY3Ryb25pYy1y
-ZXNvdXJjZS1udW0+MTAuMTA5My9qeGIvZXJwMjM0PC9lbGVjdHJvbmljLXJlc291cmNlLW51bT48
-dm9sdW1lPjYwPC92b2x1bWU+PC9yZWNvcmQ+PC9DaXRlPjxDaXRlPjxBdXRob3I+R29zd2FtaTwv
-QXV0aG9yPjxZZWFyPjIwMTA8L1llYXI+PElEVGV4dD5NZWNoYW5pc21zIG9mIHBsYW50IGFkYXB0
-YXRpb24vbWVtb3J5IGluIHJpY2Ugc2VlZGxpbmdzIHVuZGVyIGFyc2VuaWMgYW5kIGhlYXQgc3Ry
-ZXNzOiBleHByZXNzaW9uIG9mIGhlYXQtc2hvY2sgcHJvdGVpbiBnZW5lIEhTUDcwPC9JRFRleHQ+
-PHJlY29yZD48a2V5d29yZHM+PGtleXdvcmQ+czwva2V5d29yZD48L2tleXdvcmRzPjxpc2JuPjIw
-NDEtMjg1MTwvaXNibj48dGl0bGVzPjx0aXRsZT5NZWNoYW5pc21zIG9mIHBsYW50IGFkYXB0YXRp
-b24vbWVtb3J5IGluIHJpY2Ugc2VlZGxpbmdzIHVuZGVyIGFyc2VuaWMgYW5kIGhlYXQgc3RyZXNz
-OiBleHByZXNzaW9uIG9mIGhlYXQtc2hvY2sgcHJvdGVpbiBnZW5lIEhTUDcwPC90aXRsZT48c2Vj
-b25kYXJ5LXRpdGxlPkFvQiBwbGFudHM8L3NlY29uZGFyeS10aXRsZT48L3RpdGxlcz48cGFnZXM+
-cGxxMDIzLXBscTAyMzwvcGFnZXM+PGNvbnRyaWJ1dG9ycz48YXV0aG9ycz48YXV0aG9yPkdvc3dh
-bWksIEFsYWthbmFuZGE8L2F1dGhvcj48YXV0aG9yPkJhbmVyamVlLCBSYWh1bDwvYXV0aG9yPjxh
-dXRob3I+UmFoYSwgU2FuZ2hhbWl0cmE8L2F1dGhvcj48L2F1dGhvcnM+PC9jb250cmlidXRvcnM+
-PGFkZGVkLWRhdGUgZm9ybWF0PSJ1dGMiPjE2MzYwNjg1OTI8L2FkZGVkLWRhdGU+PHB1Yi1sb2Nh
-dGlvbj5FbmdsYW5kPC9wdWItbG9jYXRpb24+PHJlZi10eXBlIG5hbWU9IkpvdXJuYWwgQXJ0aWNs
-ZSI+MTc8L3JlZi10eXBlPjxkYXRlcz48eWVhcj4yMDEwPC95ZWFyPjwvZGF0ZXM+PHJlYy1udW1i
-ZXI+MTI4PC9yZWMtbnVtYmVyPjxwdWJsaXNoZXI+T3hmb3JkIFVuaXZlcnNpdHkgUHJlc3M8L3B1
-Ymxpc2hlcj48bGFzdC11cGRhdGVkLWRhdGUgZm9ybWF0PSJ1dGMiPjE2MzYwNjg2MjA8L2xhc3Qt
-dXBkYXRlZC1kYXRlPjxlbGVjdHJvbmljLXJlc291cmNlLW51bT4xMC4xMDkzL2FvYnBsYS9wbHEw
-MjM8L2VsZWN0cm9uaWMtcmVzb3VyY2UtbnVtPjx2b2x1bWU+MjAxMDwvdm9sdW1lPjwvcmVjb3Jk
-PjwvQ2l0ZT48Q2l0ZT48QXV0aG9yPktuaWdodDwvQXV0aG9yPjxZZWFyPjIwMDE8L1llYXI+PElE
-VGV4dD5Db3JyZWxhdGVkIGV2b2x1dGlvbiBvZiBjaGxvcm9wbGFzdCBoZWF0IHNob2NrIHByb3Rl
-aW4gZXhwcmVzc2lvbiBpbiBjbG9zZWx5IHJlbGF0ZWQgcGxhbnQgc3BlY2llczwvSURUZXh0Pjxy
-ZWNvcmQ+PGRhdGVzPjxwdWItZGF0ZXM+PGRhdGU+MjAwMS0wMy0wMTwvZGF0ZT48L3B1Yi1kYXRl
-cz48eWVhcj4yMDAxPC95ZWFyPjwvZGF0ZXM+PHVybHM+PHJlbGF0ZWQtdXJscz48dXJsPmh0dHBz
-Oi8vZGlnaXRhbGNvbW1vbnMuY2FscG9seS5lZHUvY2dpL3ZpZXdjb250ZW50LmNnaT9hcnRpY2xl
-PTExMDQmYW1wO2NvbnRleHQ9YmlvX2ZhYzwvdXJsPjwvcmVsYXRlZC11cmxzPjwvdXJscz48aXNi
-bj4wMDAyLTkxMjI8L2lzYm4+PHRpdGxlcz48dGl0bGU+Q29ycmVsYXRlZCBldm9sdXRpb24gb2Yg
-Y2hsb3JvcGxhc3QgaGVhdCBzaG9jayBwcm90ZWluIGV4cHJlc3Npb24gaW4gY2xvc2VseSByZWxh
-dGVkIHBsYW50IHNwZWNpZXM8L3RpdGxlPjxzZWNvbmRhcnktdGl0bGU+QW1lcmljYW4gSm91cm5h
-bCBvZiBCb3Rhbnk8L3NlY29uZGFyeS10aXRsZT48L3RpdGxlcz48cGFnZXM+NDExLTQxODwvcGFn
-ZXM+PG51bWJlcj4zPC9udW1iZXI+PGFjY2Vzcy1kYXRlPjIwMjEtMTEtMDRUMjM6MzY6MDY8L2Fj
-Y2Vzcy1kYXRlPjxjb250cmlidXRvcnM+PGF1dGhvcnM+PGF1dGhvcj5LbmlnaHQsIENoYXJsZXMg
-QS48L2F1dGhvcj48YXV0aG9yPkFja2VybHksIERhdmlkIEQuPC9hdXRob3I+PC9hdXRob3JzPjwv
-Y29udHJpYnV0b3JzPjxhZGRlZC1kYXRlIGZvcm1hdD0idXRjIj4xNjM2MDY5MDEyPC9hZGRlZC1k
-YXRlPjxyZWYtdHlwZSBuYW1lPSJKb3VybmFsIEFydGljbGUiPjE3PC9yZWYtdHlwZT48cmVjLW51
-bWJlcj4xMzA8L3JlYy1udW1iZXI+PHB1Ymxpc2hlcj5XaWxleTwvcHVibGlzaGVyPjxsYXN0LXVw
-ZGF0ZWQtZGF0ZSBmb3JtYXQ9InV0YyI+MTYzNjA2OTAxMjwvbGFzdC11cGRhdGVkLWRhdGU+PGVs
-ZWN0cm9uaWMtcmVzb3VyY2UtbnVtPjEwLjIzMDcvMjY1NzEwNTwvZWxlY3Ryb25pYy1yZXNvdXJj
-ZS1udW0+PHZvbHVtZT44ODwvdm9sdW1lPjwvcmVjb3JkPjwvQ2l0ZT48Q2l0ZT48QXV0aG9yPkxp
-bjwvQXV0aG9yPjxZZWFyPjIwMTg8L1llYXI+PElEVGV4dD5NaWNyb1JOQTE2MCBNb2R1bGF0ZXMg
-UGxhbnQgRGV2ZWxvcG1lbnQgYW5kIEhlYXQgU2hvY2sgUHJvdGVpbiBHZW5lIEV4cHJlc3Npb24g
-dG8gTWVkaWF0ZSBIZWF0IFRvbGVyYW5jZSBpbiBBcmFiaWRvcHNpczwvSURUZXh0PjxyZWNvcmQ+
-PGtleXdvcmRzPjxrZXl3b3JkPkFyYWJpZG9wc2lzPC9rZXl3b3JkPjxrZXl3b3JkPkFyYWJpZG9w
-c2lzIHRoYWxpYW5hPC9rZXl3b3JkPjxrZXl3b3JkPkFSRjEwPC9rZXl3b3JkPjxrZXl3b3JkPkFS
-RjE2PC9rZXl3b3JkPjxrZXl3b3JkPkFSRjE3PC9rZXl3b3JkPjxrZXl3b3JkPkdlbmV0aWMgYXNw
-ZWN0czwva2V5d29yZD48a2V5d29yZD5IZWF0IHNob2NrIHByb3RlaW5zPC9rZXl3b3JkPjxrZXl3
-b3JkPmhlYXQgc3RyZXNzPC9rZXl3b3JkPjxrZXl3b3JkPm1pUjE2MDwva2V5d29yZD48a2V5d29y
-ZD5QaHlzaW9sb2dpY2FsIGFzcGVjdHM8L2tleXdvcmQ+PGtleXdvcmQ+UGxhbnQgaGVhdCB0b2xl
-cmFuY2U8L2tleXdvcmQ+PGtleXdvcmQ+UGxhbnQgU2NpZW5jZTwva2V5d29yZD48a2V5d29yZD5S
-ZXNlYXJjaDwva2V5d29yZD48L2tleXdvcmRzPjxpc2JuPjE2NjQtNDYyWDwvaXNibj48dGl0bGVz
-Pjx0aXRsZT5NaWNyb1JOQTE2MCBNb2R1bGF0ZXMgUGxhbnQgRGV2ZWxvcG1lbnQgYW5kIEhlYXQg
-U2hvY2sgUHJvdGVpbiBHZW5lIEV4cHJlc3Npb24gdG8gTWVkaWF0ZSBIZWF0IFRvbGVyYW5jZSBp
-biBBcmFiaWRvcHNpczwvdGl0bGU+PHNlY29uZGFyeS10aXRsZT5Gcm9udGllcnMgaW4gcGxhbnQg
-c2NpZW5jZTwvc2Vjb25kYXJ5LXRpdGxlPjwvdGl0bGVzPjxwYWdlcz42OC02ODwvcGFnZXM+PGNv
-bnRyaWJ1dG9ycz48YXV0aG9ycz48YXV0aG9yPkxpbiwgSmVuZy1TaGFuZTwvYXV0aG9yPjxhdXRo
-b3I+S3VvLCBDaGlhLUNoaWE8L2F1dGhvcj48YXV0aG9yPllhbmcsIEkuIENodTwvYXV0aG9yPjxh
-dXRob3I+VHNhaSwgV2VpLUFuPC9hdXRob3I+PGF1dGhvcj5TaGVuLCBZdS1Ic2luZzwvYXV0aG9y
-PjxhdXRob3I+TGluLCBDaGloLUNoaW5nPC9hdXRob3I+PGF1dGhvcj5MaWFuZywgWWktQ2hlbjwv
-YXV0aG9yPjxhdXRob3I+TGksIFl1LUNoaTwvYXV0aG9yPjxhdXRob3I+S3VvLCBZdW4tV2VpPC9h
-dXRob3I+PGF1dGhvcj5LaW5nLCBZdS1DaGk8L2F1dGhvcj48YXV0aG9yPkxhaSwgSHNpLU1laTwv
-YXV0aG9yPjxhdXRob3I+SmVuZywgU2hpaC1Ub25nPC9hdXRob3I+PC9hdXRob3JzPjwvY29udHJp
-YnV0b3JzPjxhZGRlZC1kYXRlIGZvcm1hdD0idXRjIj4xNjM2MDY2Mzk0PC9hZGRlZC1kYXRlPjxw
-dWItbG9jYXRpb24+U3dpdHplcmxhbmQ8L3B1Yi1sb2NhdGlvbj48cmVmLXR5cGUgbmFtZT0iSm91
-cm5hbCBBcnRpY2xlIj4xNzwvcmVmLXR5cGU+PGRhdGVzPjx5ZWFyPjIwMTg8L3llYXI+PC9kYXRl
-cz48cmVjLW51bWJlcj4xMjU8L3JlYy1udW1iZXI+PHB1Ymxpc2hlcj5Gcm9udGllcnMgUmVzZWFy
-Y2ggRm91bmRhdGlvbjwvcHVibGlzaGVyPjxsYXN0LXVwZGF0ZWQtZGF0ZSBmb3JtYXQ9InV0YyI+
-MTYzNjA2NjQ0NjwvbGFzdC11cGRhdGVkLWRhdGU+PGVsZWN0cm9uaWMtcmVzb3VyY2UtbnVtPjEw
-LjMzODkvZnBscy4yMDE4LjAwMDY4PC9lbGVjdHJvbmljLXJlc291cmNlLW51bT48dm9sdW1lPjk8
-L3ZvbHVtZT48L3JlY29yZD48L0NpdGU+PENpdGU+PEF1dGhvcj5MaXU8L0F1dGhvcj48WWVhcj4y
-MDE2PC9ZZWFyPjxJRFRleHQ+SWRlbnRpZmljYXRpb24sIGNsYXNzaWZpY2F0aW9uLCBhbmQgZXhw
-cmVzc2lvbiBwcm9maWxlcyBvZiBoZWF0IHNob2NrIHRyYW5zY3JpcHRpb24gZmFjdG9ycyBpbiB0
-ZWEgcGxhbnQgKENhbWVsbGlhIHNpbmVuc2lzKSB1bmRlciB0ZW1wZXJhdHVyZSBzdHJlc3M8L0lE
-VGV4dD48cmVjb3JkPjxrZXl3b3Jkcz48a2V5d29yZD5BbmFseXNpczwva2V5d29yZD48a2V5d29y
-ZD5BcmFiaWRvcHNpcyB0aGFsaWFuYTwva2V5d29yZD48a2V5d29yZD5DYW1lbGxpYSBzaW5lbnNp
-cyAtIGdlbmV0aWNzPC9rZXl3b3JkPjxrZXl3b3JkPkNhbWVsbGlhIHNpbmVuc2lzIC0gbWV0YWJv
-bGlzbTwva2V5d29yZD48a2V5d29yZD5DYXRlY2hpbjwva2V5d29yZD48a2V5d29yZD5ETkEgYmlu
-ZGluZyBwcm90ZWluczwva2V5d29yZD48a2V5d29yZD5ETkEtQmluZGluZyBQcm90ZWlucyAtIGJp
-b3N5bnRoZXNpczwva2V5d29yZD48a2V5d29yZD5ETkEtQmluZGluZyBQcm90ZWlucyAtIGdlbmV0
-aWNzPC9rZXl3b3JkPjxrZXl3b3JkPkdlbmUgRXhwcmVzc2lvbiBSZWd1bGF0aW9uLCBQbGFudCAt
-IHBoeXNpb2xvZ3k8L2tleXdvcmQ+PGtleXdvcmQ+R2VuZXRpY3MgJmFtcDsgSGVyZWRpdHk8L2tl
-eXdvcmQ+PGtleXdvcmQ+SGVhdCBzaG9jayBwcm90ZWluczwva2V5d29yZD48a2V5d29yZD5IZWF0
-IFNob2NrIFRyYW5zY3JpcHRpb24gRmFjdG9yczwva2V5d29yZD48a2V5d29yZD5IZWF0LVNob2Nr
-IFJlc3BvbnNlIC0gcGh5c2lvbG9neTwva2V5d29yZD48a2V5d29yZD5Ic2Y8L2tleXdvcmQ+PGtl
-eXdvcmQ+TGlmZSBTY2llbmNlcyAmYW1wOyBCaW9tZWRpY2luZTwva2V5d29yZD48a2V5d29yZD5Q
-aHlsb2dlbnk8L2tleXdvcmQ+PGtleXdvcmQ+UGxhbnQgUHJvdGVpbnMgLSBiaW9zeW50aGVzaXM8
-L2tleXdvcmQ+PGtleXdvcmQ+UGxhbnQgUHJvdGVpbnMgLSBnZW5ldGljczwva2V5d29yZD48a2V5
-d29yZD5RdWFudGl0YXRpdmUgcmVhbC10aW1lIFBDUjwva2V5d29yZD48a2V5d29yZD5TY2llbmNl
-ICZhbXA7IFRlY2hub2xvZ3k8L2tleXdvcmQ+PGtleXdvcmQ+VGVhIHBsYW50PC9rZXl3b3JkPjxr
-ZXl3b3JkPlRlbXBlcmF0dXJlIHN0cmVzc2VzPC9rZXl3b3JkPjxrZXl3b3JkPlRyYW5zY3JpcHRp
-b24gZmFjdG9yczwva2V5d29yZD48a2V5d29yZD5UcmFuc2NyaXB0aW9uIEZhY3RvcnMgLSBiaW9z
-eW50aGVzaXM8L2tleXdvcmQ+PGtleXdvcmQ+VHJhbnNjcmlwdGlvbiBGYWN0b3JzIC0gZ2VuZXRp
-Y3M8L2tleXdvcmQ+PC9rZXl3b3Jkcz48aXNibj4wMzc4LTExMTk8L2lzYm4+PHRpdGxlcz48dGl0
-bGU+SWRlbnRpZmljYXRpb24sIGNsYXNzaWZpY2F0aW9uLCBhbmQgZXhwcmVzc2lvbiBwcm9maWxl
-cyBvZiBoZWF0IHNob2NrIHRyYW5zY3JpcHRpb24gZmFjdG9ycyBpbiB0ZWEgcGxhbnQgKENhbWVs
-bGlhIHNpbmVuc2lzKSB1bmRlciB0ZW1wZXJhdHVyZSBzdHJlc3M8L3RpdGxlPjxzZWNvbmRhcnkt
-dGl0bGU+R2VuZTwvc2Vjb25kYXJ5LXRpdGxlPjwvdGl0bGVzPjxwYWdlcz41Mi01OTwvcGFnZXM+
-PG51bWJlcj4xPC9udW1iZXI+PGNvbnRyaWJ1dG9ycz48YXV0aG9ycz48YXV0aG9yPkxpdSwgWmhp
-LVdlaTwvYXV0aG9yPjxhdXRob3I+V3UsIFpoaS1KdW48L2F1dGhvcj48YXV0aG9yPkxpLCBYaW5n
-LUh1aTwvYXV0aG9yPjxhdXRob3I+SHVhbmcsIFlpbmc8L2F1dGhvcj48YXV0aG9yPkxpLCBIdWk8
-L2F1dGhvcj48YXV0aG9yPldhbmcsIFlvbmctWGluPC9hdXRob3I+PGF1dGhvcj5aaHVhbmcsIEpp
-bmc8L2F1dGhvcj48L2F1dGhvcnM+PC9jb250cmlidXRvcnM+PGFkZGVkLWRhdGUgZm9ybWF0PSJ1
-dGMiPjE2MzYwNjg4MjA8L2FkZGVkLWRhdGU+PHB1Yi1sb2NhdGlvbj5BTVNURVJEQU08L3B1Yi1s
-b2NhdGlvbj48cmVmLXR5cGUgbmFtZT0iSm91cm5hbCBBcnRpY2xlIj4xNzwvcmVmLXR5cGU+PGRh
-dGVzPjx5ZWFyPjIwMTY8L3llYXI+PC9kYXRlcz48cmVjLW51bWJlcj4xMjk8L3JlYy1udW1iZXI+
-PHB1Ymxpc2hlcj5FbHNldmllciBCLlY8L3B1Ymxpc2hlcj48bGFzdC11cGRhdGVkLWRhdGUgZm9y
-bWF0PSJ1dGMiPjE2MzYwNjg4NDM8L2xhc3QtdXBkYXRlZC1kYXRlPjxlbGVjdHJvbmljLXJlc291
-cmNlLW51bT4xMC4xMDE2L2ouZ2VuZS4yMDE1LjA5LjA3NjwvZWxlY3Ryb25pYy1yZXNvdXJjZS1u
-dW0+PHZvbHVtZT41NzY8L3ZvbHVtZT48L3JlY29yZD48L0NpdGU+PENpdGU+PEF1dGhvcj5OdXJt
-aW5za3k8L0F1dGhvcj48WWVhcj4yMDE4PC9ZZWFyPjxJRFRleHQ+RXhwcmVzc2lvbiBvZiBQUiBn
-ZW5lcyBhbmQgZ2VuZXMgb2YgaGVhdCBzaG9jayBwcm90ZWlucyBvZiBwb3RhdG8gcGxhbnRzIGlu
-IHZpdHJvIHVuZGVyIGluZmVjdGlvbiB3aXRoIHJpbmcgcm90IGFuZCBoZWF0IHN0cmVzczwvSURU
-ZXh0PjxyZWNvcmQ+PGtleXdvcmRzPjxrZXl3b3JkPkhlYXQgc2hvY2sgcHJvdGVpbnM8L2tleXdv
-cmQ+PGtleXdvcmQ+SHNwNjAgcHJvdGVpbjwva2V5d29yZD48a2V5d29yZD5JbmZlY3Rpb25zPC9r
-ZXl3b3JkPjxrZXl3b3JkPktpbmFzZXM8L2tleXdvcmQ+PGtleXdvcmQ+UmluZyByb3Q8L2tleXdv
-cmQ+PGtleXdvcmQ+VHJhbnNjcmlwdGlvbjwva2V5d29yZD48a2V5d29yZD5UcmFuc2NyaXB0aW9u
-IGFjdGl2YXRpb248L2tleXdvcmQ+PC9rZXl3b3Jkcz48aXNibj4wMjMzLTc2NTc8L2lzYm4+PHRp
-dGxlcz48dGl0bGU+RXhwcmVzc2lvbiBvZiBQUiBnZW5lcyBhbmQgZ2VuZXMgb2YgaGVhdCBzaG9j
-ayBwcm90ZWlucyBvZiBwb3RhdG8gcGxhbnRzIGluIHZpdHJvIHVuZGVyIGluZmVjdGlvbiB3aXRo
-IHJpbmcgcm90IGFuZCBoZWF0IHN0cmVzczwvdGl0bGU+PHNlY29uZGFyeS10aXRsZT5CaW9wb2xp
-bWVyeSBpIGtsZXRrYTwvc2Vjb25kYXJ5LXRpdGxlPjwvdGl0bGVzPjxwYWdlcz4zLTEzPC9wYWdl
-cz48bnVtYmVyPjE8L251bWJlcj48Y29udHJpYnV0b3JzPjxhdXRob3JzPjxhdXRob3I+TnVybWlu
-c2t5LCBWLiBOLjwvYXV0aG9yPjxhdXRob3I+U3RvbGJpa292LCBBLiBTLjwvYXV0aG9yPjxhdXRo
-b3I+UG9tb3J0c2V2LCBBLiBWLjwvYXV0aG9yPjxhdXRob3I+UGVyZmlsZXZhLCBBLiBJLjwvYXV0
-aG9yPjwvYXV0aG9ycz48L2NvbnRyaWJ1dG9ycz48YWRkZWQtZGF0ZSBmb3JtYXQ9InV0YyI+MTYz
-NjA2NjY1NzwvYWRkZWQtZGF0ZT48cHViLWxvY2F0aW9uPktpZXY8L3B1Yi1sb2NhdGlvbj48cmVm
-LXR5cGUgbmFtZT0iSm91cm5hbCBBcnRpY2xlIj4xNzwvcmVmLXR5cGU+PGRhdGVzPjx5ZWFyPjIw
-MTg8L3llYXI+PC9kYXRlcz48cmVjLW51bWJlcj4xMjY8L3JlYy1udW1iZXI+PHB1Ymxpc2hlcj5O
-YXRzaW9uYWwmYXBvcztuYSBBa2FkZW1peWEgTmF1ayBVa3JhaW55IC0gTmF0aW9uYWwgQWNhZGVt
-eSBvZiBTY2llbmNlcyBvZiBVa3JhaW5lPC9wdWJsaXNoZXI+PGxhc3QtdXBkYXRlZC1kYXRlIGZv
-cm1hdD0idXRjIj4xNjM2MDY2NjgwPC9sYXN0LXVwZGF0ZWQtZGF0ZT48ZWxlY3Ryb25pYy1yZXNv
-dXJjZS1udW0+MTAuNzEyNC9iYy4wMDA5NkI8L2VsZWN0cm9uaWMtcmVzb3VyY2UtbnVtPjx2b2x1
-bWU+MzQ8L3ZvbHVtZT48L3JlY29yZD48L0NpdGU+PENpdGU+PEF1dGhvcj5SaG9hZHM8L0F1dGhv
-cj48WWVhcj4yMDA1PC9ZZWFyPjxJRFRleHQ+QWx0ZXJlZCBnZW5lIGV4cHJlc3Npb24gaW4gcGxh
-bnRzIHdpdGggY29uc3RpdHV0aXZlIGV4cHJlc3Npb24gb2YgYSBtaXRvY2hvbmRyaWFsIHNtYWxs
-IGhlYXQgc2hvY2sgcHJvdGVpbiBzdWdnZXN0cyB0aGUgaW52b2x2ZW1lbnQgb2YgcmV0cm9ncmFk
-ZSByZWd1bGF0aW9uIGluIHRoZSBoZWF0IHN0cmVzcyByZXNwb25zZTwvSURUZXh0PjxyZWNvcmQ+
-PGlzYm4+MDAzMS05MzE3PC9pc2JuPjx0aXRsZXM+PHRpdGxlPkFsdGVyZWQgZ2VuZSBleHByZXNz
-aW9uIGluIHBsYW50cyB3aXRoIGNvbnN0aXR1dGl2ZSBleHByZXNzaW9uIG9mIGEgbWl0b2Nob25k
-cmlhbCBzbWFsbCBoZWF0IHNob2NrIHByb3RlaW4gc3VnZ2VzdHMgdGhlIGludm9sdmVtZW50IG9m
-IHJldHJvZ3JhZGUgcmVndWxhdGlvbiBpbiB0aGUgaGVhdCBzdHJlc3MgcmVzcG9uc2U8L3RpdGxl
-PjxzZWNvbmRhcnktdGl0bGU+UGh5c2lvbG9naWEgcGxhbnRhcnVtPC9zZWNvbmRhcnktdGl0bGU+
-PC90aXRsZXM+PHBhZ2VzPjQzNS00NDQ8L3BhZ2VzPjxudW1iZXI+NDwvbnVtYmVyPjxjb250cmli
-dXRvcnM+PGF1dGhvcnM+PGF1dGhvcj5SaG9hZHMsIERhdmlkIE0uPC9hdXRob3I+PGF1dGhvcj5X
-aGl0ZSwgU2FtdWVsIEouPC9hdXRob3I+PGF1dGhvcj5aaG91LCBZb3U8L2F1dGhvcj48YXV0aG9y
-Pk11cmFsaWRoYXJhbiwgTXJpbmFsaW5pPC9hdXRob3I+PGF1dGhvcj5FbHRob24sIFRob21hcyBF
-LjwvYXV0aG9yPjwvYXV0aG9ycz48L2NvbnRyaWJ1dG9ycz48ZWRpdGlvbj5SZWNlaXZlZCAyMiBT
-ZXB0ZW1iZXIgMjAwNDsgcmV2aXNlZCA0IE5vdmVtYmVyIDIwMDQ8L2VkaXRpb24+PGFkZGVkLWRh
-dGUgZm9ybWF0PSJ1dGMiPjE2MzYwNjY4NDc8L2FkZGVkLWRhdGU+PHB1Yi1sb2NhdGlvbj5PeGZv
-cmQsIFVLOyBNYWxkZW4sIFVTQTwvcHViLWxvY2F0aW9uPjxyZWYtdHlwZSBuYW1lPSJKb3VybmFs
-IEFydGljbGUiPjE3PC9yZWYtdHlwZT48ZGF0ZXM+PHllYXI+MjAwNTwveWVhcj48L2RhdGVzPjxy
-ZWMtbnVtYmVyPjEyNzwvcmVjLW51bWJlcj48cHVibGlzaGVyPk11bmtzZ2FhcmQgSW50ZXJuYXRp
-b25hbCBQdWJsaXNoZXJzPC9wdWJsaXNoZXI+PGxhc3QtdXBkYXRlZC1kYXRlIGZvcm1hdD0idXRj
-Ij4xNjM2MDY2ODk1PC9sYXN0LXVwZGF0ZWQtZGF0ZT48ZWxlY3Ryb25pYy1yZXNvdXJjZS1udW0+
-MTAuMTExMS9qLjEzOTktMzA1NC4yMDA1LjAwNDczLng8L2VsZWN0cm9uaWMtcmVzb3VyY2UtbnVt
-Pjx2b2x1bWU+MTIzPC92b2x1bWU+PC9yZWNvcmQ+PC9DaXRlPjwvRW5kTm90ZT5=
-</w:fldData>
-        </w:fldChar>
-      </w:r>
-      <w:r>
-        <w:rPr>
-          <w:rFonts w:ascii="Times New Roman" w:hAnsi="Times New Roman" w:cs="Times New Roman"/>
-          <w:sz w:val="24"/>
-          <w:szCs w:val="24"/>
-        </w:rPr>
-        <w:instrText xml:space="preserve"> ADDIN EN.CITE </w:instrText>
-      </w:r>
-      <w:r>
-        <w:rPr>
-          <w:rFonts w:ascii="Times New Roman" w:hAnsi="Times New Roman" w:cs="Times New Roman"/>
-          <w:sz w:val="24"/>
-          <w:szCs w:val="24"/>
-        </w:rPr>
-        <w:fldChar w:fldCharType="begin">
-          <w:fldData xml:space="preserve">PEVuZE5vdGU+PENpdGU+PEF1dGhvcj5GcmFuazwvQXV0aG9yPjxZZWFyPjIwMDk8L1llYXI+PElE
-VGV4dD5UcmFuc2NyaXB0aW9uYWwgcHJvZmlsaW5nIG9mIG1hdHVyaW5nIHRvbWF0byAoU29sYW51
-bSBseWNvcGVyc2ljdW0gTC4pIG1pY3Jvc3BvcmVzIHJldmVhbHMgdGhlIGludm9sdmVtZW50IG9m
-IGhlYXQgc2hvY2sgcHJvdGVpbnMsIFJPUyBzY2F2ZW5nZXJzLCBob3Jtb25lcywgYW5kIHN1Z2Fy
-cyBpbiB0aGUgaGVhdCBzdHJlc3MgcmVzcG9uc2U8L0lEVGV4dD48RGlzcGxheVRleHQ+KEZyYW5r
-IGV0IGFsLiwgMjAwOTsgR29zd2FtaSBldCBhbC4sIDIwMTA7IEtuaWdodCAmYW1wOyBBY2tlcmx5
-LCAyMDAxOyBMaW4gZXQgYWwuLCAyMDE4OyBMaXUgZXQgYWwuLCAyMDE2OyBOdXJtaW5za3kgZXQg
-YWwuLCAyMDE4OyBSaG9hZHMgZXQgYWwuLCAyMDA1KTwvRGlzcGxheVRleHQ+PHJlY29yZD48ZGF0
-ZXM+PHB1Yi1kYXRlcz48ZGF0ZT5TZXA8L2RhdGU+PC9wdWItZGF0ZXM+PHllYXI+MjAwOTwveWVh
-cj48L2RhdGVzPjx1cmxzPjxyZWxhdGVkLXVybHM+PHVybD4mbHQ7R28gdG8gSVNJJmd0OzovL1dP
-UzowMDAyNjk2MDk4MDAwMjM8L3VybD48L3JlbGF0ZWQtdXJscz48L3VybHM+PGlzYm4+MDAyMi0w
-OTU3PC9pc2JuPjx0aXRsZXM+PHRpdGxlPlRyYW5zY3JpcHRpb25hbCBwcm9maWxpbmcgb2YgbWF0
-dXJpbmcgdG9tYXRvIChTb2xhbnVtIGx5Y29wZXJzaWN1bSBMLikgbWljcm9zcG9yZXMgcmV2ZWFs
-cyB0aGUgaW52b2x2ZW1lbnQgb2YgaGVhdCBzaG9jayBwcm90ZWlucywgUk9TIHNjYXZlbmdlcnMs
-IGhvcm1vbmVzLCBhbmQgc3VnYXJzIGluIHRoZSBoZWF0IHN0cmVzcyByZXNwb25zZTwvdGl0bGU+
-PHNlY29uZGFyeS10aXRsZT5Kb3VybmFsIG9mIEV4cGVyaW1lbnRhbCBCb3Rhbnk8L3NlY29uZGFy
-eS10aXRsZT48L3RpdGxlcz48cGFnZXM+Mzg5MS0zOTA4PC9wYWdlcz48bnVtYmVyPjEzPC9udW1i
-ZXI+PGNvbnRyaWJ1dG9ycz48YXV0aG9ycz48YXV0aG9yPkZyYW5rLCBHLjwvYXV0aG9yPjxhdXRo
-b3I+UHJlc3NtYW4sIEUuPC9hdXRob3I+PGF1dGhvcj5PcGhpciwgUi48L2F1dGhvcj48YXV0aG9y
-PkFsdGhhbiwgTC48L2F1dGhvcj48YXV0aG9yPlNoYWtlZCwgUi48L2F1dGhvcj48YXV0aG9yPkZy
-ZWVkbWFuLCBNLjwvYXV0aG9yPjxhdXRob3I+U2hlbiwgUy48L2F1dGhvcj48YXV0aG9yPkZpcm9u
-LCBOLjwvYXV0aG9yPjwvYXV0aG9ycz48L2NvbnRyaWJ1dG9ycz48YWRkZWQtZGF0ZSBmb3JtYXQ9
-InV0YyI+MTYwODAwNDI5MzwvYWRkZWQtZGF0ZT48cmVmLXR5cGUgbmFtZT0iSm91cm5hbCBBcnRp
-Y2xlIj4xNzwvcmVmLXR5cGU+PHJlYy1udW1iZXI+NjExPC9yZWMtbnVtYmVyPjxsYXN0LXVwZGF0
-ZWQtZGF0ZSBmb3JtYXQ9InV0YyI+MTYzMzcyMzI2ODwvbGFzdC11cGRhdGVkLWRhdGU+PGFjY2Vz
-c2lvbi1udW0+V09TOjAwMDI2OTYwOTgwMDAyMzwvYWNjZXNzaW9uLW51bT48ZWxlY3Ryb25pYy1y
-ZXNvdXJjZS1udW0+MTAuMTA5My9qeGIvZXJwMjM0PC9lbGVjdHJvbmljLXJlc291cmNlLW51bT48
-dm9sdW1lPjYwPC92b2x1bWU+PC9yZWNvcmQ+PC9DaXRlPjxDaXRlPjxBdXRob3I+R29zd2FtaTwv
-QXV0aG9yPjxZZWFyPjIwMTA8L1llYXI+PElEVGV4dD5NZWNoYW5pc21zIG9mIHBsYW50IGFkYXB0
-YXRpb24vbWVtb3J5IGluIHJpY2Ugc2VlZGxpbmdzIHVuZGVyIGFyc2VuaWMgYW5kIGhlYXQgc3Ry
-ZXNzOiBleHByZXNzaW9uIG9mIGhlYXQtc2hvY2sgcHJvdGVpbiBnZW5lIEhTUDcwPC9JRFRleHQ+
-PHJlY29yZD48a2V5d29yZHM+PGtleXdvcmQ+czwva2V5d29yZD48L2tleXdvcmRzPjxpc2JuPjIw
-NDEtMjg1MTwvaXNibj48dGl0bGVzPjx0aXRsZT5NZWNoYW5pc21zIG9mIHBsYW50IGFkYXB0YXRp
-b24vbWVtb3J5IGluIHJpY2Ugc2VlZGxpbmdzIHVuZGVyIGFyc2VuaWMgYW5kIGhlYXQgc3RyZXNz
-OiBleHByZXNzaW9uIG9mIGhlYXQtc2hvY2sgcHJvdGVpbiBnZW5lIEhTUDcwPC90aXRsZT48c2Vj
-b25kYXJ5LXRpdGxlPkFvQiBwbGFudHM8L3NlY29uZGFyeS10aXRsZT48L3RpdGxlcz48cGFnZXM+
-cGxxMDIzLXBscTAyMzwvcGFnZXM+PGNvbnRyaWJ1dG9ycz48YXV0aG9ycz48YXV0aG9yPkdvc3dh
-bWksIEFsYWthbmFuZGE8L2F1dGhvcj48YXV0aG9yPkJhbmVyamVlLCBSYWh1bDwvYXV0aG9yPjxh
-dXRob3I+UmFoYSwgU2FuZ2hhbWl0cmE8L2F1dGhvcj48L2F1dGhvcnM+PC9jb250cmlidXRvcnM+
-PGFkZGVkLWRhdGUgZm9ybWF0PSJ1dGMiPjE2MzYwNjg1OTI8L2FkZGVkLWRhdGU+PHB1Yi1sb2Nh
-dGlvbj5FbmdsYW5kPC9wdWItbG9jYXRpb24+PHJlZi10eXBlIG5hbWU9IkpvdXJuYWwgQXJ0aWNs
-ZSI+MTc8L3JlZi10eXBlPjxkYXRlcz48eWVhcj4yMDEwPC95ZWFyPjwvZGF0ZXM+PHJlYy1udW1i
-ZXI+MTI4PC9yZWMtbnVtYmVyPjxwdWJsaXNoZXI+T3hmb3JkIFVuaXZlcnNpdHkgUHJlc3M8L3B1
-Ymxpc2hlcj48bGFzdC11cGRhdGVkLWRhdGUgZm9ybWF0PSJ1dGMiPjE2MzYwNjg2MjA8L2xhc3Qt
-dXBkYXRlZC1kYXRlPjxlbGVjdHJvbmljLXJlc291cmNlLW51bT4xMC4xMDkzL2FvYnBsYS9wbHEw
-MjM8L2VsZWN0cm9uaWMtcmVzb3VyY2UtbnVtPjx2b2x1bWU+MjAxMDwvdm9sdW1lPjwvcmVjb3Jk
-PjwvQ2l0ZT48Q2l0ZT48QXV0aG9yPktuaWdodDwvQXV0aG9yPjxZZWFyPjIwMDE8L1llYXI+PElE
-VGV4dD5Db3JyZWxhdGVkIGV2b2x1dGlvbiBvZiBjaGxvcm9wbGFzdCBoZWF0IHNob2NrIHByb3Rl
-aW4gZXhwcmVzc2lvbiBpbiBjbG9zZWx5IHJlbGF0ZWQgcGxhbnQgc3BlY2llczwvSURUZXh0Pjxy
-ZWNvcmQ+PGRhdGVzPjxwdWItZGF0ZXM+PGRhdGU+MjAwMS0wMy0wMTwvZGF0ZT48L3B1Yi1kYXRl
-cz48eWVhcj4yMDAxPC95ZWFyPjwvZGF0ZXM+PHVybHM+PHJlbGF0ZWQtdXJscz48dXJsPmh0dHBz
-Oi8vZGlnaXRhbGNvbW1vbnMuY2FscG9seS5lZHUvY2dpL3ZpZXdjb250ZW50LmNnaT9hcnRpY2xl
-PTExMDQmYW1wO2NvbnRleHQ9YmlvX2ZhYzwvdXJsPjwvcmVsYXRlZC11cmxzPjwvdXJscz48aXNi
-bj4wMDAyLTkxMjI8L2lzYm4+PHRpdGxlcz48dGl0bGU+Q29ycmVsYXRlZCBldm9sdXRpb24gb2Yg
-Y2hsb3JvcGxhc3QgaGVhdCBzaG9jayBwcm90ZWluIGV4cHJlc3Npb24gaW4gY2xvc2VseSByZWxh
-dGVkIHBsYW50IHNwZWNpZXM8L3RpdGxlPjxzZWNvbmRhcnktdGl0bGU+QW1lcmljYW4gSm91cm5h
-bCBvZiBCb3Rhbnk8L3NlY29uZGFyeS10aXRsZT48L3RpdGxlcz48cGFnZXM+NDExLTQxODwvcGFn
-ZXM+PG51bWJlcj4zPC9udW1iZXI+PGFjY2Vzcy1kYXRlPjIwMjEtMTEtMDRUMjM6MzY6MDY8L2Fj
-Y2Vzcy1kYXRlPjxjb250cmlidXRvcnM+PGF1dGhvcnM+PGF1dGhvcj5LbmlnaHQsIENoYXJsZXMg
-QS48L2F1dGhvcj48YXV0aG9yPkFja2VybHksIERhdmlkIEQuPC9hdXRob3I+PC9hdXRob3JzPjwv
-Y29udHJpYnV0b3JzPjxhZGRlZC1kYXRlIGZvcm1hdD0idXRjIj4xNjM2MDY5MDEyPC9hZGRlZC1k
-YXRlPjxyZWYtdHlwZSBuYW1lPSJKb3VybmFsIEFydGljbGUiPjE3PC9yZWYtdHlwZT48cmVjLW51
-bWJlcj4xMzA8L3JlYy1udW1iZXI+PHB1Ymxpc2hlcj5XaWxleTwvcHVibGlzaGVyPjxsYXN0LXVw
-ZGF0ZWQtZGF0ZSBmb3JtYXQ9InV0YyI+MTYzNjA2OTAxMjwvbGFzdC11cGRhdGVkLWRhdGU+PGVs
-ZWN0cm9uaWMtcmVzb3VyY2UtbnVtPjEwLjIzMDcvMjY1NzEwNTwvZWxlY3Ryb25pYy1yZXNvdXJj
-ZS1udW0+PHZvbHVtZT44ODwvdm9sdW1lPjwvcmVjb3JkPjwvQ2l0ZT48Q2l0ZT48QXV0aG9yPkxp
-bjwvQXV0aG9yPjxZZWFyPjIwMTg8L1llYXI+PElEVGV4dD5NaWNyb1JOQTE2MCBNb2R1bGF0ZXMg
-UGxhbnQgRGV2ZWxvcG1lbnQgYW5kIEhlYXQgU2hvY2sgUHJvdGVpbiBHZW5lIEV4cHJlc3Npb24g
-dG8gTWVkaWF0ZSBIZWF0IFRvbGVyYW5jZSBpbiBBcmFiaWRvcHNpczwvSURUZXh0PjxyZWNvcmQ+
-PGtleXdvcmRzPjxrZXl3b3JkPkFyYWJpZG9wc2lzPC9rZXl3b3JkPjxrZXl3b3JkPkFyYWJpZG9w
-c2lzIHRoYWxpYW5hPC9rZXl3b3JkPjxrZXl3b3JkPkFSRjEwPC9rZXl3b3JkPjxrZXl3b3JkPkFS
-RjE2PC9rZXl3b3JkPjxrZXl3b3JkPkFSRjE3PC9rZXl3b3JkPjxrZXl3b3JkPkdlbmV0aWMgYXNw
-ZWN0czwva2V5d29yZD48a2V5d29yZD5IZWF0IHNob2NrIHByb3RlaW5zPC9rZXl3b3JkPjxrZXl3
-b3JkPmhlYXQgc3RyZXNzPC9rZXl3b3JkPjxrZXl3b3JkPm1pUjE2MDwva2V5d29yZD48a2V5d29y
-ZD5QaHlzaW9sb2dpY2FsIGFzcGVjdHM8L2tleXdvcmQ+PGtleXdvcmQ+UGxhbnQgaGVhdCB0b2xl
-cmFuY2U8L2tleXdvcmQ+PGtleXdvcmQ+UGxhbnQgU2NpZW5jZTwva2V5d29yZD48a2V5d29yZD5S
-ZXNlYXJjaDwva2V5d29yZD48L2tleXdvcmRzPjxpc2JuPjE2NjQtNDYyWDwvaXNibj48dGl0bGVz
-Pjx0aXRsZT5NaWNyb1JOQTE2MCBNb2R1bGF0ZXMgUGxhbnQgRGV2ZWxvcG1lbnQgYW5kIEhlYXQg
-U2hvY2sgUHJvdGVpbiBHZW5lIEV4cHJlc3Npb24gdG8gTWVkaWF0ZSBIZWF0IFRvbGVyYW5jZSBp
-biBBcmFiaWRvcHNpczwvdGl0bGU+PHNlY29uZGFyeS10aXRsZT5Gcm9udGllcnMgaW4gcGxhbnQg
-c2NpZW5jZTwvc2Vjb25kYXJ5LXRpdGxlPjwvdGl0bGVzPjxwYWdlcz42OC02ODwvcGFnZXM+PGNv
-bnRyaWJ1dG9ycz48YXV0aG9ycz48YXV0aG9yPkxpbiwgSmVuZy1TaGFuZTwvYXV0aG9yPjxhdXRo
-b3I+S3VvLCBDaGlhLUNoaWE8L2F1dGhvcj48YXV0aG9yPllhbmcsIEkuIENodTwvYXV0aG9yPjxh
-dXRob3I+VHNhaSwgV2VpLUFuPC9hdXRob3I+PGF1dGhvcj5TaGVuLCBZdS1Ic2luZzwvYXV0aG9y
-PjxhdXRob3I+TGluLCBDaGloLUNoaW5nPC9hdXRob3I+PGF1dGhvcj5MaWFuZywgWWktQ2hlbjwv
-YXV0aG9yPjxhdXRob3I+TGksIFl1LUNoaTwvYXV0aG9yPjxhdXRob3I+S3VvLCBZdW4tV2VpPC9h
-dXRob3I+PGF1dGhvcj5LaW5nLCBZdS1DaGk8L2F1dGhvcj48YXV0aG9yPkxhaSwgSHNpLU1laTwv
-YXV0aG9yPjxhdXRob3I+SmVuZywgU2hpaC1Ub25nPC9hdXRob3I+PC9hdXRob3JzPjwvY29udHJp
-YnV0b3JzPjxhZGRlZC1kYXRlIGZvcm1hdD0idXRjIj4xNjM2MDY2Mzk0PC9hZGRlZC1kYXRlPjxw
-dWItbG9jYXRpb24+U3dpdHplcmxhbmQ8L3B1Yi1sb2NhdGlvbj48cmVmLXR5cGUgbmFtZT0iSm91
-cm5hbCBBcnRpY2xlIj4xNzwvcmVmLXR5cGU+PGRhdGVzPjx5ZWFyPjIwMTg8L3llYXI+PC9kYXRl
-cz48cmVjLW51bWJlcj4xMjU8L3JlYy1udW1iZXI+PHB1Ymxpc2hlcj5Gcm9udGllcnMgUmVzZWFy
-Y2ggRm91bmRhdGlvbjwvcHVibGlzaGVyPjxsYXN0LXVwZGF0ZWQtZGF0ZSBmb3JtYXQ9InV0YyI+
-MTYzNjA2NjQ0NjwvbGFzdC11cGRhdGVkLWRhdGU+PGVsZWN0cm9uaWMtcmVzb3VyY2UtbnVtPjEw
-LjMzODkvZnBscy4yMDE4LjAwMDY4PC9lbGVjdHJvbmljLXJlc291cmNlLW51bT48dm9sdW1lPjk8
-L3ZvbHVtZT48L3JlY29yZD48L0NpdGU+PENpdGU+PEF1dGhvcj5MaXU8L0F1dGhvcj48WWVhcj4y
-MDE2PC9ZZWFyPjxJRFRleHQ+SWRlbnRpZmljYXRpb24sIGNsYXNzaWZpY2F0aW9uLCBhbmQgZXhw
-cmVzc2lvbiBwcm9maWxlcyBvZiBoZWF0IHNob2NrIHRyYW5zY3JpcHRpb24gZmFjdG9ycyBpbiB0
-ZWEgcGxhbnQgKENhbWVsbGlhIHNpbmVuc2lzKSB1bmRlciB0ZW1wZXJhdHVyZSBzdHJlc3M8L0lE
-VGV4dD48cmVjb3JkPjxrZXl3b3Jkcz48a2V5d29yZD5BbmFseXNpczwva2V5d29yZD48a2V5d29y
-ZD5BcmFiaWRvcHNpcyB0aGFsaWFuYTwva2V5d29yZD48a2V5d29yZD5DYW1lbGxpYSBzaW5lbnNp
-cyAtIGdlbmV0aWNzPC9rZXl3b3JkPjxrZXl3b3JkPkNhbWVsbGlhIHNpbmVuc2lzIC0gbWV0YWJv
-bGlzbTwva2V5d29yZD48a2V5d29yZD5DYXRlY2hpbjwva2V5d29yZD48a2V5d29yZD5ETkEgYmlu
-ZGluZyBwcm90ZWluczwva2V5d29yZD48a2V5d29yZD5ETkEtQmluZGluZyBQcm90ZWlucyAtIGJp
-b3N5bnRoZXNpczwva2V5d29yZD48a2V5d29yZD5ETkEtQmluZGluZyBQcm90ZWlucyAtIGdlbmV0
-aWNzPC9rZXl3b3JkPjxrZXl3b3JkPkdlbmUgRXhwcmVzc2lvbiBSZWd1bGF0aW9uLCBQbGFudCAt
-IHBoeXNpb2xvZ3k8L2tleXdvcmQ+PGtleXdvcmQ+R2VuZXRpY3MgJmFtcDsgSGVyZWRpdHk8L2tl
-eXdvcmQ+PGtleXdvcmQ+SGVhdCBzaG9jayBwcm90ZWluczwva2V5d29yZD48a2V5d29yZD5IZWF0
-IFNob2NrIFRyYW5zY3JpcHRpb24gRmFjdG9yczwva2V5d29yZD48a2V5d29yZD5IZWF0LVNob2Nr
-IFJlc3BvbnNlIC0gcGh5c2lvbG9neTwva2V5d29yZD48a2V5d29yZD5Ic2Y8L2tleXdvcmQ+PGtl
-eXdvcmQ+TGlmZSBTY2llbmNlcyAmYW1wOyBCaW9tZWRpY2luZTwva2V5d29yZD48a2V5d29yZD5Q
-aHlsb2dlbnk8L2tleXdvcmQ+PGtleXdvcmQ+UGxhbnQgUHJvdGVpbnMgLSBiaW9zeW50aGVzaXM8
-L2tleXdvcmQ+PGtleXdvcmQ+UGxhbnQgUHJvdGVpbnMgLSBnZW5ldGljczwva2V5d29yZD48a2V5
-d29yZD5RdWFudGl0YXRpdmUgcmVhbC10aW1lIFBDUjwva2V5d29yZD48a2V5d29yZD5TY2llbmNl
-ICZhbXA7IFRlY2hub2xvZ3k8L2tleXdvcmQ+PGtleXdvcmQ+VGVhIHBsYW50PC9rZXl3b3JkPjxr
-ZXl3b3JkPlRlbXBlcmF0dXJlIHN0cmVzc2VzPC9rZXl3b3JkPjxrZXl3b3JkPlRyYW5zY3JpcHRp
-b24gZmFjdG9yczwva2V5d29yZD48a2V5d29yZD5UcmFuc2NyaXB0aW9uIEZhY3RvcnMgLSBiaW9z
-eW50aGVzaXM8L2tleXdvcmQ+PGtleXdvcmQ+VHJhbnNjcmlwdGlvbiBGYWN0b3JzIC0gZ2VuZXRp
-Y3M8L2tleXdvcmQ+PC9rZXl3b3Jkcz48aXNibj4wMzc4LTExMTk8L2lzYm4+PHRpdGxlcz48dGl0
-bGU+SWRlbnRpZmljYXRpb24sIGNsYXNzaWZpY2F0aW9uLCBhbmQgZXhwcmVzc2lvbiBwcm9maWxl
-cyBvZiBoZWF0IHNob2NrIHRyYW5zY3JpcHRpb24gZmFjdG9ycyBpbiB0ZWEgcGxhbnQgKENhbWVs
-bGlhIHNpbmVuc2lzKSB1bmRlciB0ZW1wZXJhdHVyZSBzdHJlc3M8L3RpdGxlPjxzZWNvbmRhcnkt
-dGl0bGU+R2VuZTwvc2Vjb25kYXJ5LXRpdGxlPjwvdGl0bGVzPjxwYWdlcz41Mi01OTwvcGFnZXM+
-PG51bWJlcj4xPC9udW1iZXI+PGNvbnRyaWJ1dG9ycz48YXV0aG9ycz48YXV0aG9yPkxpdSwgWmhp
-LVdlaTwvYXV0aG9yPjxhdXRob3I+V3UsIFpoaS1KdW48L2F1dGhvcj48YXV0aG9yPkxpLCBYaW5n
-LUh1aTwvYXV0aG9yPjxhdXRob3I+SHVhbmcsIFlpbmc8L2F1dGhvcj48YXV0aG9yPkxpLCBIdWk8
-L2F1dGhvcj48YXV0aG9yPldhbmcsIFlvbmctWGluPC9hdXRob3I+PGF1dGhvcj5aaHVhbmcsIEpp
-bmc8L2F1dGhvcj48L2F1dGhvcnM+PC9jb250cmlidXRvcnM+PGFkZGVkLWRhdGUgZm9ybWF0PSJ1
-dGMiPjE2MzYwNjg4MjA8L2FkZGVkLWRhdGU+PHB1Yi1sb2NhdGlvbj5BTVNURVJEQU08L3B1Yi1s
-b2NhdGlvbj48cmVmLXR5cGUgbmFtZT0iSm91cm5hbCBBcnRpY2xlIj4xNzwvcmVmLXR5cGU+PGRh
-dGVzPjx5ZWFyPjIwMTY8L3llYXI+PC9kYXRlcz48cmVjLW51bWJlcj4xMjk8L3JlYy1udW1iZXI+
-PHB1Ymxpc2hlcj5FbHNldmllciBCLlY8L3B1Ymxpc2hlcj48bGFzdC11cGRhdGVkLWRhdGUgZm9y
-bWF0PSJ1dGMiPjE2MzYwNjg4NDM8L2xhc3QtdXBkYXRlZC1kYXRlPjxlbGVjdHJvbmljLXJlc291
-cmNlLW51bT4xMC4xMDE2L2ouZ2VuZS4yMDE1LjA5LjA3NjwvZWxlY3Ryb25pYy1yZXNvdXJjZS1u
-dW0+PHZvbHVtZT41NzY8L3ZvbHVtZT48L3JlY29yZD48L0NpdGU+PENpdGU+PEF1dGhvcj5OdXJt
-aW5za3k8L0F1dGhvcj48WWVhcj4yMDE4PC9ZZWFyPjxJRFRleHQ+RXhwcmVzc2lvbiBvZiBQUiBn
-ZW5lcyBhbmQgZ2VuZXMgb2YgaGVhdCBzaG9jayBwcm90ZWlucyBvZiBwb3RhdG8gcGxhbnRzIGlu
-IHZpdHJvIHVuZGVyIGluZmVjdGlvbiB3aXRoIHJpbmcgcm90IGFuZCBoZWF0IHN0cmVzczwvSURU
-ZXh0PjxyZWNvcmQ+PGtleXdvcmRzPjxrZXl3b3JkPkhlYXQgc2hvY2sgcHJvdGVpbnM8L2tleXdv
-cmQ+PGtleXdvcmQ+SHNwNjAgcHJvdGVpbjwva2V5d29yZD48a2V5d29yZD5JbmZlY3Rpb25zPC9r
-ZXl3b3JkPjxrZXl3b3JkPktpbmFzZXM8L2tleXdvcmQ+PGtleXdvcmQ+UmluZyByb3Q8L2tleXdv
-cmQ+PGtleXdvcmQ+VHJhbnNjcmlwdGlvbjwva2V5d29yZD48a2V5d29yZD5UcmFuc2NyaXB0aW9u
-IGFjdGl2YXRpb248L2tleXdvcmQ+PC9rZXl3b3Jkcz48aXNibj4wMjMzLTc2NTc8L2lzYm4+PHRp
-dGxlcz48dGl0bGU+RXhwcmVzc2lvbiBvZiBQUiBnZW5lcyBhbmQgZ2VuZXMgb2YgaGVhdCBzaG9j
-ayBwcm90ZWlucyBvZiBwb3RhdG8gcGxhbnRzIGluIHZpdHJvIHVuZGVyIGluZmVjdGlvbiB3aXRo
-IHJpbmcgcm90IGFuZCBoZWF0IHN0cmVzczwvdGl0bGU+PHNlY29uZGFyeS10aXRsZT5CaW9wb2xp
-bWVyeSBpIGtsZXRrYTwvc2Vjb25kYXJ5LXRpdGxlPjwvdGl0bGVzPjxwYWdlcz4zLTEzPC9wYWdl
-cz48bnVtYmVyPjE8L251bWJlcj48Y29udHJpYnV0b3JzPjxhdXRob3JzPjxhdXRob3I+TnVybWlu
-c2t5LCBWLiBOLjwvYXV0aG9yPjxhdXRob3I+U3RvbGJpa292LCBBLiBTLjwvYXV0aG9yPjxhdXRo
-b3I+UG9tb3J0c2V2LCBBLiBWLjwvYXV0aG9yPjxhdXRob3I+UGVyZmlsZXZhLCBBLiBJLjwvYXV0
-aG9yPjwvYXV0aG9ycz48L2NvbnRyaWJ1dG9ycz48YWRkZWQtZGF0ZSBmb3JtYXQ9InV0YyI+MTYz
-NjA2NjY1NzwvYWRkZWQtZGF0ZT48cHViLWxvY2F0aW9uPktpZXY8L3B1Yi1sb2NhdGlvbj48cmVm
-LXR5cGUgbmFtZT0iSm91cm5hbCBBcnRpY2xlIj4xNzwvcmVmLXR5cGU+PGRhdGVzPjx5ZWFyPjIw
-MTg8L3llYXI+PC9kYXRlcz48cmVjLW51bWJlcj4xMjY8L3JlYy1udW1iZXI+PHB1Ymxpc2hlcj5O
-YXRzaW9uYWwmYXBvcztuYSBBa2FkZW1peWEgTmF1ayBVa3JhaW55IC0gTmF0aW9uYWwgQWNhZGVt
-eSBvZiBTY2llbmNlcyBvZiBVa3JhaW5lPC9wdWJsaXNoZXI+PGxhc3QtdXBkYXRlZC1kYXRlIGZv
-cm1hdD0idXRjIj4xNjM2MDY2NjgwPC9sYXN0LXVwZGF0ZWQtZGF0ZT48ZWxlY3Ryb25pYy1yZXNv
-dXJjZS1udW0+MTAuNzEyNC9iYy4wMDA5NkI8L2VsZWN0cm9uaWMtcmVzb3VyY2UtbnVtPjx2b2x1
-bWU+MzQ8L3ZvbHVtZT48L3JlY29yZD48L0NpdGU+PENpdGU+PEF1dGhvcj5SaG9hZHM8L0F1dGhv
-cj48WWVhcj4yMDA1PC9ZZWFyPjxJRFRleHQ+QWx0ZXJlZCBnZW5lIGV4cHJlc3Npb24gaW4gcGxh
-bnRzIHdpdGggY29uc3RpdHV0aXZlIGV4cHJlc3Npb24gb2YgYSBtaXRvY2hvbmRyaWFsIHNtYWxs
-IGhlYXQgc2hvY2sgcHJvdGVpbiBzdWdnZXN0cyB0aGUgaW52b2x2ZW1lbnQgb2YgcmV0cm9ncmFk
-ZSByZWd1bGF0aW9uIGluIHRoZSBoZWF0IHN0cmVzcyByZXNwb25zZTwvSURUZXh0PjxyZWNvcmQ+
-PGlzYm4+MDAzMS05MzE3PC9pc2JuPjx0aXRsZXM+PHRpdGxlPkFsdGVyZWQgZ2VuZSBleHByZXNz
-aW9uIGluIHBsYW50cyB3aXRoIGNvbnN0aXR1dGl2ZSBleHByZXNzaW9uIG9mIGEgbWl0b2Nob25k
-cmlhbCBzbWFsbCBoZWF0IHNob2NrIHByb3RlaW4gc3VnZ2VzdHMgdGhlIGludm9sdmVtZW50IG9m
-IHJldHJvZ3JhZGUgcmVndWxhdGlvbiBpbiB0aGUgaGVhdCBzdHJlc3MgcmVzcG9uc2U8L3RpdGxl
-PjxzZWNvbmRhcnktdGl0bGU+UGh5c2lvbG9naWEgcGxhbnRhcnVtPC9zZWNvbmRhcnktdGl0bGU+
-PC90aXRsZXM+PHBhZ2VzPjQzNS00NDQ8L3BhZ2VzPjxudW1iZXI+NDwvbnVtYmVyPjxjb250cmli
-dXRvcnM+PGF1dGhvcnM+PGF1dGhvcj5SaG9hZHMsIERhdmlkIE0uPC9hdXRob3I+PGF1dGhvcj5X
-aGl0ZSwgU2FtdWVsIEouPC9hdXRob3I+PGF1dGhvcj5aaG91LCBZb3U8L2F1dGhvcj48YXV0aG9y
-Pk11cmFsaWRoYXJhbiwgTXJpbmFsaW5pPC9hdXRob3I+PGF1dGhvcj5FbHRob24sIFRob21hcyBF
-LjwvYXV0aG9yPjwvYXV0aG9ycz48L2NvbnRyaWJ1dG9ycz48ZWRpdGlvbj5SZWNlaXZlZCAyMiBT
-ZXB0ZW1iZXIgMjAwNDsgcmV2aXNlZCA0IE5vdmVtYmVyIDIwMDQ8L2VkaXRpb24+PGFkZGVkLWRh
-dGUgZm9ybWF0PSJ1dGMiPjE2MzYwNjY4NDc8L2FkZGVkLWRhdGU+PHB1Yi1sb2NhdGlvbj5PeGZv
-cmQsIFVLOyBNYWxkZW4sIFVTQTwvcHViLWxvY2F0aW9uPjxyZWYtdHlwZSBuYW1lPSJKb3VybmFs
-IEFydGljbGUiPjE3PC9yZWYtdHlwZT48ZGF0ZXM+PHllYXI+MjAwNTwveWVhcj48L2RhdGVzPjxy
-ZWMtbnVtYmVyPjEyNzwvcmVjLW51bWJlcj48cHVibGlzaGVyPk11bmtzZ2FhcmQgSW50ZXJuYXRp
-b25hbCBQdWJsaXNoZXJzPC9wdWJsaXNoZXI+PGxhc3QtdXBkYXRlZC1kYXRlIGZvcm1hdD0idXRj
-Ij4xNjM2MDY2ODk1PC9sYXN0LXVwZGF0ZWQtZGF0ZT48ZWxlY3Ryb25pYy1yZXNvdXJjZS1udW0+
-MTAuMTExMS9qLjEzOTktMzA1NC4yMDA1LjAwNDczLng8L2VsZWN0cm9uaWMtcmVzb3VyY2UtbnVt
-Pjx2b2x1bWU+MTIzPC92b2x1bWU+PC9yZWNvcmQ+PC9DaXRlPjwvRW5kTm90ZT5=
-</w:fldData>
-        </w:fldChar>
-      </w:r>
-      <w:r>
-        <w:rPr>
-          <w:rFonts w:ascii="Times New Roman" w:hAnsi="Times New Roman" w:cs="Times New Roman"/>
-          <w:sz w:val="24"/>
-          <w:szCs w:val="24"/>
-        </w:rPr>
-        <w:instrText xml:space="preserve"> ADDIN EN.CITE.DATA </w:instrText>
-      </w:r>
-      <w:r>
-        <w:rPr>
-          <w:rFonts w:ascii="Times New Roman" w:hAnsi="Times New Roman" w:cs="Times New Roman"/>
-          <w:sz w:val="24"/>
-          <w:szCs w:val="24"/>
-        </w:rPr>
-      </w:r>
-      <w:r>
-        <w:rPr>
-          <w:rFonts w:ascii="Times New Roman" w:hAnsi="Times New Roman" w:cs="Times New Roman"/>
-          <w:sz w:val="24"/>
-          <w:szCs w:val="24"/>
-        </w:rPr>
-        <w:fldChar w:fldCharType="end"/>
-      </w:r>
-      <w:r>
-        <w:rPr>
-          <w:rFonts w:ascii="Times New Roman" w:hAnsi="Times New Roman" w:cs="Times New Roman"/>
-          <w:sz w:val="24"/>
-          <w:szCs w:val="24"/>
-        </w:rPr>
-      </w:r>
-      <w:r>
-        <w:rPr>
-          <w:rFonts w:ascii="Times New Roman" w:hAnsi="Times New Roman" w:cs="Times New Roman"/>
-          <w:sz w:val="24"/>
-          <w:szCs w:val="24"/>
-        </w:rPr>
-        <w:fldChar w:fldCharType="separate"/>
-      </w:r>
-      <w:r>
-        <w:rPr>
-          <w:rFonts w:ascii="Times New Roman" w:hAnsi="Times New Roman" w:cs="Times New Roman"/>
-          <w:noProof/>
-          <w:sz w:val="24"/>
-          <w:szCs w:val="24"/>
-        </w:rPr>
-        <w:t>(Frank et al., 2009; Goswami et al., 2010; Knight &amp; Ackerly, 2001; Lin et al., 2018; Liu et al., 2016; Nurminsky et al., 2018; Rhoads et al., 2005)</w:t>
-      </w:r>
-      <w:r>
-        <w:rPr>
-          <w:rFonts w:ascii="Times New Roman" w:hAnsi="Times New Roman" w:cs="Times New Roman"/>
-          <w:sz w:val="24"/>
-          <w:szCs w:val="24"/>
-        </w:rPr>
-        <w:fldChar w:fldCharType="end"/>
-      </w:r>
-      <w:r>
-        <w:rPr>
-          <w:rFonts w:ascii="Times New Roman" w:hAnsi="Times New Roman" w:cs="Times New Roman"/>
-          <w:sz w:val="24"/>
-          <w:szCs w:val="24"/>
-        </w:rPr>
-        <w:t xml:space="preserve">. Both interspecific and intraspecific variation in heat shock protein expression has been observed. Knight and Ackerly (2001) found that expression of low molecular weight heat shock proteins in the chloroplast differed between species of the same genus and that heat shock protein expression was positively correlated with chlorophyll fluorescence. This means that heat shock proteins are directly involved in the maintenance of </w:t>
+        <w:t xml:space="preserve">. The female gametophyte is more difficult to study due to increased protection via the </w:t>
       </w:r>
       <w:r>
         <w:rPr>
@@ -7276,124 +5967,7 @@
           <w:szCs w:val="24"/>
         </w:rPr>
         <w:lastRenderedPageBreak/>
-        <w:t xml:space="preserve">chlorophyll stability and photosynthesis. Rhoads et al. </w:t>
-      </w:r>
-      <w:r>
-        <w:rPr>
-          <w:rFonts w:ascii="Times New Roman" w:hAnsi="Times New Roman" w:cs="Times New Roman"/>
-          <w:sz w:val="24"/>
-          <w:szCs w:val="24"/>
-        </w:rPr>
-        <w:fldChar w:fldCharType="begin"/>
-      </w:r>
-      <w:r>
-        <w:rPr>
-          <w:rFonts w:ascii="Times New Roman" w:hAnsi="Times New Roman" w:cs="Times New Roman"/>
-          <w:sz w:val="24"/>
-          <w:szCs w:val="24"/>
-        </w:rPr>
-        <w:instrText xml:space="preserve"> ADDIN EN.CITE &lt;EndNote&gt;&lt;Cite ExcludeAuth="1"&gt;&lt;Author&gt;Rhoads&lt;/Author&gt;&lt;Year&gt;2005&lt;/Year&gt;&lt;IDText&gt;Altered gene expression in plants with constitutive expression of a mitochondrial small heat shock protein suggests the involvement of retrograde regulation in the heat stress response&lt;/IDText&gt;&lt;DisplayText&gt;(2005)&lt;/DisplayText&gt;&lt;record&gt;&lt;isbn&gt;0031-9317&lt;/isbn&gt;&lt;titles&gt;&lt;title&gt;Altered gene expression in plants with constitutive expression of a mitochondrial small heat shock protein suggests the involvement of retrograde regulation in the heat stress response&lt;/title&gt;&lt;secondary-title&gt;Physiologia plantarum&lt;/secondary-title&gt;&lt;/titles&gt;&lt;pages&gt;435-444&lt;/pages&gt;&lt;number&gt;4&lt;/number&gt;&lt;contributors&gt;&lt;authors&gt;&lt;author&gt;Rhoads, David M.&lt;/author&gt;&lt;author&gt;White, Samuel J.&lt;/author&gt;&lt;author&gt;Zhou, You&lt;/author&gt;&lt;author&gt;Muralidharan, Mrinalini&lt;/author&gt;&lt;author&gt;Elthon, Thomas E.&lt;/author&gt;&lt;/authors&gt;&lt;/contributors&gt;&lt;edition&gt;Received 22 September 2004; revised 4 November 2004&lt;/edition&gt;&lt;added-date format="utc"&gt;1636066847&lt;/added-date&gt;&lt;pub-location&gt;Oxford, UK; Malden, USA&lt;/pub-location&gt;&lt;ref-type name="Journal Article"&gt;17&lt;/ref-type&gt;&lt;dates&gt;&lt;year&gt;2005&lt;/year&gt;&lt;/dates&gt;&lt;rec-number&gt;127&lt;/rec-number&gt;&lt;publisher&gt;Munksgaard International Publishers&lt;/publisher&gt;&lt;last-updated-date format="utc"&gt;1636066895&lt;/last-updated-date&gt;&lt;electronic-resource-num&gt;10.1111/j.1399-3054.2005.00473.x&lt;/electronic-resource-num&gt;&lt;volume&gt;123&lt;/volume&gt;&lt;/record&gt;&lt;/Cite&gt;&lt;/EndNote&gt;</w:instrText>
-      </w:r>
-      <w:r>
-        <w:rPr>
-          <w:rFonts w:ascii="Times New Roman" w:hAnsi="Times New Roman" w:cs="Times New Roman"/>
-          <w:sz w:val="24"/>
-          <w:szCs w:val="24"/>
-        </w:rPr>
-        <w:fldChar w:fldCharType="separate"/>
-      </w:r>
-      <w:r>
-        <w:rPr>
-          <w:rFonts w:ascii="Times New Roman" w:hAnsi="Times New Roman" w:cs="Times New Roman"/>
-          <w:noProof/>
-          <w:sz w:val="24"/>
-          <w:szCs w:val="24"/>
-        </w:rPr>
-        <w:t>(2005)</w:t>
-      </w:r>
-      <w:r>
-        <w:rPr>
-          <w:rFonts w:ascii="Times New Roman" w:hAnsi="Times New Roman" w:cs="Times New Roman"/>
-          <w:sz w:val="24"/>
-          <w:szCs w:val="24"/>
-        </w:rPr>
-        <w:fldChar w:fldCharType="end"/>
-      </w:r>
-      <w:r>
-        <w:rPr>
-          <w:rFonts w:ascii="Times New Roman" w:hAnsi="Times New Roman" w:cs="Times New Roman"/>
-          <w:sz w:val="24"/>
-          <w:szCs w:val="24"/>
-        </w:rPr>
-        <w:t xml:space="preserve"> found that plant species more tolerant of heat stress had higher expression of heat shock proteins and that when genes of a more tolerant accession were transferred to a heat sensitive accession, thermotolerance improved. Heckathorn et al. </w:t>
-      </w:r>
-      <w:r>
-        <w:rPr>
-          <w:rFonts w:ascii="Times New Roman" w:hAnsi="Times New Roman" w:cs="Times New Roman"/>
-          <w:sz w:val="24"/>
-          <w:szCs w:val="24"/>
-          <w:lang w:val="de-DE"/>
-        </w:rPr>
-        <w:fldChar w:fldCharType="begin"/>
-      </w:r>
-      <w:r>
-        <w:rPr>
-          <w:rFonts w:ascii="Times New Roman" w:hAnsi="Times New Roman" w:cs="Times New Roman"/>
-          <w:sz w:val="24"/>
-          <w:szCs w:val="24"/>
-        </w:rPr>
-        <w:instrText xml:space="preserve"> ADDIN EN.CITE &lt;EndNote&gt;&lt;Cite ExcludeAuth="1"&gt;&lt;Author&gt;Heckathorn&lt;/Author&gt;&lt;Year&gt;1998&lt;/Year&gt;&lt;IDText&gt;The Small, Methionine-Rich Chloroplast Heat-Shock Protein Protects Photosystem II Electron Transport during Heat Stress1&lt;/IDText&gt;&lt;DisplayText&gt;(1998)&lt;/DisplayText&gt;&lt;record&gt;&lt;dates&gt;&lt;pub-dates&gt;&lt;date&gt;1998-01-01&lt;/date&gt;&lt;/pub-dates&gt;&lt;year&gt;1998&lt;/year&gt;&lt;/dates&gt;&lt;isbn&gt;1532-2548&lt;/isbn&gt;&lt;titles&gt;&lt;title&gt;The Small, Methionine-Rich Chloroplast Heat-Shock Protein Protects Photosystem II Electron Transport during Heat Stress1&lt;/title&gt;&lt;secondary-title&gt;Plant Physiology&lt;/secondary-title&gt;&lt;/titles&gt;&lt;pages&gt;439-444&lt;/pages&gt;&lt;number&gt;1&lt;/number&gt;&lt;access-date&gt;2021-11-05T23:23:49&lt;/access-date&gt;&lt;contributors&gt;&lt;authors&gt;&lt;author&gt;Heckathorn, Scott A.&lt;/author&gt;&lt;author&gt;Downs, Craig A.&lt;/author&gt;&lt;author&gt;Sharkey, Thomas D.&lt;/author&gt;&lt;author&gt;Coleman, James S.&lt;/author&gt;&lt;/authors&gt;&lt;/contributors&gt;&lt;added-date format="utc"&gt;1636154632&lt;/added-date&gt;&lt;ref-type name="Journal Article"&gt;17&lt;/ref-type&gt;&lt;rec-number&gt;136&lt;/rec-number&gt;&lt;publisher&gt;Oxford University Press (OUP)&lt;/publisher&gt;&lt;last-updated-date format="utc"&gt;1636154633&lt;/last-updated-date&gt;&lt;electronic-resource-num&gt;10.1104/pp.116.1.439&lt;/electronic-resource-num&gt;&lt;volume&gt;116&lt;/volume&gt;&lt;/record&gt;&lt;/Cite&gt;&lt;/EndNote&gt;</w:instrText>
-      </w:r>
-      <w:r>
-        <w:rPr>
-          <w:rFonts w:ascii="Times New Roman" w:hAnsi="Times New Roman" w:cs="Times New Roman"/>
-          <w:sz w:val="24"/>
-          <w:szCs w:val="24"/>
-          <w:lang w:val="de-DE"/>
-        </w:rPr>
-        <w:fldChar w:fldCharType="separate"/>
-      </w:r>
-      <w:r>
-        <w:rPr>
-          <w:rFonts w:ascii="Times New Roman" w:hAnsi="Times New Roman" w:cs="Times New Roman"/>
-          <w:noProof/>
-          <w:sz w:val="24"/>
-          <w:szCs w:val="24"/>
-        </w:rPr>
-        <w:t>(1998)</w:t>
-      </w:r>
-      <w:r>
-        <w:rPr>
-          <w:rFonts w:ascii="Times New Roman" w:hAnsi="Times New Roman" w:cs="Times New Roman"/>
-          <w:sz w:val="24"/>
-          <w:szCs w:val="24"/>
-          <w:lang w:val="de-DE"/>
-        </w:rPr>
-        <w:fldChar w:fldCharType="end"/>
-      </w:r>
-      <w:r>
-        <w:rPr>
-          <w:rFonts w:ascii="Times New Roman" w:hAnsi="Times New Roman" w:cs="Times New Roman"/>
-          <w:sz w:val="24"/>
-          <w:szCs w:val="24"/>
-        </w:rPr>
-        <w:t xml:space="preserve"> found that acclimation to temperature stress in photosystem II is completely dependent on low molecular weight (LMW) heat shock proteins in the chloroplast. LMW heat shock proteins not only protect photosystem II, but also preserve electron transport, </w:t>
-      </w:r>
-      <w:r>
-        <w:rPr>
-          <w:rFonts w:ascii="Times New Roman" w:hAnsi="Times New Roman" w:cs="Times New Roman"/>
-          <w:sz w:val="24"/>
-          <w:szCs w:val="24"/>
-        </w:rPr>
-        <w:t xml:space="preserve">both of which are </w:t>
-      </w:r>
-      <w:r>
-        <w:rPr>
-          <w:rFonts w:ascii="Times New Roman" w:hAnsi="Times New Roman" w:cs="Times New Roman"/>
-          <w:sz w:val="24"/>
-          <w:szCs w:val="24"/>
-        </w:rPr>
-        <w:t xml:space="preserve">central to photosynthesis. This study was the first to directly link heat shock proteins to photosynthetic temperature tolerance.  </w:t>
+        <w:t>ovary and more conspicuous tolerance traits. Temperature can affect the female gametophyte through ovule formation, viability, and abortion rates.</w:t>
       </w:r>
     </w:p>
     <w:p>
@@ -7527,13 +6101,13 @@
         </w:rPr>
         <w:t>T</w:t>
       </w:r>
-      <w:commentRangeStart w:id="4"/>
-      <w:commentRangeEnd w:id="4"/>
+      <w:commentRangeStart w:id="2"/>
+      <w:commentRangeEnd w:id="2"/>
       <w:r>
         <w:rPr>
           <w:rStyle w:val="CommentReference"/>
         </w:rPr>
-        <w:commentReference w:id="4"/>
+        <w:commentReference w:id="2"/>
       </w:r>
       <w:r>
         <w:rPr>
@@ -8029,16 +6603,7 @@
           <w:sz w:val="24"/>
           <w:szCs w:val="24"/>
         </w:rPr>
-        <w:t xml:space="preserve"> If temperature stress is similar in both stages and gene expression </w:t>
-      </w:r>
-      <w:r>
-        <w:rPr>
-          <w:rFonts w:ascii="Times New Roman" w:hAnsi="Times New Roman" w:cs="Times New Roman"/>
-          <w:sz w:val="24"/>
-          <w:szCs w:val="24"/>
-        </w:rPr>
-        <w:lastRenderedPageBreak/>
-        <w:t xml:space="preserve">patterns in the gametophytic and sporophytic life stages overlap, then </w:t>
+        <w:t xml:space="preserve"> If temperature stress is similar in both stages and gene expression patterns in the gametophytic and sporophytic life stages overlap, then </w:t>
       </w:r>
       <w:r>
         <w:rPr>
@@ -8085,6 +6650,7 @@
           <w:rFonts w:ascii="Times New Roman" w:hAnsi="Times New Roman" w:cs="Times New Roman"/>
           <w:sz w:val="24"/>
           <w:szCs w:val="24"/>
+          <w:lang w:val="de-DE"/>
         </w:rPr>
         <w:instrText xml:space="preserve"> ADDIN EN.REFLIST </w:instrText>
       </w:r>
@@ -8097,7 +6663,13 @@
         <w:fldChar w:fldCharType="separate"/>
       </w:r>
       <w:r>
-        <w:t xml:space="preserve">Bachelier, J. B., &amp; Friedman, W. E. (2011). Female gamete competition in an ancient angiosperm lineage. </w:t>
+        <w:rPr>
+          <w:lang w:val="de-DE"/>
+        </w:rPr>
+        <w:t xml:space="preserve">Bachelier, J. B., &amp; Friedman, W. E. (2011). </w:t>
+      </w:r>
+      <w:r>
+        <w:t xml:space="preserve">Female gamete competition in an ancient angiosperm lineage. </w:t>
       </w:r>
       <w:r>
         <w:rPr>
@@ -8136,6 +6708,7 @@
         <w:ind w:left="720" w:hanging="720"/>
       </w:pPr>
       <w:r>
+        <w:lastRenderedPageBreak/>
         <w:t xml:space="preserve">Bauwe, H., Hagemann, M., &amp; Fernie, A. R. (2010). Photorespiration: players, partners and origin. </w:t>
       </w:r>
       <w:r>
@@ -8643,7 +7216,6 @@
         <w:ind w:left="720" w:hanging="720"/>
       </w:pPr>
       <w:r>
-        <w:lastRenderedPageBreak/>
         <w:t xml:space="preserve">Harder, L. D., Aizen, M. A., Richards, S. A., Joseph, M. A., &amp; Busch, J. W. (2016). Diverse ecological relations of male gametophyte populations in stylar environments. </w:t>
       </w:r>
       <w:r>
@@ -8761,6 +7333,7 @@
         <w:ind w:left="720" w:hanging="720"/>
       </w:pPr>
       <w:r>
+        <w:lastRenderedPageBreak/>
         <w:t xml:space="preserve">Kakani, V. G., Prasad, P. V. V., Craufurd, P. Q., &amp; Wheeler, T. R. (2002). Response of in vitro pollen germination and pollen tube growth of groundnut (Arachis hypogaea L.) genotypes to temperature: Response of groundnut pollen to temperature. </w:t>
       </w:r>
       <w:r>
@@ -9229,7 +7802,6 @@
         <w:ind w:left="720" w:hanging="720"/>
       </w:pPr>
       <w:r>
-        <w:lastRenderedPageBreak/>
         <w:t xml:space="preserve">Rani, T. S., &amp; Ravikumar, R. L. (2007). Genetic enhancement of resistance to Alternaria leaf blight in sunflower through cyclic gametophytic and sporophytic selections. </w:t>
       </w:r>
       <w:r>
@@ -9336,6 +7908,7 @@
         <w:ind w:left="720" w:hanging="720"/>
       </w:pPr>
       <w:r>
+        <w:lastRenderedPageBreak/>
         <w:t xml:space="preserve">Sarigorla, M., Pe, M. E., Mulcahy, D. L., &amp; Ottaviano, E. (1992). GENETIC DISSECTION OF POLLEN COMPETITIVE ABILITY IN MAIZE. </w:t>
       </w:r>
       <w:r>
@@ -9832,7 +8405,6 @@
         <w:ind w:left="720" w:hanging="720"/>
       </w:pPr>
       <w:r>
-        <w:lastRenderedPageBreak/>
         <w:t xml:space="preserve">Zhao, L., Qiu, C., Li, J., Chai, Y., Kai, G., Li, Z., . . . Tang, K. X. (2005). Investigation of Disease Resistance and Cold Tolerance of Solanum lycopersicoides for Tomato Improvement. </w:t>
       </w:r>
       <w:r>
@@ -9956,6 +8528,7 @@
           <w:sz w:val="24"/>
           <w:szCs w:val="24"/>
         </w:rPr>
+        <w:lastRenderedPageBreak/>
         <w:fldChar w:fldCharType="end"/>
       </w:r>
     </w:p>
@@ -9970,7 +8543,7 @@
 </file>
 
 <file path=word/comments.xml><?xml version="1.0" encoding="utf-8"?>
-<w:comments xmlns:wpc="http://schemas.microsoft.com/office/word/2010/wordprocessingCanvas" xmlns:cx="http://schemas.microsoft.com/office/drawing/2014/chartex" xmlns:cx1="http://schemas.microsoft.com/office/drawing/2015/9/8/chartex" xmlns:cx2="http://schemas.microsoft.com/office/drawing/2015/10/21/chartex" xmlns:cx3="http://schemas.microsoft.com/office/drawing/2016/5/9/chartex" xmlns:cx4="http://schemas.microsoft.com/office/drawing/2016/5/10/chartex" xmlns:cx5="http://schemas.microsoft.com/office/drawing/2016/5/11/chartex" xmlns:cx6="http://schemas.microsoft.com/office/drawing/2016/5/12/chartex" xmlns:cx7="http://schemas.microsoft.com/office/drawing/2016/5/13/chartex" xmlns:cx8="http://schemas.microsoft.com/office/drawing/2016/5/14/chartex" xmlns:mc="http://schemas.openxmlformats.org/markup-compatibility/2006" xmlns:aink="http://schemas.microsoft.com/office/drawing/2016/ink" xmlns:am3d="http://schemas.microsoft.com/office/drawing/2017/model3d" xmlns:o="urn:schemas-microsoft-com:office:office" xmlns:r="http://schemas.openxmlformats.org/officeDocument/2006/relationships" xmlns:m="http://schemas.openxmlformats.org/officeDocument/2006/math" xmlns:v="urn:schemas-microsoft-com:vml" xmlns:wp14="http://schemas.microsoft.com/office/word/2010/wordprocessingDrawing" xmlns:wp="http://schemas.openxmlformats.org/drawingml/2006/wordprocessingDrawing" xmlns:w10="urn:schemas-microsoft-com:office:word" xmlns:w="http://schemas.openxmlformats.org/wordprocessingml/2006/main" xmlns:w14="http://schemas.microsoft.com/office/word/2010/wordml" xmlns:w15="http://schemas.microsoft.com/office/word/2012/wordml" xmlns:w16cex="http://schemas.microsoft.com/office/word/2018/wordml/cex" xmlns:w16cid="http://schemas.microsoft.com/office/word/2016/wordml/cid" xmlns:w16="http://schemas.microsoft.com/office/word/2018/wordml" xmlns:w16sdtdh="http://schemas.microsoft.com/office/word/2020/wordml/sdtdatahash" xmlns:w16se="http://schemas.microsoft.com/office/word/2015/wordml/symex" xmlns:wpg="http://schemas.microsoft.com/office/word/2010/wordprocessingGroup" xmlns:wpi="http://schemas.microsoft.com/office/word/2010/wordprocessingInk" xmlns:wne="http://schemas.microsoft.com/office/word/2006/wordml" xmlns:wps="http://schemas.microsoft.com/office/word/2010/wordprocessingShape" mc:Ignorable="w14 w15 w16se w16cid w16 w16cex w16sdtdh wp14">
+<w:comments xmlns:wpc="http://schemas.microsoft.com/office/word/2010/wordprocessingCanvas" xmlns:cx="http://schemas.microsoft.com/office/drawing/2014/chartex" xmlns:cx1="http://schemas.microsoft.com/office/drawing/2015/9/8/chartex" xmlns:cx2="http://schemas.microsoft.com/office/drawing/2015/10/21/chartex" xmlns:cx3="http://schemas.microsoft.com/office/drawing/2016/5/9/chartex" xmlns:cx4="http://schemas.microsoft.com/office/drawing/2016/5/10/chartex" xmlns:cx5="http://schemas.microsoft.com/office/drawing/2016/5/11/chartex" xmlns:cx6="http://schemas.microsoft.com/office/drawing/2016/5/12/chartex" xmlns:cx7="http://schemas.microsoft.com/office/drawing/2016/5/13/chartex" xmlns:cx8="http://schemas.microsoft.com/office/drawing/2016/5/14/chartex" xmlns:mc="http://schemas.openxmlformats.org/markup-compatibility/2006" xmlns:aink="http://schemas.microsoft.com/office/drawing/2016/ink" xmlns:am3d="http://schemas.microsoft.com/office/drawing/2017/model3d" xmlns:o="urn:schemas-microsoft-com:office:office" xmlns:oel="http://schemas.microsoft.com/office/2019/extlst" xmlns:r="http://schemas.openxmlformats.org/officeDocument/2006/relationships" xmlns:m="http://schemas.openxmlformats.org/officeDocument/2006/math" xmlns:v="urn:schemas-microsoft-com:vml" xmlns:wp14="http://schemas.microsoft.com/office/word/2010/wordprocessingDrawing" xmlns:wp="http://schemas.openxmlformats.org/drawingml/2006/wordprocessingDrawing" xmlns:w10="urn:schemas-microsoft-com:office:word" xmlns:w="http://schemas.openxmlformats.org/wordprocessingml/2006/main" xmlns:w14="http://schemas.microsoft.com/office/word/2010/wordml" xmlns:w15="http://schemas.microsoft.com/office/word/2012/wordml" xmlns:w16cex="http://schemas.microsoft.com/office/word/2018/wordml/cex" xmlns:w16cid="http://schemas.microsoft.com/office/word/2016/wordml/cid" xmlns:w16="http://schemas.microsoft.com/office/word/2018/wordml" xmlns:w16sdtdh="http://schemas.microsoft.com/office/word/2020/wordml/sdtdatahash" xmlns:w16se="http://schemas.microsoft.com/office/word/2015/wordml/symex" xmlns:wpg="http://schemas.microsoft.com/office/word/2010/wordprocessingGroup" xmlns:wpi="http://schemas.microsoft.com/office/word/2010/wordprocessingInk" xmlns:wne="http://schemas.microsoft.com/office/word/2006/wordml" xmlns:wps="http://schemas.microsoft.com/office/word/2010/wordprocessingShape" mc:Ignorable="w14 w15 w16se w16cid w16 w16cex w16sdtdh wp14">
   <w:comment w:id="0" w:author="Heidinger, Britt" w:date="2021-11-26T08:48:00Z" w:initials="HB">
     <w:p>
       <w:pPr>
@@ -10013,7 +8586,7 @@
       </w:r>
     </w:p>
   </w:comment>
-  <w:comment w:id="1" w:author="Heidinger, Britt" w:date="2021-11-26T08:51:00Z" w:initials="HB">
+  <w:comment w:id="1" w:author="Heidinger, Britt" w:date="2021-11-26T08:36:00Z" w:initials="HB">
     <w:p>
       <w:pPr>
         <w:pStyle w:val="CommentText"/>
@@ -10025,43 +8598,11 @@
         <w:annotationRef/>
       </w:r>
       <w:r>
-        <w:t>Great, this sounds like a knowledge gap. Why is it important?</w:t>
+        <w:t>How are you deciding what order to present these things in? I might put this section after heat shock proteins?</w:t>
       </w:r>
     </w:p>
   </w:comment>
-  <w:comment w:id="2" w:author="Heidinger, Britt" w:date="2021-11-26T08:36:00Z" w:initials="HB">
-    <w:p>
-      <w:pPr>
-        <w:pStyle w:val="CommentText"/>
-      </w:pPr>
-      <w:r>
-        <w:rPr>
-          <w:rStyle w:val="CommentReference"/>
-        </w:rPr>
-        <w:annotationRef/>
-      </w:r>
-      <w:r>
-        <w:t>How are you deciding what order to present these things in? I might put this section after heat shock proteins?</w:t>
-      </w:r>
-    </w:p>
-  </w:comment>
-  <w:comment w:id="3" w:author="Heidinger, Britt" w:date="2021-11-26T08:37:00Z" w:initials="HB">
-    <w:p>
-      <w:pPr>
-        <w:pStyle w:val="CommentText"/>
-      </w:pPr>
-      <w:r>
-        <w:rPr>
-          <w:rStyle w:val="CommentReference"/>
-        </w:rPr>
-        <w:annotationRef/>
-      </w:r>
-      <w:r>
-        <w:t>What is a mechanism? Would changes in cell membrane stability count as a mechanism? Can you look at mechanism at different levels of organization from molecular, to cellular, to whole organism?</w:t>
-      </w:r>
-    </w:p>
-  </w:comment>
-  <w:comment w:id="4" w:author="Heidinger, Britt" w:date="2021-11-26T08:33:00Z" w:initials="HB">
+  <w:comment w:id="2" w:author="Heidinger, Britt" w:date="2021-11-26T08:33:00Z" w:initials="HB">
     <w:p>
       <w:pPr>
         <w:pStyle w:val="CommentText"/>
@@ -10081,37 +8622,31 @@
 </file>
 
 <file path=word/commentsExtended.xml><?xml version="1.0" encoding="utf-8"?>
-<w15:commentsEx xmlns:wpc="http://schemas.microsoft.com/office/word/2010/wordprocessingCanvas" xmlns:cx="http://schemas.microsoft.com/office/drawing/2014/chartex" xmlns:cx1="http://schemas.microsoft.com/office/drawing/2015/9/8/chartex" xmlns:cx2="http://schemas.microsoft.com/office/drawing/2015/10/21/chartex" xmlns:cx3="http://schemas.microsoft.com/office/drawing/2016/5/9/chartex" xmlns:cx4="http://schemas.microsoft.com/office/drawing/2016/5/10/chartex" xmlns:cx5="http://schemas.microsoft.com/office/drawing/2016/5/11/chartex" xmlns:cx6="http://schemas.microsoft.com/office/drawing/2016/5/12/chartex" xmlns:cx7="http://schemas.microsoft.com/office/drawing/2016/5/13/chartex" xmlns:cx8="http://schemas.microsoft.com/office/drawing/2016/5/14/chartex" xmlns:mc="http://schemas.openxmlformats.org/markup-compatibility/2006" xmlns:aink="http://schemas.microsoft.com/office/drawing/2016/ink" xmlns:am3d="http://schemas.microsoft.com/office/drawing/2017/model3d" xmlns:o="urn:schemas-microsoft-com:office:office" xmlns:r="http://schemas.openxmlformats.org/officeDocument/2006/relationships" xmlns:m="http://schemas.openxmlformats.org/officeDocument/2006/math" xmlns:v="urn:schemas-microsoft-com:vml" xmlns:wp14="http://schemas.microsoft.com/office/word/2010/wordprocessingDrawing" xmlns:wp="http://schemas.openxmlformats.org/drawingml/2006/wordprocessingDrawing" xmlns:w10="urn:schemas-microsoft-com:office:word" xmlns:w="http://schemas.openxmlformats.org/wordprocessingml/2006/main" xmlns:w14="http://schemas.microsoft.com/office/word/2010/wordml" xmlns:w15="http://schemas.microsoft.com/office/word/2012/wordml" xmlns:w16cex="http://schemas.microsoft.com/office/word/2018/wordml/cex" xmlns:w16cid="http://schemas.microsoft.com/office/word/2016/wordml/cid" xmlns:w16="http://schemas.microsoft.com/office/word/2018/wordml" xmlns:w16sdtdh="http://schemas.microsoft.com/office/word/2020/wordml/sdtdatahash" xmlns:w16se="http://schemas.microsoft.com/office/word/2015/wordml/symex" xmlns:wpg="http://schemas.microsoft.com/office/word/2010/wordprocessingGroup" xmlns:wpi="http://schemas.microsoft.com/office/word/2010/wordprocessingInk" xmlns:wne="http://schemas.microsoft.com/office/word/2006/wordml" xmlns:wps="http://schemas.microsoft.com/office/word/2010/wordprocessingShape" mc:Ignorable="w14 w15 w16se w16cid w16 w16cex w16sdtdh wp14">
+<w15:commentsEx xmlns:wpc="http://schemas.microsoft.com/office/word/2010/wordprocessingCanvas" xmlns:cx="http://schemas.microsoft.com/office/drawing/2014/chartex" xmlns:cx1="http://schemas.microsoft.com/office/drawing/2015/9/8/chartex" xmlns:cx2="http://schemas.microsoft.com/office/drawing/2015/10/21/chartex" xmlns:cx3="http://schemas.microsoft.com/office/drawing/2016/5/9/chartex" xmlns:cx4="http://schemas.microsoft.com/office/drawing/2016/5/10/chartex" xmlns:cx5="http://schemas.microsoft.com/office/drawing/2016/5/11/chartex" xmlns:cx6="http://schemas.microsoft.com/office/drawing/2016/5/12/chartex" xmlns:cx7="http://schemas.microsoft.com/office/drawing/2016/5/13/chartex" xmlns:cx8="http://schemas.microsoft.com/office/drawing/2016/5/14/chartex" xmlns:mc="http://schemas.openxmlformats.org/markup-compatibility/2006" xmlns:aink="http://schemas.microsoft.com/office/drawing/2016/ink" xmlns:am3d="http://schemas.microsoft.com/office/drawing/2017/model3d" xmlns:o="urn:schemas-microsoft-com:office:office" xmlns:oel="http://schemas.microsoft.com/office/2019/extlst" xmlns:r="http://schemas.openxmlformats.org/officeDocument/2006/relationships" xmlns:m="http://schemas.openxmlformats.org/officeDocument/2006/math" xmlns:v="urn:schemas-microsoft-com:vml" xmlns:wp14="http://schemas.microsoft.com/office/word/2010/wordprocessingDrawing" xmlns:wp="http://schemas.openxmlformats.org/drawingml/2006/wordprocessingDrawing" xmlns:w10="urn:schemas-microsoft-com:office:word" xmlns:w="http://schemas.openxmlformats.org/wordprocessingml/2006/main" xmlns:w14="http://schemas.microsoft.com/office/word/2010/wordml" xmlns:w15="http://schemas.microsoft.com/office/word/2012/wordml" xmlns:w16cex="http://schemas.microsoft.com/office/word/2018/wordml/cex" xmlns:w16cid="http://schemas.microsoft.com/office/word/2016/wordml/cid" xmlns:w16="http://schemas.microsoft.com/office/word/2018/wordml" xmlns:w16sdtdh="http://schemas.microsoft.com/office/word/2020/wordml/sdtdatahash" xmlns:w16se="http://schemas.microsoft.com/office/word/2015/wordml/symex" xmlns:wpg="http://schemas.microsoft.com/office/word/2010/wordprocessingGroup" xmlns:wpi="http://schemas.microsoft.com/office/word/2010/wordprocessingInk" xmlns:wne="http://schemas.microsoft.com/office/word/2006/wordml" xmlns:wps="http://schemas.microsoft.com/office/word/2010/wordprocessingShape" mc:Ignorable="w14 w15 w16se w16cid w16 w16cex w16sdtdh wp14">
   <w15:commentEx w15:paraId="4A61A095" w15:done="1"/>
-  <w15:commentEx w15:paraId="1E5A6294" w15:done="1"/>
   <w15:commentEx w15:paraId="0C847CAB" w15:done="1"/>
-  <w15:commentEx w15:paraId="51AF68BD" w15:done="1"/>
   <w15:commentEx w15:paraId="5151F27A" w15:done="1"/>
 </w15:commentsEx>
 </file>
 
 <file path=word/commentsExtensible.xml><?xml version="1.0" encoding="utf-8"?>
-<w16cex:commentsExtensible xmlns:wpc="http://schemas.microsoft.com/office/word/2010/wordprocessingCanvas" xmlns:cx="http://schemas.microsoft.com/office/drawing/2014/chartex" xmlns:cx1="http://schemas.microsoft.com/office/drawing/2015/9/8/chartex" xmlns:cx2="http://schemas.microsoft.com/office/drawing/2015/10/21/chartex" xmlns:cx3="http://schemas.microsoft.com/office/drawing/2016/5/9/chartex" xmlns:cx4="http://schemas.microsoft.com/office/drawing/2016/5/10/chartex" xmlns:cx5="http://schemas.microsoft.com/office/drawing/2016/5/11/chartex" xmlns:cx6="http://schemas.microsoft.com/office/drawing/2016/5/12/chartex" xmlns:cx7="http://schemas.microsoft.com/office/drawing/2016/5/13/chartex" xmlns:cx8="http://schemas.microsoft.com/office/drawing/2016/5/14/chartex" xmlns:mc="http://schemas.openxmlformats.org/markup-compatibility/2006" xmlns:aink="http://schemas.microsoft.com/office/drawing/2016/ink" xmlns:am3d="http://schemas.microsoft.com/office/drawing/2017/model3d" xmlns:o="urn:schemas-microsoft-com:office:office" xmlns:r="http://schemas.openxmlformats.org/officeDocument/2006/relationships" xmlns:m="http://schemas.openxmlformats.org/officeDocument/2006/math" xmlns:v="urn:schemas-microsoft-com:vml" xmlns:wp14="http://schemas.microsoft.com/office/word/2010/wordprocessingDrawing" xmlns:wp="http://schemas.openxmlformats.org/drawingml/2006/wordprocessingDrawing" xmlns:w10="urn:schemas-microsoft-com:office:word" xmlns:w="http://schemas.openxmlformats.org/wordprocessingml/2006/main" xmlns:w14="http://schemas.microsoft.com/office/word/2010/wordml" xmlns:w15="http://schemas.microsoft.com/office/word/2012/wordml" xmlns:w16cex="http://schemas.microsoft.com/office/word/2018/wordml/cex" xmlns:w16cid="http://schemas.microsoft.com/office/word/2016/wordml/cid" xmlns:w16="http://schemas.microsoft.com/office/word/2018/wordml" xmlns:w16sdtdh="http://schemas.microsoft.com/office/word/2020/wordml/sdtdatahash" xmlns:w16se="http://schemas.microsoft.com/office/word/2015/wordml/symex" xmlns:wpg="http://schemas.microsoft.com/office/word/2010/wordprocessingGroup" xmlns:wpi="http://schemas.microsoft.com/office/word/2010/wordprocessingInk" xmlns:wne="http://schemas.microsoft.com/office/word/2006/wordml" xmlns:wps="http://schemas.microsoft.com/office/word/2010/wordprocessingShape" mc:Ignorable="w14 w15 w16se w16cid w16 w16cex w16sdtdh wp14">
+<w16cex:commentsExtensible xmlns:wpc="http://schemas.microsoft.com/office/word/2010/wordprocessingCanvas" xmlns:cx="http://schemas.microsoft.com/office/drawing/2014/chartex" xmlns:cx1="http://schemas.microsoft.com/office/drawing/2015/9/8/chartex" xmlns:cx2="http://schemas.microsoft.com/office/drawing/2015/10/21/chartex" xmlns:cx3="http://schemas.microsoft.com/office/drawing/2016/5/9/chartex" xmlns:cx4="http://schemas.microsoft.com/office/drawing/2016/5/10/chartex" xmlns:cx5="http://schemas.microsoft.com/office/drawing/2016/5/11/chartex" xmlns:cx6="http://schemas.microsoft.com/office/drawing/2016/5/12/chartex" xmlns:cx7="http://schemas.microsoft.com/office/drawing/2016/5/13/chartex" xmlns:cx8="http://schemas.microsoft.com/office/drawing/2016/5/14/chartex" xmlns:mc="http://schemas.openxmlformats.org/markup-compatibility/2006" xmlns:aink="http://schemas.microsoft.com/office/drawing/2016/ink" xmlns:am3d="http://schemas.microsoft.com/office/drawing/2017/model3d" xmlns:o="urn:schemas-microsoft-com:office:office" xmlns:oel="http://schemas.microsoft.com/office/2019/extlst" xmlns:r="http://schemas.openxmlformats.org/officeDocument/2006/relationships" xmlns:m="http://schemas.openxmlformats.org/officeDocument/2006/math" xmlns:v="urn:schemas-microsoft-com:vml" xmlns:wp14="http://schemas.microsoft.com/office/word/2010/wordprocessingDrawing" xmlns:wp="http://schemas.openxmlformats.org/drawingml/2006/wordprocessingDrawing" xmlns:w10="urn:schemas-microsoft-com:office:word" xmlns:w="http://schemas.openxmlformats.org/wordprocessingml/2006/main" xmlns:w14="http://schemas.microsoft.com/office/word/2010/wordml" xmlns:w15="http://schemas.microsoft.com/office/word/2012/wordml" xmlns:w16cex="http://schemas.microsoft.com/office/word/2018/wordml/cex" xmlns:w16cid="http://schemas.microsoft.com/office/word/2016/wordml/cid" xmlns:w16="http://schemas.microsoft.com/office/word/2018/wordml" xmlns:w16sdtdh="http://schemas.microsoft.com/office/word/2020/wordml/sdtdatahash" xmlns:w16se="http://schemas.microsoft.com/office/word/2015/wordml/symex" xmlns:wpg="http://schemas.microsoft.com/office/word/2010/wordprocessingGroup" xmlns:wpi="http://schemas.microsoft.com/office/word/2010/wordprocessingInk" xmlns:wne="http://schemas.microsoft.com/office/word/2006/wordml" xmlns:wps="http://schemas.microsoft.com/office/word/2010/wordprocessingShape" mc:Ignorable="w14 w15 w16se w16cid w16 w16cex w16sdtdh wp14">
   <w16cex:commentExtensible w16cex:durableId="254B1DF5" w16cex:dateUtc="2021-11-26T14:48:00Z"/>
-  <w16cex:commentExtensible w16cex:durableId="254B1EAA" w16cex:dateUtc="2021-11-26T14:51:00Z"/>
   <w16cex:commentExtensible w16cex:durableId="254B1B14" w16cex:dateUtc="2021-11-26T14:36:00Z"/>
-  <w16cex:commentExtensible w16cex:durableId="254B1B51" w16cex:dateUtc="2021-11-26T14:37:00Z"/>
   <w16cex:commentExtensible w16cex:durableId="254B1A43" w16cex:dateUtc="2021-11-26T14:33:00Z"/>
 </w16cex:commentsExtensible>
 </file>
 
 <file path=word/commentsIds.xml><?xml version="1.0" encoding="utf-8"?>
-<w16cid:commentsIds xmlns:wpc="http://schemas.microsoft.com/office/word/2010/wordprocessingCanvas" xmlns:cx="http://schemas.microsoft.com/office/drawing/2014/chartex" xmlns:cx1="http://schemas.microsoft.com/office/drawing/2015/9/8/chartex" xmlns:cx2="http://schemas.microsoft.com/office/drawing/2015/10/21/chartex" xmlns:cx3="http://schemas.microsoft.com/office/drawing/2016/5/9/chartex" xmlns:cx4="http://schemas.microsoft.com/office/drawing/2016/5/10/chartex" xmlns:cx5="http://schemas.microsoft.com/office/drawing/2016/5/11/chartex" xmlns:cx6="http://schemas.microsoft.com/office/drawing/2016/5/12/chartex" xmlns:cx7="http://schemas.microsoft.com/office/drawing/2016/5/13/chartex" xmlns:cx8="http://schemas.microsoft.com/office/drawing/2016/5/14/chartex" xmlns:mc="http://schemas.openxmlformats.org/markup-compatibility/2006" xmlns:aink="http://schemas.microsoft.com/office/drawing/2016/ink" xmlns:am3d="http://schemas.microsoft.com/office/drawing/2017/model3d" xmlns:o="urn:schemas-microsoft-com:office:office" xmlns:r="http://schemas.openxmlformats.org/officeDocument/2006/relationships" xmlns:m="http://schemas.openxmlformats.org/officeDocument/2006/math" xmlns:v="urn:schemas-microsoft-com:vml" xmlns:wp14="http://schemas.microsoft.com/office/word/2010/wordprocessingDrawing" xmlns:wp="http://schemas.openxmlformats.org/drawingml/2006/wordprocessingDrawing" xmlns:w10="urn:schemas-microsoft-com:office:word" xmlns:w="http://schemas.openxmlformats.org/wordprocessingml/2006/main" xmlns:w14="http://schemas.microsoft.com/office/word/2010/wordml" xmlns:w15="http://schemas.microsoft.com/office/word/2012/wordml" xmlns:w16cex="http://schemas.microsoft.com/office/word/2018/wordml/cex" xmlns:w16cid="http://schemas.microsoft.com/office/word/2016/wordml/cid" xmlns:w16="http://schemas.microsoft.com/office/word/2018/wordml" xmlns:w16sdtdh="http://schemas.microsoft.com/office/word/2020/wordml/sdtdatahash" xmlns:w16se="http://schemas.microsoft.com/office/word/2015/wordml/symex" xmlns:wpg="http://schemas.microsoft.com/office/word/2010/wordprocessingGroup" xmlns:wpi="http://schemas.microsoft.com/office/word/2010/wordprocessingInk" xmlns:wne="http://schemas.microsoft.com/office/word/2006/wordml" xmlns:wps="http://schemas.microsoft.com/office/word/2010/wordprocessingShape" mc:Ignorable="w14 w15 w16se w16cid w16 w16cex w16sdtdh wp14">
+<w16cid:commentsIds xmlns:wpc="http://schemas.microsoft.com/office/word/2010/wordprocessingCanvas" xmlns:cx="http://schemas.microsoft.com/office/drawing/2014/chartex" xmlns:cx1="http://schemas.microsoft.com/office/drawing/2015/9/8/chartex" xmlns:cx2="http://schemas.microsoft.com/office/drawing/2015/10/21/chartex" xmlns:cx3="http://schemas.microsoft.com/office/drawing/2016/5/9/chartex" xmlns:cx4="http://schemas.microsoft.com/office/drawing/2016/5/10/chartex" xmlns:cx5="http://schemas.microsoft.com/office/drawing/2016/5/11/chartex" xmlns:cx6="http://schemas.microsoft.com/office/drawing/2016/5/12/chartex" xmlns:cx7="http://schemas.microsoft.com/office/drawing/2016/5/13/chartex" xmlns:cx8="http://schemas.microsoft.com/office/drawing/2016/5/14/chartex" xmlns:mc="http://schemas.openxmlformats.org/markup-compatibility/2006" xmlns:aink="http://schemas.microsoft.com/office/drawing/2016/ink" xmlns:am3d="http://schemas.microsoft.com/office/drawing/2017/model3d" xmlns:o="urn:schemas-microsoft-com:office:office" xmlns:oel="http://schemas.microsoft.com/office/2019/extlst" xmlns:r="http://schemas.openxmlformats.org/officeDocument/2006/relationships" xmlns:m="http://schemas.openxmlformats.org/officeDocument/2006/math" xmlns:v="urn:schemas-microsoft-com:vml" xmlns:wp14="http://schemas.microsoft.com/office/word/2010/wordprocessingDrawing" xmlns:wp="http://schemas.openxmlformats.org/drawingml/2006/wordprocessingDrawing" xmlns:w10="urn:schemas-microsoft-com:office:word" xmlns:w="http://schemas.openxmlformats.org/wordprocessingml/2006/main" xmlns:w14="http://schemas.microsoft.com/office/word/2010/wordml" xmlns:w15="http://schemas.microsoft.com/office/word/2012/wordml" xmlns:w16cex="http://schemas.microsoft.com/office/word/2018/wordml/cex" xmlns:w16cid="http://schemas.microsoft.com/office/word/2016/wordml/cid" xmlns:w16="http://schemas.microsoft.com/office/word/2018/wordml" xmlns:w16sdtdh="http://schemas.microsoft.com/office/word/2020/wordml/sdtdatahash" xmlns:w16se="http://schemas.microsoft.com/office/word/2015/wordml/symex" xmlns:wpg="http://schemas.microsoft.com/office/word/2010/wordprocessingGroup" xmlns:wpi="http://schemas.microsoft.com/office/word/2010/wordprocessingInk" xmlns:wne="http://schemas.microsoft.com/office/word/2006/wordml" xmlns:wps="http://schemas.microsoft.com/office/word/2010/wordprocessingShape" mc:Ignorable="w14 w15 w16se w16cid w16 w16cex w16sdtdh wp14">
   <w16cid:commentId w16cid:paraId="4A61A095" w16cid:durableId="254B1DF5"/>
-  <w16cid:commentId w16cid:paraId="1E5A6294" w16cid:durableId="254B1EAA"/>
   <w16cid:commentId w16cid:paraId="0C847CAB" w16cid:durableId="254B1B14"/>
-  <w16cid:commentId w16cid:paraId="51AF68BD" w16cid:durableId="254B1B51"/>
   <w16cid:commentId w16cid:paraId="5151F27A" w16cid:durableId="254B1A43"/>
 </w16cid:commentsIds>
 </file>
 
 <file path=word/numbering.xml><?xml version="1.0" encoding="utf-8"?>
-<w:numbering xmlns:wpc="http://schemas.microsoft.com/office/word/2010/wordprocessingCanvas" xmlns:cx="http://schemas.microsoft.com/office/drawing/2014/chartex" xmlns:cx1="http://schemas.microsoft.com/office/drawing/2015/9/8/chartex" xmlns:cx2="http://schemas.microsoft.com/office/drawing/2015/10/21/chartex" xmlns:cx3="http://schemas.microsoft.com/office/drawing/2016/5/9/chartex" xmlns:cx4="http://schemas.microsoft.com/office/drawing/2016/5/10/chartex" xmlns:cx5="http://schemas.microsoft.com/office/drawing/2016/5/11/chartex" xmlns:cx6="http://schemas.microsoft.com/office/drawing/2016/5/12/chartex" xmlns:cx7="http://schemas.microsoft.com/office/drawing/2016/5/13/chartex" xmlns:cx8="http://schemas.microsoft.com/office/drawing/2016/5/14/chartex" xmlns:mc="http://schemas.openxmlformats.org/markup-compatibility/2006" xmlns:aink="http://schemas.microsoft.com/office/drawing/2016/ink" xmlns:am3d="http://schemas.microsoft.com/office/drawing/2017/model3d" xmlns:o="urn:schemas-microsoft-com:office:office" xmlns:r="http://schemas.openxmlformats.org/officeDocument/2006/relationships" xmlns:m="http://schemas.openxmlformats.org/officeDocument/2006/math" xmlns:v="urn:schemas-microsoft-com:vml" xmlns:wp14="http://schemas.microsoft.com/office/word/2010/wordprocessingDrawing" xmlns:wp="http://schemas.openxmlformats.org/drawingml/2006/wordprocessingDrawing" xmlns:w10="urn:schemas-microsoft-com:office:word" xmlns:w="http://schemas.openxmlformats.org/wordprocessingml/2006/main" xmlns:w14="http://schemas.microsoft.com/office/word/2010/wordml" xmlns:w15="http://schemas.microsoft.com/office/word/2012/wordml" xmlns:w16cex="http://schemas.microsoft.com/office/word/2018/wordml/cex" xmlns:w16cid="http://schemas.microsoft.com/office/word/2016/wordml/cid" xmlns:w16="http://schemas.microsoft.com/office/word/2018/wordml" xmlns:w16sdtdh="http://schemas.microsoft.com/office/word/2020/wordml/sdtdatahash" xmlns:w16se="http://schemas.microsoft.com/office/word/2015/wordml/symex" xmlns:wpg="http://schemas.microsoft.com/office/word/2010/wordprocessingGroup" xmlns:wpi="http://schemas.microsoft.com/office/word/2010/wordprocessingInk" xmlns:wne="http://schemas.microsoft.com/office/word/2006/wordml" xmlns:wps="http://schemas.microsoft.com/office/word/2010/wordprocessingShape" mc:Ignorable="w14 w15 w16se w16cid w16 w16cex w16sdtdh wp14">
+<w:numbering xmlns:wpc="http://schemas.microsoft.com/office/word/2010/wordprocessingCanvas" xmlns:cx="http://schemas.microsoft.com/office/drawing/2014/chartex" xmlns:cx1="http://schemas.microsoft.com/office/drawing/2015/9/8/chartex" xmlns:cx2="http://schemas.microsoft.com/office/drawing/2015/10/21/chartex" xmlns:cx3="http://schemas.microsoft.com/office/drawing/2016/5/9/chartex" xmlns:cx4="http://schemas.microsoft.com/office/drawing/2016/5/10/chartex" xmlns:cx5="http://schemas.microsoft.com/office/drawing/2016/5/11/chartex" xmlns:cx6="http://schemas.microsoft.com/office/drawing/2016/5/12/chartex" xmlns:cx7="http://schemas.microsoft.com/office/drawing/2016/5/13/chartex" xmlns:cx8="http://schemas.microsoft.com/office/drawing/2016/5/14/chartex" xmlns:mc="http://schemas.openxmlformats.org/markup-compatibility/2006" xmlns:aink="http://schemas.microsoft.com/office/drawing/2016/ink" xmlns:am3d="http://schemas.microsoft.com/office/drawing/2017/model3d" xmlns:o="urn:schemas-microsoft-com:office:office" xmlns:oel="http://schemas.microsoft.com/office/2019/extlst" xmlns:r="http://schemas.openxmlformats.org/officeDocument/2006/relationships" xmlns:m="http://schemas.openxmlformats.org/officeDocument/2006/math" xmlns:v="urn:schemas-microsoft-com:vml" xmlns:wp14="http://schemas.microsoft.com/office/word/2010/wordprocessingDrawing" xmlns:wp="http://schemas.openxmlformats.org/drawingml/2006/wordprocessingDrawing" xmlns:w10="urn:schemas-microsoft-com:office:word" xmlns:w="http://schemas.openxmlformats.org/wordprocessingml/2006/main" xmlns:w14="http://schemas.microsoft.com/office/word/2010/wordml" xmlns:w15="http://schemas.microsoft.com/office/word/2012/wordml" xmlns:w16cex="http://schemas.microsoft.com/office/word/2018/wordml/cex" xmlns:w16cid="http://schemas.microsoft.com/office/word/2016/wordml/cid" xmlns:w16="http://schemas.microsoft.com/office/word/2018/wordml" xmlns:w16sdtdh="http://schemas.microsoft.com/office/word/2020/wordml/sdtdatahash" xmlns:w16se="http://schemas.microsoft.com/office/word/2015/wordml/symex" xmlns:wpg="http://schemas.microsoft.com/office/word/2010/wordprocessingGroup" xmlns:wpi="http://schemas.microsoft.com/office/word/2010/wordprocessingInk" xmlns:wne="http://schemas.microsoft.com/office/word/2006/wordml" xmlns:wps="http://schemas.microsoft.com/office/word/2010/wordprocessingShape" mc:Ignorable="w14 w15 w16se w16cid w16 w16cex w16sdtdh wp14">
   <w:abstractNum w:abstractNumId="0" w15:restartNumberingAfterBreak="0">
     <w:nsid w:val="50144979"/>
     <w:multiLevelType w:val="hybridMultilevel"/>
@@ -10208,7 +8743,7 @@
 </file>
 
 <file path=word/people.xml><?xml version="1.0" encoding="utf-8"?>
-<w15:people xmlns:wpc="http://schemas.microsoft.com/office/word/2010/wordprocessingCanvas" xmlns:cx="http://schemas.microsoft.com/office/drawing/2014/chartex" xmlns:cx1="http://schemas.microsoft.com/office/drawing/2015/9/8/chartex" xmlns:cx2="http://schemas.microsoft.com/office/drawing/2015/10/21/chartex" xmlns:cx3="http://schemas.microsoft.com/office/drawing/2016/5/9/chartex" xmlns:cx4="http://schemas.microsoft.com/office/drawing/2016/5/10/chartex" xmlns:cx5="http://schemas.microsoft.com/office/drawing/2016/5/11/chartex" xmlns:cx6="http://schemas.microsoft.com/office/drawing/2016/5/12/chartex" xmlns:cx7="http://schemas.microsoft.com/office/drawing/2016/5/13/chartex" xmlns:cx8="http://schemas.microsoft.com/office/drawing/2016/5/14/chartex" xmlns:mc="http://schemas.openxmlformats.org/markup-compatibility/2006" xmlns:aink="http://schemas.microsoft.com/office/drawing/2016/ink" xmlns:am3d="http://schemas.microsoft.com/office/drawing/2017/model3d" xmlns:o="urn:schemas-microsoft-com:office:office" xmlns:r="http://schemas.openxmlformats.org/officeDocument/2006/relationships" xmlns:m="http://schemas.openxmlformats.org/officeDocument/2006/math" xmlns:v="urn:schemas-microsoft-com:vml" xmlns:wp14="http://schemas.microsoft.com/office/word/2010/wordprocessingDrawing" xmlns:wp="http://schemas.openxmlformats.org/drawingml/2006/wordprocessingDrawing" xmlns:w10="urn:schemas-microsoft-com:office:word" xmlns:w="http://schemas.openxmlformats.org/wordprocessingml/2006/main" xmlns:w14="http://schemas.microsoft.com/office/word/2010/wordml" xmlns:w15="http://schemas.microsoft.com/office/word/2012/wordml" xmlns:w16cex="http://schemas.microsoft.com/office/word/2018/wordml/cex" xmlns:w16cid="http://schemas.microsoft.com/office/word/2016/wordml/cid" xmlns:w16="http://schemas.microsoft.com/office/word/2018/wordml" xmlns:w16sdtdh="http://schemas.microsoft.com/office/word/2020/wordml/sdtdatahash" xmlns:w16se="http://schemas.microsoft.com/office/word/2015/wordml/symex" xmlns:wpg="http://schemas.microsoft.com/office/word/2010/wordprocessingGroup" xmlns:wpi="http://schemas.microsoft.com/office/word/2010/wordprocessingInk" xmlns:wne="http://schemas.microsoft.com/office/word/2006/wordml" xmlns:wps="http://schemas.microsoft.com/office/word/2010/wordprocessingShape" mc:Ignorable="w14 w15 w16se w16cid w16 w16cex w16sdtdh wp14">
+<w15:people xmlns:wpc="http://schemas.microsoft.com/office/word/2010/wordprocessingCanvas" xmlns:cx="http://schemas.microsoft.com/office/drawing/2014/chartex" xmlns:cx1="http://schemas.microsoft.com/office/drawing/2015/9/8/chartex" xmlns:cx2="http://schemas.microsoft.com/office/drawing/2015/10/21/chartex" xmlns:cx3="http://schemas.microsoft.com/office/drawing/2016/5/9/chartex" xmlns:cx4="http://schemas.microsoft.com/office/drawing/2016/5/10/chartex" xmlns:cx5="http://schemas.microsoft.com/office/drawing/2016/5/11/chartex" xmlns:cx6="http://schemas.microsoft.com/office/drawing/2016/5/12/chartex" xmlns:cx7="http://schemas.microsoft.com/office/drawing/2016/5/13/chartex" xmlns:cx8="http://schemas.microsoft.com/office/drawing/2016/5/14/chartex" xmlns:mc="http://schemas.openxmlformats.org/markup-compatibility/2006" xmlns:aink="http://schemas.microsoft.com/office/drawing/2016/ink" xmlns:am3d="http://schemas.microsoft.com/office/drawing/2017/model3d" xmlns:o="urn:schemas-microsoft-com:office:office" xmlns:oel="http://schemas.microsoft.com/office/2019/extlst" xmlns:r="http://schemas.openxmlformats.org/officeDocument/2006/relationships" xmlns:m="http://schemas.openxmlformats.org/officeDocument/2006/math" xmlns:v="urn:schemas-microsoft-com:vml" xmlns:wp14="http://schemas.microsoft.com/office/word/2010/wordprocessingDrawing" xmlns:wp="http://schemas.openxmlformats.org/drawingml/2006/wordprocessingDrawing" xmlns:w10="urn:schemas-microsoft-com:office:word" xmlns:w="http://schemas.openxmlformats.org/wordprocessingml/2006/main" xmlns:w14="http://schemas.microsoft.com/office/word/2010/wordml" xmlns:w15="http://schemas.microsoft.com/office/word/2012/wordml" xmlns:w16cex="http://schemas.microsoft.com/office/word/2018/wordml/cex" xmlns:w16cid="http://schemas.microsoft.com/office/word/2016/wordml/cid" xmlns:w16="http://schemas.microsoft.com/office/word/2018/wordml" xmlns:w16sdtdh="http://schemas.microsoft.com/office/word/2020/wordml/sdtdatahash" xmlns:w16se="http://schemas.microsoft.com/office/word/2015/wordml/symex" xmlns:wpg="http://schemas.microsoft.com/office/word/2010/wordprocessingGroup" xmlns:wpi="http://schemas.microsoft.com/office/word/2010/wordprocessingInk" xmlns:wne="http://schemas.microsoft.com/office/word/2006/wordml" xmlns:wps="http://schemas.microsoft.com/office/word/2010/wordprocessingShape" mc:Ignorable="w14 w15 w16se w16cid w16 w16cex w16sdtdh wp14">
   <w15:person w15:author="Heidinger, Britt">
     <w15:presenceInfo w15:providerId="AD" w15:userId="S::britt.heidinger@ndus.edu::b5ad745a-3d24-4ada-b3f8-aaa8b24a4b0b"/>
   </w15:person>
@@ -10617,6 +9152,7 @@
   <w:style w:type="character" w:default="1" w:styleId="DefaultParagraphFont">
     <w:name w:val="Default Paragraph Font"/>
     <w:uiPriority w:val="1"/>
+    <w:semiHidden/>
     <w:unhideWhenUsed/>
   </w:style>
   <w:style w:type="table" w:default="1" w:styleId="TableNormal">

</xml_diff>